<commit_message>
Ajout d'une idée en brouillon
Voir en rouge
</commit_message>
<xml_diff>
--- a/DossierProgrammation.docx
+++ b/DossierProgrammation.docx
@@ -1697,19 +1697,7 @@
               <w:sz w:val="48"/>
               <w:szCs w:val="48"/>
             </w:rPr>
-            <w:t>Tabl</w:t>
-          </w:r>
-          <w:bookmarkStart w:id="0" w:name="_GoBack"/>
-          <w:bookmarkEnd w:id="0"/>
-          <w:r>
-            <w:rPr>
-              <w:rStyle w:val="TitreCar"/>
-              <w:rFonts w:asciiTheme="minorHAnsi" w:hAnsiTheme="minorHAnsi" w:cstheme="minorHAnsi"/>
-              <w:b/>
-              <w:sz w:val="48"/>
-              <w:szCs w:val="48"/>
-            </w:rPr>
-            <w:t>e des matières</w:t>
+            <w:t>Table des matières</w:t>
           </w:r>
         </w:p>
         <w:p>
@@ -3834,14 +3822,14 @@
       <w:pPr>
         <w:pStyle w:val="Titre1"/>
       </w:pPr>
-      <w:bookmarkStart w:id="1" w:name="_Toc495854667"/>
-      <w:bookmarkStart w:id="2" w:name="_Toc514677959"/>
+      <w:bookmarkStart w:id="0" w:name="_Toc495854667"/>
+      <w:bookmarkStart w:id="1" w:name="_Toc514677959"/>
       <w:r>
         <w:lastRenderedPageBreak/>
         <w:t>Introduction</w:t>
       </w:r>
+      <w:bookmarkEnd w:id="0"/>
       <w:bookmarkEnd w:id="1"/>
-      <w:bookmarkEnd w:id="2"/>
     </w:p>
     <w:p>
       <w:pPr>
@@ -3958,11 +3946,11 @@
       <w:pPr>
         <w:pStyle w:val="Titre1"/>
       </w:pPr>
-      <w:bookmarkStart w:id="3" w:name="_Toc514677960"/>
+      <w:bookmarkStart w:id="2" w:name="_Toc514677960"/>
       <w:r>
         <w:t>Redéfinition de l’analyse fonctionnelle</w:t>
       </w:r>
-      <w:bookmarkEnd w:id="3"/>
+      <w:bookmarkEnd w:id="2"/>
     </w:p>
     <w:p>
       <w:pPr>
@@ -3980,13 +3968,13 @@
           <w:numId w:val="16"/>
         </w:numPr>
       </w:pPr>
-      <w:bookmarkStart w:id="4" w:name="_Toc496813854"/>
-      <w:bookmarkStart w:id="5" w:name="_Toc514677961"/>
+      <w:bookmarkStart w:id="3" w:name="_Toc496813854"/>
+      <w:bookmarkStart w:id="4" w:name="_Toc514677961"/>
       <w:r>
         <w:t>Recherche des fonctions de services</w:t>
       </w:r>
+      <w:bookmarkEnd w:id="3"/>
       <w:bookmarkEnd w:id="4"/>
-      <w:bookmarkEnd w:id="5"/>
     </w:p>
     <w:p>
       <w:pPr>
@@ -5559,27 +5547,14 @@
       <w:r>
         <w:t xml:space="preserve">Figure </w:t>
       </w:r>
-      <w:r>
-        <w:fldChar w:fldCharType="begin"/>
-      </w:r>
-      <w:r>
-        <w:instrText xml:space="preserve"> SEQ Figure \* ARABIC </w:instrText>
-      </w:r>
-      <w:r>
-        <w:fldChar w:fldCharType="separate"/>
-      </w:r>
-      <w:r>
-        <w:rPr>
-          <w:noProof/>
-        </w:rPr>
-        <w:t>1</w:t>
-      </w:r>
-      <w:r>
-        <w:rPr>
-          <w:noProof/>
-        </w:rPr>
-        <w:fldChar w:fldCharType="end"/>
-      </w:r>
+      <w:fldSimple w:instr=" SEQ Figure \* ARABIC ">
+        <w:r>
+          <w:rPr>
+            <w:noProof/>
+          </w:rPr>
+          <w:t>1</w:t>
+        </w:r>
+      </w:fldSimple>
       <w:r>
         <w:t xml:space="preserve"> – Diagramme Pieuvre IRONTASK</w:t>
       </w:r>
@@ -6325,32 +6300,19 @@
         <w:pStyle w:val="Lgende"/>
         <w:jc w:val="center"/>
       </w:pPr>
-      <w:bookmarkStart w:id="6" w:name="_Toc495854687"/>
-      <w:bookmarkStart w:id="7" w:name="_Toc496813855"/>
+      <w:bookmarkStart w:id="5" w:name="_Toc495854687"/>
+      <w:bookmarkStart w:id="6" w:name="_Toc496813855"/>
       <w:r>
         <w:t xml:space="preserve">Tableau </w:t>
       </w:r>
-      <w:r>
-        <w:fldChar w:fldCharType="begin"/>
-      </w:r>
-      <w:r>
-        <w:instrText xml:space="preserve"> SEQ Tableau \* ARABIC </w:instrText>
-      </w:r>
-      <w:r>
-        <w:fldChar w:fldCharType="separate"/>
-      </w:r>
-      <w:r>
-        <w:rPr>
-          <w:noProof/>
-        </w:rPr>
-        <w:t>1</w:t>
-      </w:r>
-      <w:r>
-        <w:rPr>
-          <w:noProof/>
-        </w:rPr>
-        <w:fldChar w:fldCharType="end"/>
-      </w:r>
+      <w:fldSimple w:instr=" SEQ Tableau \* ARABIC ">
+        <w:r>
+          <w:rPr>
+            <w:noProof/>
+          </w:rPr>
+          <w:t>1</w:t>
+        </w:r>
+      </w:fldSimple>
       <w:r>
         <w:t xml:space="preserve"> - Fonctions de services</w:t>
       </w:r>
@@ -6359,13 +6321,13 @@
       <w:pPr>
         <w:pStyle w:val="Titre2"/>
       </w:pPr>
-      <w:bookmarkStart w:id="8" w:name="_Toc514677962"/>
+      <w:bookmarkStart w:id="7" w:name="_Toc514677962"/>
       <w:r>
         <w:t>Caractérisation des fonctions</w:t>
       </w:r>
+      <w:bookmarkEnd w:id="5"/>
       <w:bookmarkEnd w:id="6"/>
       <w:bookmarkEnd w:id="7"/>
-      <w:bookmarkEnd w:id="8"/>
       <w:r>
         <w:t xml:space="preserve"> </w:t>
       </w:r>
@@ -7479,31 +7441,18 @@
         <w:pStyle w:val="Lgende"/>
         <w:jc w:val="center"/>
       </w:pPr>
-      <w:bookmarkStart w:id="9" w:name="_Toc496813856"/>
+      <w:bookmarkStart w:id="8" w:name="_Toc496813856"/>
       <w:r>
         <w:t xml:space="preserve">Tableau </w:t>
       </w:r>
-      <w:r>
-        <w:fldChar w:fldCharType="begin"/>
-      </w:r>
-      <w:r>
-        <w:instrText xml:space="preserve"> SEQ Tableau \* ARABIC </w:instrText>
-      </w:r>
-      <w:r>
-        <w:fldChar w:fldCharType="separate"/>
-      </w:r>
-      <w:r>
-        <w:rPr>
-          <w:noProof/>
-        </w:rPr>
-        <w:t>2</w:t>
-      </w:r>
-      <w:r>
-        <w:rPr>
-          <w:noProof/>
-        </w:rPr>
-        <w:fldChar w:fldCharType="end"/>
-      </w:r>
+      <w:fldSimple w:instr=" SEQ Tableau \* ARABIC ">
+        <w:r>
+          <w:rPr>
+            <w:noProof/>
+          </w:rPr>
+          <w:t>2</w:t>
+        </w:r>
+      </w:fldSimple>
       <w:r>
         <w:t xml:space="preserve"> - FONCTIONS DE SERVICES, CRITERES, NIVEAU ET FLEXIBILITE</w:t>
       </w:r>
@@ -7512,12 +7461,12 @@
       <w:pPr>
         <w:pStyle w:val="Titre1"/>
       </w:pPr>
-      <w:bookmarkStart w:id="10" w:name="_Toc514677963"/>
+      <w:bookmarkStart w:id="9" w:name="_Toc514677963"/>
       <w:r>
         <w:lastRenderedPageBreak/>
         <w:t>Processus organisationnel</w:t>
       </w:r>
-      <w:bookmarkEnd w:id="10"/>
+      <w:bookmarkEnd w:id="9"/>
     </w:p>
     <w:p>
       <w:pPr>
@@ -7527,21 +7476,21 @@
           <w:numId w:val="36"/>
         </w:numPr>
       </w:pPr>
-      <w:bookmarkStart w:id="11" w:name="_Toc514677964"/>
+      <w:bookmarkStart w:id="10" w:name="_Toc514677964"/>
       <w:r>
         <w:t>Méthode de travail</w:t>
       </w:r>
-      <w:bookmarkEnd w:id="11"/>
+      <w:bookmarkEnd w:id="10"/>
     </w:p>
     <w:p>
       <w:pPr>
         <w:pStyle w:val="Titre3"/>
       </w:pPr>
-      <w:bookmarkStart w:id="12" w:name="_Toc514677965"/>
+      <w:bookmarkStart w:id="11" w:name="_Toc514677965"/>
       <w:r>
         <w:t>Mise en place de la méthode agile</w:t>
       </w:r>
-      <w:bookmarkEnd w:id="12"/>
+      <w:bookmarkEnd w:id="11"/>
     </w:p>
     <w:p>
       <w:pPr>
@@ -7559,7 +7508,21 @@
         <w:rPr>
           <w:lang w:eastAsia="fr-FR"/>
         </w:rPr>
-        <w:t>Les méthodes agiles sont des groupes de pratiques de pilotage et de réalisation de projets. Elles ont pour origine le manifeste Agile, rédigé en 2001, qui consacre le terme d'« agile » pour référencer de multiples méthodes existantes.</w:t>
+        <w:t>Les méthodes agiles sont des groupes de pratiques de pilotage et de réalisation de projets. Elles ont pour origine le manifeste Agile, rédigé en 2001, qui consacre le terme d</w:t>
+      </w:r>
+      <w:proofErr w:type="gramStart"/>
+      <w:r>
+        <w:rPr>
+          <w:lang w:eastAsia="fr-FR"/>
+        </w:rPr>
+        <w:t>'«</w:t>
+      </w:r>
+      <w:proofErr w:type="gramEnd"/>
+      <w:r>
+        <w:rPr>
+          <w:lang w:eastAsia="fr-FR"/>
+        </w:rPr>
+        <w:t xml:space="preserve"> agile » pour référencer de multiples méthodes existantes.</w:t>
       </w:r>
     </w:p>
     <w:p>
@@ -7585,19 +7548,7 @@
         <w:rPr>
           <w:lang w:eastAsia="fr-FR"/>
         </w:rPr>
-        <w:t xml:space="preserve"> </w:t>
-      </w:r>
-      <w:r>
-        <w:rPr>
-          <w:lang w:eastAsia="fr-FR"/>
-        </w:rPr>
-        <w:t>»</w:t>
-      </w:r>
-      <w:r>
-        <w:rPr>
-          <w:lang w:eastAsia="fr-FR"/>
-        </w:rPr>
-        <w:t xml:space="preserve"> </w:t>
+        <w:t xml:space="preserve"> » </w:t>
       </w:r>
       <w:r>
         <w:rPr>
@@ -7667,6 +7618,57 @@
     </w:p>
     <w:p>
       <w:pPr>
+        <w:pStyle w:val="Titre1"/>
+        <w:numPr>
+          <w:ilvl w:val="0"/>
+          <w:numId w:val="0"/>
+        </w:numPr>
+        <w:ind w:left="360"/>
+        <w:rPr>
+          <w:color w:val="FF0000"/>
+          <w:lang w:eastAsia="fr-FR"/>
+        </w:rPr>
+      </w:pPr>
+      <w:r>
+        <w:rPr>
+          <w:color w:val="FF0000"/>
+        </w:rPr>
+        <w:t xml:space="preserve"> Mettre </w:t>
+      </w:r>
+      <w:proofErr w:type="gramStart"/>
+      <w:r>
+        <w:rPr>
+          <w:color w:val="FF0000"/>
+        </w:rPr>
+        <w:t>les rdv</w:t>
+      </w:r>
+      <w:proofErr w:type="gramEnd"/>
+      <w:r>
+        <w:rPr>
+          <w:color w:val="FF0000"/>
+        </w:rPr>
+        <w:t xml:space="preserve"> avec </w:t>
+      </w:r>
+      <w:proofErr w:type="spellStart"/>
+      <w:r>
+        <w:rPr>
+          <w:color w:val="FF0000"/>
+        </w:rPr>
+        <w:t>bebel</w:t>
+      </w:r>
+      <w:proofErr w:type="spellEnd"/>
+    </w:p>
+    <w:p>
+      <w:pPr>
+        <w:rPr>
+          <w:lang w:eastAsia="fr-FR"/>
+        </w:rPr>
+      </w:pPr>
+      <w:bookmarkStart w:id="12" w:name="_GoBack"/>
+      <w:bookmarkEnd w:id="12"/>
+    </w:p>
+    <w:p>
+      <w:pPr>
         <w:pStyle w:val="Titre3"/>
       </w:pPr>
       <w:bookmarkStart w:id="13" w:name="_Toc514677966"/>
@@ -7794,14 +7796,7 @@
         <w:rPr>
           <w:lang w:eastAsia="fr-FR"/>
         </w:rPr>
-        <w:t xml:space="preserve">, Hadrien </w:t>
-      </w:r>
-      <w:proofErr w:type="spellStart"/>
-      <w:r>
-        <w:rPr>
-          <w:lang w:eastAsia="fr-FR"/>
-        </w:rPr>
-        <w:t>Ho</w:t>
+        <w:t>, Hadrien Ho</w:t>
       </w:r>
       <w:r>
         <w:rPr>
@@ -7821,7 +7816,6 @@
         </w:rPr>
         <w:t>n</w:t>
       </w:r>
-      <w:proofErr w:type="spellEnd"/>
       <w:r>
         <w:rPr>
           <w:lang w:eastAsia="fr-FR"/>
@@ -7865,7 +7859,21 @@
         <w:rPr>
           <w:lang w:eastAsia="fr-FR"/>
         </w:rPr>
-        <w:t>Nous avons développer régulièrement en groupe le week-end car nous avons ressenti que nous progressions plus ensemble. Cependant en semaine l’équipe développait séparément. Dans ce cadre il à été nécessaire d’adopter l’utilisation de GIT</w:t>
+        <w:t xml:space="preserve">Nous avons </w:t>
+      </w:r>
+      <w:proofErr w:type="gramStart"/>
+      <w:r>
+        <w:rPr>
+          <w:lang w:eastAsia="fr-FR"/>
+        </w:rPr>
+        <w:t>développer</w:t>
+      </w:r>
+      <w:proofErr w:type="gramEnd"/>
+      <w:r>
+        <w:rPr>
+          <w:lang w:eastAsia="fr-FR"/>
+        </w:rPr>
+        <w:t xml:space="preserve"> régulièrement en groupe le week-end car nous avons ressenti que nous progressions plus ensemble. Cependant en semaine l’équipe développait séparément. Dans ce cadre il à été nécessaire d’adopter l’utilisation de GIT</w:t>
       </w:r>
       <w:r>
         <w:rPr>
@@ -7878,13 +7886,27 @@
         <w:rPr>
           <w:lang w:eastAsia="fr-FR"/>
         </w:rPr>
-        <w:t> («</w:t>
-      </w:r>
+        <w:t> </w:t>
+      </w:r>
+      <w:proofErr w:type="gramStart"/>
       <w:r>
         <w:rPr>
           <w:lang w:eastAsia="fr-FR"/>
         </w:rPr>
-        <w:t>git est un logiciel de gestion de versions décentralisé</w:t>
+        <w:t>(«</w:t>
+      </w:r>
+      <w:r>
+        <w:rPr>
+          <w:lang w:eastAsia="fr-FR"/>
+        </w:rPr>
+        <w:t>git</w:t>
+      </w:r>
+      <w:proofErr w:type="gramEnd"/>
+      <w:r>
+        <w:rPr>
+          <w:lang w:eastAsia="fr-FR"/>
+        </w:rPr>
+        <w:t xml:space="preserve"> est un logiciel de gestion de versions décentralisé</w:t>
       </w:r>
       <w:r>
         <w:rPr>
@@ -8074,24 +8096,14 @@
                             <w:r>
                               <w:t xml:space="preserve">Figure </w:t>
                             </w:r>
-                            <w:r>
-                              <w:fldChar w:fldCharType="begin"/>
-                            </w:r>
-                            <w:r>
-                              <w:instrText xml:space="preserve"> SEQ Figure \* ARABIC </w:instrText>
-                            </w:r>
-                            <w:r>
-                              <w:fldChar w:fldCharType="separate"/>
-                            </w:r>
-                            <w:r>
-                              <w:rPr>
-                                <w:noProof/>
-                              </w:rPr>
-                              <w:t>2</w:t>
-                            </w:r>
-                            <w:r>
-                              <w:fldChar w:fldCharType="end"/>
-                            </w:r>
+                            <w:fldSimple w:instr=" SEQ Figure \* ARABIC ">
+                              <w:r>
+                                <w:rPr>
+                                  <w:noProof/>
+                                </w:rPr>
+                                <w:t>2</w:t>
+                              </w:r>
+                            </w:fldSimple>
                             <w:r>
                               <w:t xml:space="preserve"> : MCD de la base de donnée</w:t>
                             </w:r>
@@ -8133,24 +8145,14 @@
                       <w:r>
                         <w:t xml:space="preserve">Figure </w:t>
                       </w:r>
-                      <w:r>
-                        <w:fldChar w:fldCharType="begin"/>
-                      </w:r>
-                      <w:r>
-                        <w:instrText xml:space="preserve"> SEQ Figure \* ARABIC </w:instrText>
-                      </w:r>
-                      <w:r>
-                        <w:fldChar w:fldCharType="separate"/>
-                      </w:r>
-                      <w:r>
-                        <w:rPr>
-                          <w:noProof/>
-                        </w:rPr>
-                        <w:t>2</w:t>
-                      </w:r>
-                      <w:r>
-                        <w:fldChar w:fldCharType="end"/>
-                      </w:r>
+                      <w:fldSimple w:instr=" SEQ Figure \* ARABIC ">
+                        <w:r>
+                          <w:rPr>
+                            <w:noProof/>
+                          </w:rPr>
+                          <w:t>2</w:t>
+                        </w:r>
+                      </w:fldSimple>
                       <w:r>
                         <w:t xml:space="preserve"> : MCD de la base de donnée</w:t>
                       </w:r>
@@ -8186,7 +8188,14 @@
         <w:rPr>
           <w:lang w:eastAsia="fr-FR"/>
         </w:rPr>
-        <w:t xml:space="preserve">Un Triathlon est caractérisé par une Type de triathlon afin de pouvoir réutiliser les différents type de triathlon ( </w:t>
+        <w:t xml:space="preserve">Un Triathlon est caractérisé par une Type de triathlon afin de pouvoir réutiliser les différents type de triathlon </w:t>
+      </w:r>
+      <w:proofErr w:type="gramStart"/>
+      <w:r>
+        <w:rPr>
+          <w:lang w:eastAsia="fr-FR"/>
+        </w:rPr>
+        <w:t xml:space="preserve">( </w:t>
       </w:r>
       <w:proofErr w:type="spellStart"/>
       <w:r>
@@ -8196,6 +8205,7 @@
         <w:t>ironman</w:t>
       </w:r>
       <w:proofErr w:type="spellEnd"/>
+      <w:proofErr w:type="gramEnd"/>
       <w:r>
         <w:rPr>
           <w:lang w:eastAsia="fr-FR"/>
@@ -8226,7 +8236,21 @@
         <w:rPr>
           <w:lang w:eastAsia="fr-FR"/>
         </w:rPr>
-        <w:t xml:space="preserve"> ( médecins, animateurs … ) étant donné que ces interventions peuvent être payante</w:t>
+        <w:t xml:space="preserve"> </w:t>
+      </w:r>
+      <w:proofErr w:type="gramStart"/>
+      <w:r>
+        <w:rPr>
+          <w:lang w:eastAsia="fr-FR"/>
+        </w:rPr>
+        <w:t>( médecins</w:t>
+      </w:r>
+      <w:proofErr w:type="gramEnd"/>
+      <w:r>
+        <w:rPr>
+          <w:lang w:eastAsia="fr-FR"/>
+        </w:rPr>
+        <w:t>, animateurs … ) étant donné que ces interventions peuvent être payante</w:t>
       </w:r>
       <w:r>
         <w:rPr>
@@ -8288,7 +8312,21 @@
         <w:rPr>
           <w:lang w:eastAsia="fr-FR"/>
         </w:rPr>
-        <w:t>A chaque triathlon sont associés également des sponsor qui vont faire des donations.</w:t>
+        <w:t xml:space="preserve">A chaque triathlon sont associés également </w:t>
+      </w:r>
+      <w:proofErr w:type="gramStart"/>
+      <w:r>
+        <w:rPr>
+          <w:lang w:eastAsia="fr-FR"/>
+        </w:rPr>
+        <w:t>des sponsor</w:t>
+      </w:r>
+      <w:proofErr w:type="gramEnd"/>
+      <w:r>
+        <w:rPr>
+          <w:lang w:eastAsia="fr-FR"/>
+        </w:rPr>
+        <w:t xml:space="preserve"> qui vont faire des donations.</w:t>
       </w:r>
     </w:p>
     <w:p>
@@ -8322,7 +8360,21 @@
         <w:rPr>
           <w:lang w:eastAsia="fr-FR"/>
         </w:rPr>
-        <w:t>Les taches seront associés à un triathlon et auront à chaque fois un responsable ( qui est un bénévole ) mais aussi une liste de bénévoles qui y participent.</w:t>
+        <w:t xml:space="preserve">Les taches seront associés à un triathlon et auront à chaque fois un responsable </w:t>
+      </w:r>
+      <w:proofErr w:type="gramStart"/>
+      <w:r>
+        <w:rPr>
+          <w:lang w:eastAsia="fr-FR"/>
+        </w:rPr>
+        <w:t>( qui</w:t>
+      </w:r>
+      <w:proofErr w:type="gramEnd"/>
+      <w:r>
+        <w:rPr>
+          <w:lang w:eastAsia="fr-FR"/>
+        </w:rPr>
+        <w:t xml:space="preserve"> est un bénévole ) mais aussi une liste de bénévoles qui y participent.</w:t>
       </w:r>
     </w:p>
     <w:p>
@@ -8336,7 +8388,21 @@
         <w:rPr>
           <w:lang w:eastAsia="fr-FR"/>
         </w:rPr>
-        <w:t>Enfin nous enregistrons également le matériel disponible par l’association, ce matériel peut être dispatché dans différents triathlons via l’allocation notons qu’un bénévole gère ce matériel alloué , il en est le responsable.</w:t>
+        <w:t xml:space="preserve">Enfin nous enregistrons également le matériel disponible par l’association, ce matériel peut être dispatché dans différents triathlons via l’allocation notons qu’un bénévole gère ce matériel </w:t>
+      </w:r>
+      <w:proofErr w:type="gramStart"/>
+      <w:r>
+        <w:rPr>
+          <w:lang w:eastAsia="fr-FR"/>
+        </w:rPr>
+        <w:t>alloué ,</w:t>
+      </w:r>
+      <w:proofErr w:type="gramEnd"/>
+      <w:r>
+        <w:rPr>
+          <w:lang w:eastAsia="fr-FR"/>
+        </w:rPr>
+        <w:t xml:space="preserve"> il en est le responsable.</w:t>
       </w:r>
     </w:p>
     <w:p>
@@ -8350,7 +8416,21 @@
         <w:rPr>
           <w:lang w:eastAsia="fr-FR"/>
         </w:rPr>
-        <w:t>La base de donnée utilise le format MySQL.</w:t>
+        <w:t xml:space="preserve">La base de </w:t>
+      </w:r>
+      <w:proofErr w:type="gramStart"/>
+      <w:r>
+        <w:rPr>
+          <w:lang w:eastAsia="fr-FR"/>
+        </w:rPr>
+        <w:t>donnée</w:t>
+      </w:r>
+      <w:proofErr w:type="gramEnd"/>
+      <w:r>
+        <w:rPr>
+          <w:lang w:eastAsia="fr-FR"/>
+        </w:rPr>
+        <w:t xml:space="preserve"> utilise le format MySQL.</w:t>
       </w:r>
     </w:p>
     <w:p>
@@ -8468,24 +8548,8 @@
       <w:r>
         <w:t>Conclusion</w:t>
       </w:r>
+      <w:bookmarkEnd w:id="8"/>
       <w:bookmarkEnd w:id="29"/>
-    </w:p>
-    <w:p>
-      <w:pPr>
-        <w:pStyle w:val="Titre1"/>
-        <w:numPr>
-          <w:ilvl w:val="0"/>
-          <w:numId w:val="0"/>
-        </w:numPr>
-        <w:ind w:left="360"/>
-        <w:rPr>
-          <w:lang w:eastAsia="fr-FR"/>
-        </w:rPr>
-      </w:pPr>
-      <w:r>
-        <w:t> </w:t>
-      </w:r>
-      <w:bookmarkEnd w:id="9"/>
     </w:p>
     <w:sectPr>
       <w:pgSz w:w="11906" w:h="16838" w:code="9"/>
@@ -13899,7 +13963,7 @@
 </file>
 
 <file path=customXml/itemProps1.xml><?xml version="1.0" encoding="utf-8"?>
-<ds:datastoreItem xmlns:ds="http://schemas.openxmlformats.org/officeDocument/2006/customXml" ds:itemID="{2147D0CD-A862-4716-82BF-E5E070E20D1C}">
+<ds:datastoreItem xmlns:ds="http://schemas.openxmlformats.org/officeDocument/2006/customXml" ds:itemID="{8A0DDBC3-5C4B-4166-AC1D-FED0CA3CD0FE}">
   <ds:schemaRefs>
     <ds:schemaRef ds:uri="http://schemas.openxmlformats.org/officeDocument/2006/bibliography"/>
   </ds:schemaRefs>

</xml_diff>

<commit_message>
Plan + répartition du travail
</commit_message>
<xml_diff>
--- a/DossierProgrammation.docx
+++ b/DossierProgrammation.docx
@@ -1697,19 +1697,7 @@
               <w:sz w:val="48"/>
               <w:szCs w:val="48"/>
             </w:rPr>
-            <w:t>Tabl</w:t>
-          </w:r>
-          <w:bookmarkStart w:id="0" w:name="_GoBack"/>
-          <w:bookmarkEnd w:id="0"/>
-          <w:r>
-            <w:rPr>
-              <w:rStyle w:val="TitreCar"/>
-              <w:rFonts w:asciiTheme="minorHAnsi" w:hAnsiTheme="minorHAnsi" w:cstheme="minorHAnsi"/>
-              <w:b/>
-              <w:sz w:val="48"/>
-              <w:szCs w:val="48"/>
-            </w:rPr>
-            <w:t>e des matières</w:t>
+            <w:t>Table des matières</w:t>
           </w:r>
         </w:p>
         <w:p>
@@ -3834,13 +3822,141 @@
       <w:pPr>
         <w:pStyle w:val="Titre1"/>
       </w:pPr>
-      <w:bookmarkStart w:id="1" w:name="_Toc495854667"/>
-      <w:bookmarkStart w:id="2" w:name="_Toc514677959"/>
+      <w:bookmarkStart w:id="0" w:name="_Toc495854667"/>
+      <w:bookmarkStart w:id="1" w:name="_Toc514677959"/>
       <w:r>
         <w:lastRenderedPageBreak/>
         <w:t>Introduction</w:t>
       </w:r>
+      <w:bookmarkEnd w:id="0"/>
       <w:bookmarkEnd w:id="1"/>
+    </w:p>
+    <w:p>
+      <w:pPr>
+        <w:pStyle w:val="Sansinterligne"/>
+      </w:pPr>
+      <w:r>
+        <w:t xml:space="preserve">L’équipe projet </w:t>
+      </w:r>
+      <w:r>
+        <w:t xml:space="preserve">a été </w:t>
+      </w:r>
+      <w:r>
+        <w:t>restructuré</w:t>
+      </w:r>
+      <w:r>
+        <w:t>e</w:t>
+      </w:r>
+      <w:r>
+        <w:t xml:space="preserve"> et est maintenant composé</w:t>
+      </w:r>
+      <w:r>
+        <w:t>e</w:t>
+      </w:r>
+      <w:r>
+        <w:t xml:space="preserve"> de 5 étudiants à l’IUT informatique (Année </w:t>
+      </w:r>
+      <w:r>
+        <w:t>S</w:t>
+      </w:r>
+      <w:r>
+        <w:t>pécial</w:t>
+      </w:r>
+      <w:r>
+        <w:t>e</w:t>
+      </w:r>
+      <w:r>
+        <w:t xml:space="preserve">). Il </w:t>
+      </w:r>
+      <w:r>
+        <w:t>a</w:t>
+      </w:r>
+      <w:r>
+        <w:t xml:space="preserve"> alors été décidé de fusionner les cahiers des charges des différents groupes afin de répondre au mieux à la demande.</w:t>
+      </w:r>
+    </w:p>
+    <w:p>
+      <w:pPr>
+        <w:pStyle w:val="Sansinterligne"/>
+      </w:pPr>
+      <w:r>
+        <w:t>Les premiers rendez-vous avec le client, nous ont permis d’affiner les fonctions logicielles importantes et d’épurer celle</w:t>
+      </w:r>
+      <w:r>
+        <w:t>s</w:t>
+      </w:r>
+      <w:r>
+        <w:t xml:space="preserve"> qui n’étai</w:t>
+      </w:r>
+      <w:r>
+        <w:t>en</w:t>
+      </w:r>
+      <w:r>
+        <w:t>t pas voulu</w:t>
+      </w:r>
+      <w:r>
+        <w:t>es</w:t>
+      </w:r>
+      <w:r>
+        <w:t xml:space="preserve"> par Monsieur BELTRAN.</w:t>
+      </w:r>
+    </w:p>
+    <w:p>
+      <w:pPr>
+        <w:pStyle w:val="Sansinterligne"/>
+      </w:pPr>
+      <w:r>
+        <w:t xml:space="preserve">Le groupe est chargé du développement du logiciel IRONTASK, qui permettra de faciliter l’organisation de triathlon et d’organiser les tâches inhérentes </w:t>
+      </w:r>
+      <w:r>
+        <w:t>aux</w:t>
+      </w:r>
+      <w:r>
+        <w:t xml:space="preserve"> l’événement</w:t>
+      </w:r>
+      <w:r>
+        <w:t>s</w:t>
+      </w:r>
+      <w:r>
+        <w:t>.</w:t>
+      </w:r>
+    </w:p>
+    <w:p>
+      <w:pPr>
+        <w:pStyle w:val="Sansinterligne"/>
+      </w:pPr>
+      <w:r>
+        <w:t>Ce document de conception décrit la structure du logiciel et ses fonctionnalités, l’architecture (base de données)</w:t>
+      </w:r>
+      <w:r>
+        <w:t xml:space="preserve"> et la programmation</w:t>
+      </w:r>
+      <w:r>
+        <w:t>.</w:t>
+      </w:r>
+      <w:r>
+        <w:t xml:space="preserve"> </w:t>
+      </w:r>
+      <w:r>
+        <w:t xml:space="preserve">Nous détaillons également les méthodes de travail utilisées qui ont un impact direct avec le client. </w:t>
+      </w:r>
+    </w:p>
+    <w:p>
+      <w:pPr>
+        <w:pStyle w:val="Sansinterligne"/>
+      </w:pPr>
+    </w:p>
+    <w:p>
+      <w:pPr>
+        <w:pStyle w:val="Titre1"/>
+      </w:pPr>
+      <w:bookmarkStart w:id="2" w:name="_Toc514677960"/>
+      <w:r>
+        <w:t>Rappel</w:t>
+      </w:r>
+      <w:r>
+        <w:t xml:space="preserve"> de l’analyse fonctionnelle</w:t>
+      </w:r>
       <w:bookmarkEnd w:id="2"/>
     </w:p>
     <w:p>
@@ -3848,45 +3964,7 @@
         <w:pStyle w:val="Sansinterligne"/>
       </w:pPr>
       <w:r>
-        <w:t xml:space="preserve">L’équipe projet </w:t>
-      </w:r>
-      <w:r>
-        <w:t xml:space="preserve">a été </w:t>
-      </w:r>
-      <w:r>
-        <w:t>restructuré</w:t>
-      </w:r>
-      <w:r>
-        <w:t>e</w:t>
-      </w:r>
-      <w:r>
-        <w:t xml:space="preserve"> et est maintenant composé</w:t>
-      </w:r>
-      <w:r>
-        <w:t>e</w:t>
-      </w:r>
-      <w:r>
-        <w:t xml:space="preserve"> de 5 étudiants à l’IUT informatique (Année </w:t>
-      </w:r>
-      <w:r>
-        <w:t>S</w:t>
-      </w:r>
-      <w:r>
-        <w:t>pécial</w:t>
-      </w:r>
-      <w:r>
-        <w:t>e</w:t>
-      </w:r>
-      <w:r>
-        <w:t xml:space="preserve">). Il </w:t>
-      </w:r>
-      <w:proofErr w:type="spellStart"/>
-      <w:r>
-        <w:t>à</w:t>
-      </w:r>
-      <w:proofErr w:type="spellEnd"/>
-      <w:r>
-        <w:t xml:space="preserve"> alors été décidé de fusionner les cahiers des charges des différents groupes afin de répondre au mieux à la demande.</w:t>
+        <w:t xml:space="preserve">Nous avons redéfini notre équipe projet. Nous sommes maintenant 5 étudiants, il a été donc décider de refaire l’analyse fonctionnelle du projet afin que nous ayons tous les mêmes fonctions contraintes. </w:t>
       </w:r>
     </w:p>
     <w:p>
@@ -3894,82 +3972,7 @@
         <w:pStyle w:val="Sansinterligne"/>
       </w:pPr>
       <w:r>
-        <w:t>Les premiers rendez-vous avec le client, nous ont permis d’affiner les fonctions logicielles importantes et d’épurer celle</w:t>
-      </w:r>
-      <w:r>
-        <w:t>s</w:t>
-      </w:r>
-      <w:r>
-        <w:t xml:space="preserve"> qui n’étai</w:t>
-      </w:r>
-      <w:r>
-        <w:t>en</w:t>
-      </w:r>
-      <w:r>
-        <w:t>t pas voulu</w:t>
-      </w:r>
-      <w:r>
-        <w:t>es</w:t>
-      </w:r>
-      <w:r>
-        <w:t xml:space="preserve"> par Monsieur BELTRAN.</w:t>
-      </w:r>
-    </w:p>
-    <w:p>
-      <w:pPr>
-        <w:pStyle w:val="Sansinterligne"/>
-      </w:pPr>
-      <w:r>
-        <w:t xml:space="preserve">Le groupe est chargé du développement du logiciel IRONTASK, qui permettra de faciliter l’organisation de triathlon et d’organiser les tâches inhérentes </w:t>
-      </w:r>
-      <w:r>
-        <w:t>aux</w:t>
-      </w:r>
-      <w:r>
-        <w:t xml:space="preserve"> l’événement</w:t>
-      </w:r>
-      <w:r>
-        <w:t>s</w:t>
-      </w:r>
-      <w:r>
-        <w:t>.</w:t>
-      </w:r>
-    </w:p>
-    <w:p>
-      <w:pPr>
-        <w:pStyle w:val="Sansinterligne"/>
-      </w:pPr>
-      <w:r>
-        <w:t>Ce document de conception décrit la structure du logiciel et ses fonctionnalités, l’architecture (base de données).</w:t>
-      </w:r>
-      <w:r>
-        <w:t xml:space="preserve"> Enfin l</w:t>
-      </w:r>
-      <w:r>
-        <w:t>a partie interface graphique sera évoquée dans ce document.</w:t>
-      </w:r>
-    </w:p>
-    <w:p>
-      <w:pPr>
-        <w:pStyle w:val="Sansinterligne"/>
-      </w:pPr>
-    </w:p>
-    <w:p>
-      <w:pPr>
-        <w:pStyle w:val="Titre1"/>
-      </w:pPr>
-      <w:bookmarkStart w:id="3" w:name="_Toc514677960"/>
-      <w:r>
-        <w:t>Redéfinition de l’analyse fonctionnelle</w:t>
-      </w:r>
-      <w:bookmarkEnd w:id="3"/>
-    </w:p>
-    <w:p>
-      <w:pPr>
-        <w:pStyle w:val="Sansinterligne"/>
-      </w:pPr>
-      <w:r>
-        <w:t xml:space="preserve">Nous avons redéfini notre équipe projet. Nous sommes maintenant 5 étudiants, il a été donc décider de refaire l’analyse fonctionnelle du projet afin que nous ayons tous les mêmes fonctions contraintes. </w:t>
+        <w:t xml:space="preserve">A terme, nous avons traduit cette analyse fonctionnelle en récit utilisateur. Ces récits utilisateurs sont utilisés pour la méthode agile que nous détaillons plus loin. </w:t>
       </w:r>
     </w:p>
     <w:p>
@@ -3980,13 +3983,13 @@
           <w:numId w:val="16"/>
         </w:numPr>
       </w:pPr>
-      <w:bookmarkStart w:id="4" w:name="_Toc496813854"/>
-      <w:bookmarkStart w:id="5" w:name="_Toc514677961"/>
+      <w:bookmarkStart w:id="3" w:name="_Toc496813854"/>
+      <w:bookmarkStart w:id="4" w:name="_Toc514677961"/>
       <w:r>
         <w:t>Recherche des fonctions de services</w:t>
       </w:r>
+      <w:bookmarkEnd w:id="3"/>
       <w:bookmarkEnd w:id="4"/>
-      <w:bookmarkEnd w:id="5"/>
     </w:p>
     <w:p>
       <w:pPr>
@@ -4007,17 +4010,8 @@
     </w:p>
     <w:p>
       <w:pPr>
-        <w:pStyle w:val="Sansinterligne"/>
-      </w:pPr>
-    </w:p>
-    <w:p>
-      <w:pPr>
-        <w:pStyle w:val="Sansinterligne"/>
-      </w:pPr>
-    </w:p>
-    <w:p>
-      <w:pPr>
         <w:keepNext/>
+        <w:ind w:left="-426" w:hanging="284"/>
       </w:pPr>
       <w:r>
         <w:rPr>
@@ -4028,9 +4022,9 @@
         <mc:AlternateContent>
           <mc:Choice Requires="wpc">
             <w:drawing>
-              <wp:inline distT="0" distB="0" distL="0" distR="0" wp14:anchorId="0FFD3BED" wp14:editId="00F0B87C">
-                <wp:extent cx="5760720" cy="2851830"/>
-                <wp:effectExtent l="0" t="0" r="582930" b="81915"/>
+              <wp:inline distT="0" distB="0" distL="0" distR="0" wp14:anchorId="0FFD3BED" wp14:editId="2C7A4D64">
+                <wp:extent cx="6683401" cy="3308350"/>
+                <wp:effectExtent l="0" t="0" r="3175" b="0"/>
                 <wp:docPr id="2" name="Zone de dessin 2"/>
                 <wp:cNvGraphicFramePr>
                   <a:graphicFrameLocks xmlns:a="http://schemas.openxmlformats.org/drawingml/2006/main" noChangeAspect="1"/>
@@ -4045,7 +4039,7 @@
                         <wps:cNvSpPr/>
                         <wps:spPr>
                           <a:xfrm>
-                            <a:off x="1971674" y="1015410"/>
+                            <a:off x="2292541" y="1248220"/>
                             <a:ext cx="2290612" cy="914400"/>
                           </a:xfrm>
                           <a:prstGeom prst="ellipse">
@@ -4118,7 +4112,7 @@
                         <wps:cNvSpPr/>
                         <wps:spPr>
                           <a:xfrm>
-                            <a:off x="0" y="1063307"/>
+                            <a:off x="320867" y="1296117"/>
                             <a:ext cx="1686900" cy="642138"/>
                           </a:xfrm>
                           <a:prstGeom prst="ellipse">
@@ -4191,7 +4185,7 @@
                         <wps:cNvSpPr/>
                         <wps:spPr>
                           <a:xfrm>
-                            <a:off x="4185284" y="101010"/>
+                            <a:off x="4506151" y="333820"/>
                             <a:ext cx="1686560" cy="641985"/>
                           </a:xfrm>
                           <a:prstGeom prst="ellipse">
@@ -4249,7 +4243,7 @@
                         <wps:cNvSpPr/>
                         <wps:spPr>
                           <a:xfrm>
-                            <a:off x="4640307" y="1131887"/>
+                            <a:off x="4961174" y="1364697"/>
                             <a:ext cx="1686560" cy="641985"/>
                           </a:xfrm>
                           <a:prstGeom prst="ellipse">
@@ -4307,7 +4301,7 @@
                         <wps:cNvSpPr/>
                         <wps:spPr>
                           <a:xfrm>
-                            <a:off x="4297407" y="2160587"/>
+                            <a:off x="4618274" y="2393397"/>
                             <a:ext cx="1686560" cy="641985"/>
                           </a:xfrm>
                           <a:prstGeom prst="ellipse">
@@ -4379,7 +4373,7 @@
                         <wps:cNvSpPr/>
                         <wps:spPr>
                           <a:xfrm>
-                            <a:off x="754107" y="103187"/>
+                            <a:off x="1074974" y="335997"/>
                             <a:ext cx="1686560" cy="641985"/>
                           </a:xfrm>
                           <a:prstGeom prst="ellipse">
@@ -4465,7 +4459,7 @@
                         </wps:cNvCnPr>
                         <wps:spPr>
                           <a:xfrm rot="5400000" flipH="1" flipV="1">
-                            <a:off x="3311886" y="-469233"/>
+                            <a:off x="3632753" y="-236423"/>
                             <a:ext cx="2177" cy="2238599"/>
                           </a:xfrm>
                           <a:prstGeom prst="curvedConnector3">
@@ -4502,7 +4496,7 @@
                         </wps:cNvCnPr>
                         <wps:spPr>
                           <a:xfrm>
-                            <a:off x="1686900" y="1384376"/>
+                            <a:off x="2007767" y="1617186"/>
                             <a:ext cx="284774" cy="88234"/>
                           </a:xfrm>
                           <a:prstGeom prst="curvedConnector3">
@@ -4539,7 +4533,7 @@
                         </wps:cNvCnPr>
                         <wps:spPr>
                           <a:xfrm flipV="1">
-                            <a:off x="4262286" y="1452880"/>
+                            <a:off x="4583153" y="1685690"/>
                             <a:ext cx="378021" cy="19730"/>
                           </a:xfrm>
                           <a:prstGeom prst="curvedConnector3">
@@ -4573,7 +4567,7 @@
                         <wps:cNvSpPr/>
                         <wps:spPr>
                           <a:xfrm>
-                            <a:off x="1924676" y="813902"/>
+                            <a:off x="2245543" y="1046712"/>
                             <a:ext cx="693420" cy="444162"/>
                           </a:xfrm>
                           <a:prstGeom prst="rect">
@@ -4634,7 +4628,7 @@
                         <wps:cNvSpPr/>
                         <wps:spPr>
                           <a:xfrm>
-                            <a:off x="1538967" y="1499985"/>
+                            <a:off x="1859834" y="1732795"/>
                             <a:ext cx="611505" cy="295910"/>
                           </a:xfrm>
                           <a:prstGeom prst="rect">
@@ -4692,7 +4686,7 @@
                         <wps:cNvSpPr/>
                         <wps:spPr>
                           <a:xfrm>
-                            <a:off x="2007173" y="1986975"/>
+                            <a:off x="2328040" y="2219785"/>
                             <a:ext cx="751268" cy="295910"/>
                           </a:xfrm>
                           <a:prstGeom prst="rect">
@@ -4753,7 +4747,7 @@
                         </wps:cNvCnPr>
                         <wps:spPr>
                           <a:xfrm rot="16200000" flipV="1">
-                            <a:off x="4351417" y="1371316"/>
+                            <a:off x="4672284" y="1604126"/>
                             <a:ext cx="364688" cy="1213853"/>
                           </a:xfrm>
                           <a:prstGeom prst="curvedConnector3">
@@ -4787,7 +4781,7 @@
                         <wps:cNvSpPr/>
                         <wps:spPr>
                           <a:xfrm>
-                            <a:off x="3941807" y="1929809"/>
+                            <a:off x="4262674" y="2162619"/>
                             <a:ext cx="610235" cy="295910"/>
                           </a:xfrm>
                           <a:prstGeom prst="rect">
@@ -4845,7 +4839,7 @@
                         <wps:cNvSpPr/>
                         <wps:spPr>
                           <a:xfrm>
-                            <a:off x="868407" y="2274887"/>
+                            <a:off x="1189274" y="2507697"/>
                             <a:ext cx="1686560" cy="641985"/>
                           </a:xfrm>
                           <a:prstGeom prst="ellipse">
@@ -4912,7 +4906,7 @@
                         </wps:cNvCnPr>
                         <wps:spPr>
                           <a:xfrm rot="5400000" flipH="1" flipV="1">
-                            <a:off x="1769912" y="1737674"/>
+                            <a:off x="2090779" y="1970484"/>
                             <a:ext cx="478988" cy="595439"/>
                           </a:xfrm>
                           <a:prstGeom prst="curvedConnector3">
@@ -4946,7 +4940,7 @@
                         <wps:cNvSpPr/>
                         <wps:spPr>
                           <a:xfrm>
-                            <a:off x="4195807" y="1474787"/>
+                            <a:off x="4516674" y="1707597"/>
                             <a:ext cx="610235" cy="295910"/>
                           </a:xfrm>
                           <a:prstGeom prst="rect">
@@ -5006,7 +5000,7 @@
                         </wps:cNvCnPr>
                         <wps:spPr>
                           <a:xfrm rot="10800000" flipV="1">
-                            <a:off x="3116980" y="448566"/>
+                            <a:off x="3437847" y="681376"/>
                             <a:ext cx="1039096" cy="566844"/>
                           </a:xfrm>
                           <a:prstGeom prst="curvedConnector2">
@@ -5038,7 +5032,7 @@
                         <wps:cNvSpPr/>
                         <wps:spPr>
                           <a:xfrm>
-                            <a:off x="2867681" y="207691"/>
+                            <a:off x="3188548" y="440501"/>
                             <a:ext cx="1429726" cy="295910"/>
                           </a:xfrm>
                           <a:prstGeom prst="rect">
@@ -5099,7 +5093,7 @@
           </mc:Choice>
           <mc:Fallback>
             <w:pict>
-              <v:group w14:anchorId="0FFD3BED" id="Zone de dessin 2" o:spid="_x0000_s1026" editas="canvas" style="width:453.6pt;height:224.55pt;mso-position-horizontal-relative:char;mso-position-vertical-relative:line" coordsize="57607,28517" o:gfxdata="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">
+              <v:group w14:anchorId="0FFD3BED" id="Zone de dessin 2" o:spid="_x0000_s1026" editas="canvas" style="width:526.25pt;height:260.5pt;mso-position-horizontal-relative:char;mso-position-vertical-relative:line" coordsize="66833,33083" o:gfxdata="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">
                 <v:shapetype id="_x0000_t75" coordsize="21600,21600" o:spt="75" o:preferrelative="t" path="m@4@5l@4@11@9@11@9@5xe" filled="f" stroked="f">
                   <v:stroke joinstyle="miter"/>
                   <v:formulas>
@@ -5119,11 +5113,11 @@
                   <v:path o:extrusionok="f" gradientshapeok="t" o:connecttype="rect"/>
                   <o:lock v:ext="edit" aspectratio="t"/>
                 </v:shapetype>
-                <v:shape id="_x0000_s1027" type="#_x0000_t75" style="position:absolute;width:57607;height:28517;visibility:visible;mso-wrap-style:square">
+                <v:shape id="_x0000_s1027" type="#_x0000_t75" style="position:absolute;width:66833;height:33083;visibility:visible;mso-wrap-style:square">
                   <v:fill o:detectmouseclick="t"/>
                   <v:path o:connecttype="none"/>
                 </v:shape>
-                <v:oval id="Ellipse 4" o:spid="_x0000_s1028" style="position:absolute;left:19716;top:10154;width:22906;height:9144;visibility:visible;mso-wrap-style:square;v-text-anchor:top" o:gfxdata="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" fillcolor="#555 [2160]" strokecolor="black [3200]" strokeweight=".5pt">
+                <v:oval id="Ellipse 4" o:spid="_x0000_s1028" style="position:absolute;left:22925;top:12482;width:22906;height:9144;visibility:visible;mso-wrap-style:square;v-text-anchor:top" o:gfxdata="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" fillcolor="#555 [2160]" strokecolor="black [3200]" strokeweight=".5pt">
                   <v:fill color2="#313131 [2608]" rotate="t" colors="0 #9b9b9b;.5 #8e8e8e;1 #797979" focus="100%" type="gradient">
                     <o:fill v:ext="view" type="gradientUnscaled"/>
                   </v:fill>
@@ -5165,7 +5159,7 @@
                     </w:txbxContent>
                   </v:textbox>
                 </v:oval>
-                <v:oval id="Ellipse 59" o:spid="_x0000_s1029" style="position:absolute;top:10633;width:16869;height:6421;visibility:visible;mso-wrap-style:square;v-text-anchor:middle" o:gfxdata="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" fillcolor="#bdd6ee" strokecolor="#9cc2e5" strokeweight="1pt">
+                <v:oval id="Ellipse 59" o:spid="_x0000_s1029" style="position:absolute;left:3208;top:12961;width:16869;height:6421;visibility:visible;mso-wrap-style:square;v-text-anchor:middle" o:gfxdata="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" fillcolor="#bdd6ee" strokecolor="#9cc2e5" strokeweight="1pt">
                   <v:fill angle="180" focus="100%" type="gradient">
                     <o:fill v:ext="view" type="gradientUnscaled"/>
                   </v:fill>
@@ -5204,7 +5198,7 @@
                     </w:txbxContent>
                   </v:textbox>
                 </v:oval>
-                <v:oval id="Ellipse 60" o:spid="_x0000_s1030" style="position:absolute;left:41852;top:1010;width:16866;height:6419;visibility:visible;mso-wrap-style:square;v-text-anchor:middle" o:gfxdata="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" fillcolor="#bdd6ee" strokecolor="#9cc2e5" strokeweight="1pt">
+                <v:oval id="Ellipse 60" o:spid="_x0000_s1030" style="position:absolute;left:45061;top:3338;width:16866;height:6420;visibility:visible;mso-wrap-style:square;v-text-anchor:middle" o:gfxdata="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" fillcolor="#bdd6ee" strokecolor="#9cc2e5" strokeweight="1pt">
                   <v:fill angle="180" focus="100%" type="gradient">
                     <o:fill v:ext="view" type="gradientUnscaled"/>
                   </v:fill>
@@ -5228,7 +5222,7 @@
                     </w:txbxContent>
                   </v:textbox>
                 </v:oval>
-                <v:oval id="Ellipse 61" o:spid="_x0000_s1031" style="position:absolute;left:46403;top:11318;width:16865;height:6420;visibility:visible;mso-wrap-style:square;v-text-anchor:middle" o:gfxdata="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" fillcolor="#bdd6ee" strokecolor="#9cc2e5" strokeweight="1pt">
+                <v:oval id="Ellipse 61" o:spid="_x0000_s1031" style="position:absolute;left:49611;top:13646;width:16866;height:6420;visibility:visible;mso-wrap-style:square;v-text-anchor:middle" o:gfxdata="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" fillcolor="#bdd6ee" strokecolor="#9cc2e5" strokeweight="1pt">
                   <v:fill angle="180" focus="100%" type="gradient">
                     <o:fill v:ext="view" type="gradientUnscaled"/>
                   </v:fill>
@@ -5252,7 +5246,7 @@
                     </w:txbxContent>
                   </v:textbox>
                 </v:oval>
-                <v:oval id="Ellipse 62" o:spid="_x0000_s1032" style="position:absolute;left:42974;top:21605;width:16865;height:6420;visibility:visible;mso-wrap-style:square;v-text-anchor:middle" o:gfxdata="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" fillcolor="#bdd6ee" strokecolor="#9cc2e5" strokeweight="1pt">
+                <v:oval id="Ellipse 62" o:spid="_x0000_s1032" style="position:absolute;left:46182;top:23933;width:16866;height:6420;visibility:visible;mso-wrap-style:square;v-text-anchor:middle" o:gfxdata="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" fillcolor="#bdd6ee" strokecolor="#9cc2e5" strokeweight="1pt">
                   <v:fill angle="180" focus="100%" type="gradient">
                     <o:fill v:ext="view" type="gradientUnscaled"/>
                   </v:fill>
@@ -5290,7 +5284,7 @@
                     </w:txbxContent>
                   </v:textbox>
                 </v:oval>
-                <v:oval id="Ellipse 63" o:spid="_x0000_s1033" style="position:absolute;left:7541;top:1031;width:16865;height:6420;visibility:visible;mso-wrap-style:square;v-text-anchor:middle" o:gfxdata="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" fillcolor="#bdd6ee" strokecolor="#9cc2e5" strokeweight="1pt">
+                <v:oval id="Ellipse 63" o:spid="_x0000_s1033" style="position:absolute;left:10749;top:3359;width:16866;height:6420;visibility:visible;mso-wrap-style:square;v-text-anchor:middle" o:gfxdata="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" fillcolor="#bdd6ee" strokecolor="#9cc2e5" strokeweight="1pt">
                   <v:fill angle="180" focus="100%" type="gradient">
                     <o:fill v:ext="view" type="gradientUnscaled"/>
                   </v:fill>
@@ -5351,16 +5345,16 @@
                   </v:handles>
                   <o:lock v:ext="edit" shapetype="t"/>
                 </v:shapetype>
-                <v:shape id="Connecteur : en arc 5" o:spid="_x0000_s1034" type="#_x0000_t38" style="position:absolute;left:33118;top:-4693;width:22;height:22386;rotation:90;flip:x y;visibility:visible;mso-wrap-style:square" o:connectortype="curved" o:gfxdata="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" adj="-4389056" strokecolor="#4472c4 [3204]" strokeweight="1.5pt">
+                <v:shape id="Connecteur : en arc 5" o:spid="_x0000_s1034" type="#_x0000_t38" style="position:absolute;left:36327;top:-2365;width:22;height:22386;rotation:90;flip:x y;visibility:visible;mso-wrap-style:square" o:connectortype="curved" o:gfxdata="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" adj="-4389056" strokecolor="#4472c4 [3204]" strokeweight="1.5pt">
                   <v:stroke startarrow="block" endarrow="block" joinstyle="miter"/>
                 </v:shape>
-                <v:shape id="Connecteur : en arc 9" o:spid="_x0000_s1035" type="#_x0000_t38" style="position:absolute;left:16869;top:13843;width:2847;height:883;visibility:visible;mso-wrap-style:square" o:connectortype="curved" o:gfxdata="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" adj="10800" strokecolor="#4472c4 [3204]" strokeweight=".5pt">
+                <v:shape id="Connecteur : en arc 9" o:spid="_x0000_s1035" type="#_x0000_t38" style="position:absolute;left:20077;top:16171;width:2848;height:883;visibility:visible;mso-wrap-style:square" o:connectortype="curved" o:gfxdata="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" adj="10800" strokecolor="#4472c4 [3204]" strokeweight=".5pt">
                   <v:stroke startarrow="block" endarrow="block" joinstyle="miter"/>
                 </v:shape>
-                <v:shape id="Connecteur : en arc 12" o:spid="_x0000_s1036" type="#_x0000_t38" style="position:absolute;left:42622;top:14528;width:3781;height:198;flip:y;visibility:visible;mso-wrap-style:square" o:connectortype="curved" o:gfxdata="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" adj="10800" strokecolor="#4472c4 [3204]" strokeweight=".5pt">
+                <v:shape id="Connecteur : en arc 12" o:spid="_x0000_s1036" type="#_x0000_t38" style="position:absolute;left:45831;top:16856;width:3780;height:198;flip:y;visibility:visible;mso-wrap-style:square" o:connectortype="curved" o:gfxdata="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" adj="10800" strokecolor="#4472c4 [3204]" strokeweight=".5pt">
                   <v:stroke startarrow="block" endarrow="block" joinstyle="miter"/>
                 </v:shape>
-                <v:rect id="Rectangle 13" o:spid="_x0000_s1037" style="position:absolute;left:19246;top:8139;width:6934;height:4441;visibility:visible;mso-wrap-style:square;v-text-anchor:middle" o:gfxdata="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" filled="f" stroked="f" strokeweight="1pt">
+                <v:rect id="Rectangle 13" o:spid="_x0000_s1037" style="position:absolute;left:22455;top:10467;width:6934;height:4441;visibility:visible;mso-wrap-style:square;v-text-anchor:middle" o:gfxdata="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" filled="f" stroked="f" strokeweight="1pt">
                   <v:textbox>
                     <w:txbxContent>
                       <w:p>
@@ -5386,7 +5380,7 @@
                     </w:txbxContent>
                   </v:textbox>
                 </v:rect>
-                <v:rect id="Rectangle 76" o:spid="_x0000_s1038" style="position:absolute;left:15389;top:14999;width:6115;height:2959;visibility:visible;mso-wrap-style:square;v-text-anchor:middle" o:gfxdata="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" filled="f" stroked="f" strokeweight="1pt">
+                <v:rect id="Rectangle 76" o:spid="_x0000_s1038" style="position:absolute;left:18598;top:17327;width:6115;height:2960;visibility:visible;mso-wrap-style:square;v-text-anchor:middle" o:gfxdata="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" filled="f" stroked="f" strokeweight="1pt">
                   <v:textbox>
                     <w:txbxContent>
                       <w:p>
@@ -5409,7 +5403,7 @@
                     </w:txbxContent>
                   </v:textbox>
                 </v:rect>
-                <v:rect id="Rectangle 77" o:spid="_x0000_s1039" style="position:absolute;left:20071;top:19869;width:7513;height:2959;visibility:visible;mso-wrap-style:square;v-text-anchor:middle" o:gfxdata="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" filled="f" stroked="f" strokeweight="1pt">
+                <v:rect id="Rectangle 77" o:spid="_x0000_s1039" style="position:absolute;left:23280;top:22197;width:7513;height:2959;visibility:visible;mso-wrap-style:square;v-text-anchor:middle" o:gfxdata="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" filled="f" stroked="f" strokeweight="1pt">
                   <v:textbox>
                     <w:txbxContent>
                       <w:p>
@@ -5432,10 +5426,10 @@
                     </w:txbxContent>
                   </v:textbox>
                 </v:rect>
-                <v:shape id="Connecteur : en arc 15" o:spid="_x0000_s1040" type="#_x0000_t38" style="position:absolute;left:43513;top:13713;width:3647;height:12138;rotation:90;flip:y;visibility:visible;mso-wrap-style:square" o:connectortype="curved" o:gfxdata="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" adj="10800" strokecolor="#4472c4 [3204]" strokeweight=".5pt">
+                <v:shape id="Connecteur : en arc 15" o:spid="_x0000_s1040" type="#_x0000_t38" style="position:absolute;left:46723;top:16041;width:3646;height:12138;rotation:90;flip:y;visibility:visible;mso-wrap-style:square" o:connectortype="curved" o:gfxdata="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" adj="10800" strokecolor="#4472c4 [3204]" strokeweight=".5pt">
                   <v:stroke startarrow="block" endarrow="block" joinstyle="miter"/>
                 </v:shape>
-                <v:rect id="Rectangle 81" o:spid="_x0000_s1041" style="position:absolute;left:39418;top:19298;width:6102;height:2959;visibility:visible;mso-wrap-style:square;v-text-anchor:middle" o:gfxdata="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" filled="f" stroked="f" strokeweight="1pt">
+                <v:rect id="Rectangle 81" o:spid="_x0000_s1041" style="position:absolute;left:42626;top:21626;width:6103;height:2959;visibility:visible;mso-wrap-style:square;v-text-anchor:middle" o:gfxdata="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" filled="f" stroked="f" strokeweight="1pt">
                   <v:textbox>
                     <w:txbxContent>
                       <w:p>
@@ -5458,7 +5452,7 @@
                     </w:txbxContent>
                   </v:textbox>
                 </v:rect>
-                <v:oval id="Ellipse 82" o:spid="_x0000_s1042" style="position:absolute;left:8684;top:22748;width:16865;height:6420;visibility:visible;mso-wrap-style:square;v-text-anchor:middle" o:gfxdata="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" fillcolor="#bdd6ee" strokecolor="#9cc2e5" strokeweight="1pt">
+                <v:oval id="Ellipse 82" o:spid="_x0000_s1042" style="position:absolute;left:11892;top:25076;width:16866;height:6420;visibility:visible;mso-wrap-style:square;v-text-anchor:middle" o:gfxdata="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" fillcolor="#bdd6ee" strokecolor="#9cc2e5" strokeweight="1pt">
                   <v:fill angle="180" focus="100%" type="gradient">
                     <o:fill v:ext="view" type="gradientUnscaled"/>
                   </v:fill>
@@ -5488,10 +5482,10 @@
                     </w:txbxContent>
                   </v:textbox>
                 </v:oval>
-                <v:shape id="Connecteur : en arc 16" o:spid="_x0000_s1043" type="#_x0000_t38" style="position:absolute;left:17699;top:17376;width:4789;height:5955;rotation:90;flip:x y;visibility:visible;mso-wrap-style:square" o:connectortype="curved" o:gfxdata="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" adj="10800" strokecolor="#4472c4 [3204]" strokeweight=".5pt">
+                <v:shape id="Connecteur : en arc 16" o:spid="_x0000_s1043" type="#_x0000_t38" style="position:absolute;left:20907;top:19705;width:4789;height:5954;rotation:90;flip:x y;visibility:visible;mso-wrap-style:square" o:connectortype="curved" o:gfxdata="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" adj="10800" strokecolor="#4472c4 [3204]" strokeweight=".5pt">
                   <v:stroke startarrow="block" endarrow="block" joinstyle="miter"/>
                 </v:shape>
-                <v:rect id="Rectangle 84" o:spid="_x0000_s1044" style="position:absolute;left:41958;top:14747;width:6102;height:2959;visibility:visible;mso-wrap-style:square;v-text-anchor:middle" o:gfxdata="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" filled="f" stroked="f" strokeweight="1pt">
+                <v:rect id="Rectangle 84" o:spid="_x0000_s1044" style="position:absolute;left:45166;top:17075;width:6103;height:2960;visibility:visible;mso-wrap-style:square;v-text-anchor:middle" o:gfxdata="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" filled="f" stroked="f" strokeweight="1pt">
                   <v:textbox>
                     <w:txbxContent>
                       <w:p>
@@ -5518,10 +5512,10 @@
                   <v:path arrowok="t" fillok="f" o:connecttype="none"/>
                   <o:lock v:ext="edit" shapetype="t"/>
                 </v:shapetype>
-                <v:shape id="Connecteur : en arc 6" o:spid="_x0000_s1045" type="#_x0000_t37" style="position:absolute;left:31169;top:4485;width:10391;height:5669;rotation:180;flip:y;visibility:visible;mso-wrap-style:square" o:connectortype="curved" o:gfxdata="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" strokecolor="#4472c4 [3204]" strokeweight=".5pt">
+                <v:shape id="Connecteur : en arc 6" o:spid="_x0000_s1045" type="#_x0000_t37" style="position:absolute;left:34378;top:6813;width:10391;height:5669;rotation:180;flip:y;visibility:visible;mso-wrap-style:square" o:connectortype="curved" o:gfxdata="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" strokecolor="#4472c4 [3204]" strokeweight=".5pt">
                   <v:stroke startarrow="block" endarrow="block" joinstyle="miter"/>
                 </v:shape>
-                <v:rect id="Rectangle 83" o:spid="_x0000_s1046" style="position:absolute;left:28676;top:2076;width:14298;height:2960;visibility:visible;mso-wrap-style:square;v-text-anchor:middle" o:gfxdata="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" filled="f" stroked="f" strokeweight="1pt">
+                <v:rect id="Rectangle 83" o:spid="_x0000_s1046" style="position:absolute;left:31885;top:4405;width:14297;height:2959;visibility:visible;mso-wrap-style:square;v-text-anchor:middle" o:gfxdata="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" filled="f" stroked="f" strokeweight="1pt">
                   <v:textbox>
                     <w:txbxContent>
                       <w:p>
@@ -5581,18 +5575,13 @@
         <w:fldChar w:fldCharType="end"/>
       </w:r>
       <w:r>
-        <w:t xml:space="preserve"> – Diagramme Pieuvre IRONTASK</w:t>
-      </w:r>
-    </w:p>
-    <w:p>
-      <w:pPr>
-        <w:pStyle w:val="Sansinterligne"/>
-      </w:pPr>
-    </w:p>
-    <w:p>
-      <w:pPr>
-        <w:pStyle w:val="Sansinterligne"/>
-      </w:pPr>
+        <w:t xml:space="preserve"> – Diagramme Pieuvre </w:t>
+      </w:r>
+      <w:proofErr w:type="spellStart"/>
+      <w:r>
+        <w:t>IRONTASK</w:t>
+      </w:r>
+      <w:proofErr w:type="spellEnd"/>
     </w:p>
     <w:p>
       <w:pPr>
@@ -5667,6 +5656,7 @@
                 <w:szCs w:val="20"/>
               </w:rPr>
             </w:pPr>
+            <w:proofErr w:type="spellStart"/>
             <w:r>
               <w:rPr>
                 <w:sz w:val="20"/>
@@ -5674,6 +5664,7 @@
               </w:rPr>
               <w:t>FP1</w:t>
             </w:r>
+            <w:proofErr w:type="spellEnd"/>
           </w:p>
         </w:tc>
         <w:tc>
@@ -5718,6 +5709,7 @@
                 <w:szCs w:val="20"/>
               </w:rPr>
             </w:pPr>
+            <w:proofErr w:type="spellStart"/>
             <w:r>
               <w:rPr>
                 <w:b w:val="0"/>
@@ -5726,6 +5718,7 @@
               </w:rPr>
               <w:t>FC1</w:t>
             </w:r>
+            <w:proofErr w:type="spellEnd"/>
           </w:p>
         </w:tc>
         <w:tc>
@@ -6325,8 +6318,8 @@
         <w:pStyle w:val="Lgende"/>
         <w:jc w:val="center"/>
       </w:pPr>
-      <w:bookmarkStart w:id="6" w:name="_Toc495854687"/>
-      <w:bookmarkStart w:id="7" w:name="_Toc496813855"/>
+      <w:bookmarkStart w:id="5" w:name="_Toc495854687"/>
+      <w:bookmarkStart w:id="6" w:name="_Toc496813855"/>
       <w:r>
         <w:t xml:space="preserve">Tableau </w:t>
       </w:r>
@@ -6346,9 +6339,6 @@
         <w:t>1</w:t>
       </w:r>
       <w:r>
-        <w:rPr>
-          <w:noProof/>
-        </w:rPr>
         <w:fldChar w:fldCharType="end"/>
       </w:r>
       <w:r>
@@ -6359,13 +6349,13 @@
       <w:pPr>
         <w:pStyle w:val="Titre2"/>
       </w:pPr>
-      <w:bookmarkStart w:id="8" w:name="_Toc514677962"/>
+      <w:bookmarkStart w:id="7" w:name="_Toc514677962"/>
       <w:r>
         <w:t>Caractérisation des fonctions</w:t>
       </w:r>
+      <w:bookmarkEnd w:id="5"/>
       <w:bookmarkEnd w:id="6"/>
       <w:bookmarkEnd w:id="7"/>
-      <w:bookmarkEnd w:id="8"/>
       <w:r>
         <w:t xml:space="preserve"> </w:t>
       </w:r>
@@ -7479,7 +7469,7 @@
         <w:pStyle w:val="Lgende"/>
         <w:jc w:val="center"/>
       </w:pPr>
-      <w:bookmarkStart w:id="9" w:name="_Toc496813856"/>
+      <w:bookmarkStart w:id="8" w:name="_Toc496813856"/>
       <w:r>
         <w:t xml:space="preserve">Tableau </w:t>
       </w:r>
@@ -7499,9 +7489,6 @@
         <w:t>2</w:t>
       </w:r>
       <w:r>
-        <w:rPr>
-          <w:noProof/>
-        </w:rPr>
         <w:fldChar w:fldCharType="end"/>
       </w:r>
       <w:r>
@@ -7512,12 +7499,12 @@
       <w:pPr>
         <w:pStyle w:val="Titre1"/>
       </w:pPr>
-      <w:bookmarkStart w:id="10" w:name="_Toc514677963"/>
+      <w:bookmarkStart w:id="9" w:name="_Toc514677963"/>
       <w:r>
         <w:lastRenderedPageBreak/>
         <w:t>Processus organisationnel</w:t>
       </w:r>
-      <w:bookmarkEnd w:id="10"/>
+      <w:bookmarkEnd w:id="9"/>
     </w:p>
     <w:p>
       <w:pPr>
@@ -7527,19 +7514,296 @@
           <w:numId w:val="36"/>
         </w:numPr>
       </w:pPr>
-      <w:bookmarkStart w:id="11" w:name="_Toc514677964"/>
+      <w:bookmarkStart w:id="10" w:name="_Toc514677964"/>
       <w:r>
         <w:t>Méthode de travail</w:t>
+      </w:r>
+      <w:bookmarkEnd w:id="10"/>
+    </w:p>
+    <w:p>
+      <w:pPr>
+        <w:pStyle w:val="Titre3"/>
+      </w:pPr>
+      <w:bookmarkStart w:id="11" w:name="_Toc514677965"/>
+      <w:r>
+        <w:t>Mise en place de la méthode agile</w:t>
       </w:r>
       <w:bookmarkEnd w:id="11"/>
     </w:p>
     <w:p>
       <w:pPr>
+        <w:pStyle w:val="Sansinterligne"/>
+        <w:rPr>
+          <w:lang w:eastAsia="fr-FR"/>
+        </w:rPr>
+      </w:pPr>
+      <w:r>
+        <w:rPr>
+          <w:lang w:eastAsia="fr-FR"/>
+        </w:rPr>
+        <w:t xml:space="preserve"> « </w:t>
+      </w:r>
+      <w:r>
+        <w:rPr>
+          <w:lang w:eastAsia="fr-FR"/>
+        </w:rPr>
+        <w:t>Les méthodes agiles sont des groupes de pratiques de pilotage et de réalisation de projets. Elles ont pour origine le manifeste Agile, rédigé en 2001, qui consacre le terme</w:t>
+      </w:r>
+      <w:r>
+        <w:rPr>
+          <w:lang w:eastAsia="fr-FR"/>
+        </w:rPr>
+        <w:t xml:space="preserve"> « </w:t>
+      </w:r>
+      <w:r>
+        <w:rPr>
+          <w:lang w:eastAsia="fr-FR"/>
+        </w:rPr>
+        <w:t>agile » pour référencer de multiples méthodes existantes.</w:t>
+      </w:r>
+    </w:p>
+    <w:p>
+      <w:pPr>
+        <w:pStyle w:val="Sansinterligne"/>
+        <w:rPr>
+          <w:lang w:eastAsia="fr-FR"/>
+        </w:rPr>
+      </w:pPr>
+      <w:r>
+        <w:rPr>
+          <w:lang w:eastAsia="fr-FR"/>
+        </w:rPr>
+        <w:t>Les méthodes agiles se veulent plus pragmatiques que les méthodes traditionnelles, impliquent au maximum le demandeur (client) et permettent une grande réactivité à ses demandes. Elles reposent sur un cycle de développement itératif, incrémental et adaptatif et doivent respecter quatre valeurs fondamentales déclinées en douze principes desquels découlent une base de pratiques, soit communes, soit complémentaires.</w:t>
+      </w:r>
+      <w:r>
+        <w:rPr>
+          <w:lang w:eastAsia="fr-FR"/>
+        </w:rPr>
+        <w:t xml:space="preserve"> » </w:t>
+      </w:r>
+      <w:r>
+        <w:rPr>
+          <w:rStyle w:val="Appelnotedebasdep"/>
+          <w:lang w:eastAsia="fr-FR"/>
+        </w:rPr>
+        <w:footnoteReference w:id="1"/>
+      </w:r>
+    </w:p>
+    <w:p>
+      <w:pPr>
+        <w:pStyle w:val="Sansinterligne"/>
+        <w:rPr>
+          <w:lang w:eastAsia="fr-FR"/>
+        </w:rPr>
+      </w:pPr>
+      <w:r>
+        <w:rPr>
+          <w:lang w:eastAsia="fr-FR"/>
+        </w:rPr>
+        <w:t>Dans ce cadre nous avons utilisé le Framework SCRUM</w:t>
+      </w:r>
+      <w:r>
+        <w:rPr>
+          <w:lang w:eastAsia="fr-FR"/>
+        </w:rPr>
+        <w:t>, ce Framework vise à régulièrement produire des livrable au client afin de pouvoir avoir un retour régulier. Ainsi le travail sur le projet à été découpé en différents sprints sanctionné par un livrable.</w:t>
+      </w:r>
+    </w:p>
+    <w:p>
+      <w:pPr>
+        <w:pStyle w:val="Sansinterligne"/>
+        <w:rPr>
+          <w:noProof/>
+        </w:rPr>
+      </w:pPr>
+      <w:r>
+        <w:rPr>
+          <w:lang w:eastAsia="fr-FR"/>
+        </w:rPr>
+        <w:t xml:space="preserve">Pour l’organisation des Sprints nous avons utilisé Trello </w:t>
+      </w:r>
+      <w:r>
+        <w:rPr>
+          <w:rStyle w:val="Appelnotedebasdep"/>
+          <w:lang w:eastAsia="fr-FR"/>
+        </w:rPr>
+        <w:footnoteReference w:id="2"/>
+      </w:r>
+      <w:r>
+        <w:rPr>
+          <w:lang w:eastAsia="fr-FR"/>
+        </w:rPr>
+        <w:t>. Chaque sprint étant d’une durée de 2 semaines</w:t>
+      </w:r>
+      <w:r>
+        <w:rPr>
+          <w:lang w:eastAsia="fr-FR"/>
+        </w:rPr>
+        <w:t>, sanctionné par un test avec le client.</w:t>
+      </w:r>
+      <w:r>
+        <w:rPr>
+          <w:noProof/>
+        </w:rPr>
+        <w:t xml:space="preserve"> </w:t>
+      </w:r>
+    </w:p>
+    <w:p>
+      <w:pPr>
+        <w:keepNext/>
+      </w:pPr>
+      <w:r>
+        <w:rPr>
+          <w:noProof/>
+        </w:rPr>
+        <w:drawing>
+          <wp:inline distT="0" distB="0" distL="0" distR="0" wp14:anchorId="41969276" wp14:editId="76A16E50">
+            <wp:extent cx="6120130" cy="1798320"/>
+            <wp:effectExtent l="0" t="0" r="0" b="0"/>
+            <wp:docPr id="1" name="Image 1"/>
+            <wp:cNvGraphicFramePr>
+              <a:graphicFrameLocks xmlns:a="http://schemas.openxmlformats.org/drawingml/2006/main" noChangeAspect="1"/>
+            </wp:cNvGraphicFramePr>
+            <a:graphic xmlns:a="http://schemas.openxmlformats.org/drawingml/2006/main">
+              <a:graphicData uri="http://schemas.openxmlformats.org/drawingml/2006/picture">
+                <pic:pic xmlns:pic="http://schemas.openxmlformats.org/drawingml/2006/picture">
+                  <pic:nvPicPr>
+                    <pic:cNvPr id="1" name=""/>
+                    <pic:cNvPicPr/>
+                  </pic:nvPicPr>
+                  <pic:blipFill>
+                    <a:blip r:embed="rId12"/>
+                    <a:stretch>
+                      <a:fillRect/>
+                    </a:stretch>
+                  </pic:blipFill>
+                  <pic:spPr>
+                    <a:xfrm>
+                      <a:off x="0" y="0"/>
+                      <a:ext cx="6120130" cy="1798320"/>
+                    </a:xfrm>
+                    <a:prstGeom prst="rect">
+                      <a:avLst/>
+                    </a:prstGeom>
+                  </pic:spPr>
+                </pic:pic>
+              </a:graphicData>
+            </a:graphic>
+          </wp:inline>
+        </w:drawing>
+      </w:r>
+    </w:p>
+    <w:p>
+      <w:pPr>
+        <w:pStyle w:val="Lgende"/>
+        <w:jc w:val="center"/>
+      </w:pPr>
+      <w:r>
+        <w:t xml:space="preserve">Figure </w:t>
+      </w:r>
+      <w:r>
+        <w:fldChar w:fldCharType="begin"/>
+      </w:r>
+      <w:r>
+        <w:instrText xml:space="preserve"> SEQ Figure \* ARABIC </w:instrText>
+      </w:r>
+      <w:r>
+        <w:fldChar w:fldCharType="separate"/>
+      </w:r>
+      <w:r>
+        <w:rPr>
+          <w:noProof/>
+        </w:rPr>
+        <w:t>2</w:t>
+      </w:r>
+      <w:r>
+        <w:fldChar w:fldCharType="end"/>
+      </w:r>
+      <w:r>
+        <w:t xml:space="preserve"> - Organisation sous Trello</w:t>
+      </w:r>
+    </w:p>
+    <w:p>
+      <w:pPr>
+        <w:rPr>
+          <w:highlight w:val="yellow"/>
+        </w:rPr>
+      </w:pPr>
+    </w:p>
+    <w:p>
+      <w:pPr>
+        <w:rPr>
+          <w:highlight w:val="yellow"/>
+        </w:rPr>
+      </w:pPr>
+      <w:r>
+        <w:rPr>
+          <w:highlight w:val="yellow"/>
+        </w:rPr>
+        <w:t>JULIEN</w:t>
+      </w:r>
+    </w:p>
+    <w:p>
+      <w:pPr>
+        <w:rPr>
+          <w:highlight w:val="yellow"/>
+        </w:rPr>
+      </w:pPr>
+      <w:r>
+        <w:rPr>
+          <w:highlight w:val="yellow"/>
+        </w:rPr>
+        <w:t xml:space="preserve">Pour définir le </w:t>
+      </w:r>
+      <w:proofErr w:type="spellStart"/>
+      <w:r>
+        <w:rPr>
+          <w:highlight w:val="yellow"/>
+        </w:rPr>
+        <w:t>backlog</w:t>
+      </w:r>
+      <w:proofErr w:type="spellEnd"/>
+      <w:r>
+        <w:rPr>
+          <w:highlight w:val="yellow"/>
+        </w:rPr>
+        <w:t xml:space="preserve"> produit, redéfinition des FC en user story et </w:t>
+      </w:r>
+      <w:proofErr w:type="spellStart"/>
+      <w:r>
+        <w:rPr>
+          <w:highlight w:val="yellow"/>
+        </w:rPr>
+        <w:t>technical</w:t>
+      </w:r>
+      <w:proofErr w:type="spellEnd"/>
+      <w:r>
+        <w:rPr>
+          <w:highlight w:val="yellow"/>
+        </w:rPr>
+        <w:t xml:space="preserve"> story…</w:t>
+      </w:r>
+    </w:p>
+    <w:p>
+      <w:pPr>
+        <w:rPr>
+          <w:highlight w:val="yellow"/>
+        </w:rPr>
+      </w:pPr>
+      <w:r>
+        <w:rPr>
+          <w:highlight w:val="yellow"/>
+        </w:rPr>
+        <w:t>Avantage, autonomie et régularité et itératif, fonction marche de A à Z, bien pour le client</w:t>
+      </w:r>
+    </w:p>
+    <w:p>
+      <w:pPr>
         <w:pStyle w:val="Titre3"/>
       </w:pPr>
-      <w:bookmarkStart w:id="12" w:name="_Toc514677965"/>
-      <w:r>
-        <w:t>Mise en place de la méthode agile</w:t>
+      <w:bookmarkStart w:id="12" w:name="_Toc514677966"/>
+      <w:r>
+        <w:t>Présentation de l’équipe Agile</w:t>
       </w:r>
       <w:bookmarkEnd w:id="12"/>
     </w:p>
@@ -7553,13 +7817,31 @@
         <w:rPr>
           <w:lang w:eastAsia="fr-FR"/>
         </w:rPr>
-        <w:t xml:space="preserve"> « </w:t>
+        <w:t>S</w:t>
       </w:r>
       <w:r>
         <w:rPr>
           <w:lang w:eastAsia="fr-FR"/>
         </w:rPr>
-        <w:t>Les méthodes agiles sont des groupes de pratiques de pilotage et de réalisation de projets. Elles ont pour origine le manifeste Agile, rédigé en 2001, qui consacre le terme d'« agile » pour référencer de multiples méthodes existantes.</w:t>
+        <w:t>crum</w:t>
+      </w:r>
+      <w:r>
+        <w:rPr>
+          <w:lang w:eastAsia="fr-FR"/>
+        </w:rPr>
+        <w:t>-m</w:t>
+      </w:r>
+      <w:r>
+        <w:rPr>
+          <w:lang w:eastAsia="fr-FR"/>
+        </w:rPr>
+        <w:t>aster</w:t>
+      </w:r>
+      <w:r>
+        <w:rPr>
+          <w:lang w:eastAsia="fr-FR"/>
+        </w:rPr>
+        <w:t xml:space="preserve"> : Julien Trottet </w:t>
       </w:r>
     </w:p>
     <w:p>
@@ -7568,6 +7850,64 @@
           <w:lang w:eastAsia="fr-FR"/>
         </w:rPr>
       </w:pPr>
+      <w:r>
+        <w:rPr>
+          <w:lang w:eastAsia="fr-FR"/>
+        </w:rPr>
+        <w:t>P</w:t>
+      </w:r>
+      <w:r>
+        <w:rPr>
+          <w:lang w:eastAsia="fr-FR"/>
+        </w:rPr>
+        <w:t>roduct</w:t>
+      </w:r>
+      <w:r>
+        <w:rPr>
+          <w:lang w:eastAsia="fr-FR"/>
+        </w:rPr>
+        <w:t>-</w:t>
+      </w:r>
+      <w:proofErr w:type="spellStart"/>
+      <w:r>
+        <w:rPr>
+          <w:lang w:eastAsia="fr-FR"/>
+        </w:rPr>
+        <w:t>o</w:t>
+      </w:r>
+      <w:r>
+        <w:rPr>
+          <w:lang w:eastAsia="fr-FR"/>
+        </w:rPr>
+        <w:t>wn</w:t>
+      </w:r>
+      <w:r>
+        <w:rPr>
+          <w:lang w:eastAsia="fr-FR"/>
+        </w:rPr>
+        <w:t>er</w:t>
+      </w:r>
+      <w:proofErr w:type="spellEnd"/>
+      <w:r>
+        <w:rPr>
+          <w:lang w:eastAsia="fr-FR"/>
+        </w:rPr>
+        <w:t xml:space="preserve"> : </w:t>
+      </w:r>
+      <w:r>
+        <w:rPr>
+          <w:lang w:eastAsia="fr-FR"/>
+        </w:rPr>
+        <w:t xml:space="preserve">Hadrien </w:t>
+      </w:r>
+      <w:proofErr w:type="spellStart"/>
+      <w:r>
+        <w:rPr>
+          <w:lang w:eastAsia="fr-FR"/>
+        </w:rPr>
+        <w:t>Houtmann</w:t>
+      </w:r>
+      <w:proofErr w:type="spellEnd"/>
     </w:p>
     <w:p>
       <w:pPr>
@@ -7579,366 +7919,785 @@
         <w:rPr>
           <w:lang w:eastAsia="fr-FR"/>
         </w:rPr>
-        <w:t>Les méthodes agiles se veulent plus pragmatiques que les méthodes traditionnelles, impliquent au maximum le demandeur (client) et permettent une grande réactivité à ses demandes. Elles reposent sur un cycle de développement itératif, incrémental et adaptatif et doivent respecter quatre valeurs fondamentales déclinées en douze principes desquels découlent une base de pratiques, soit communes, soit complémentaires.</w:t>
-      </w:r>
-      <w:r>
+        <w:t>Client : Thierry Beltran</w:t>
+      </w:r>
+    </w:p>
+    <w:p>
+      <w:pPr>
         <w:rPr>
           <w:lang w:eastAsia="fr-FR"/>
         </w:rPr>
+      </w:pPr>
+      <w:r>
+        <w:rPr>
+          <w:lang w:eastAsia="fr-FR"/>
+        </w:rPr>
+        <w:t xml:space="preserve">Développeurs : Julien Trottet, Diego Romero, Maxime </w:t>
+      </w:r>
+      <w:proofErr w:type="spellStart"/>
+      <w:r>
+        <w:rPr>
+          <w:lang w:eastAsia="fr-FR"/>
+        </w:rPr>
+        <w:t>Bresolin</w:t>
+      </w:r>
+      <w:proofErr w:type="spellEnd"/>
+      <w:r>
+        <w:rPr>
+          <w:lang w:eastAsia="fr-FR"/>
+        </w:rPr>
+        <w:t xml:space="preserve">, Hadrien </w:t>
+      </w:r>
+      <w:proofErr w:type="spellStart"/>
+      <w:r>
+        <w:rPr>
+          <w:lang w:eastAsia="fr-FR"/>
+        </w:rPr>
+        <w:t>Ho</w:t>
+      </w:r>
+      <w:r>
+        <w:rPr>
+          <w:lang w:eastAsia="fr-FR"/>
+        </w:rPr>
+        <w:t>u</w:t>
+      </w:r>
+      <w:r>
+        <w:rPr>
+          <w:lang w:eastAsia="fr-FR"/>
+        </w:rPr>
+        <w:t>tman</w:t>
+      </w:r>
+      <w:r>
+        <w:rPr>
+          <w:lang w:eastAsia="fr-FR"/>
+        </w:rPr>
+        <w:t>n</w:t>
+      </w:r>
+      <w:proofErr w:type="spellEnd"/>
+      <w:r>
+        <w:rPr>
+          <w:lang w:eastAsia="fr-FR"/>
+        </w:rPr>
+        <w:t>, Sébastien POUSSARD</w:t>
+      </w:r>
+    </w:p>
+    <w:p>
+      <w:pPr>
+        <w:rPr>
+          <w:highlight w:val="yellow"/>
+          <w:lang w:eastAsia="fr-FR"/>
+        </w:rPr>
+      </w:pPr>
+      <w:r>
+        <w:rPr>
+          <w:highlight w:val="yellow"/>
+          <w:lang w:eastAsia="fr-FR"/>
+        </w:rPr>
+        <w:t>JULIEN</w:t>
+      </w:r>
+    </w:p>
+    <w:p>
+      <w:pPr>
+        <w:rPr>
+          <w:lang w:eastAsia="fr-FR"/>
+        </w:rPr>
+      </w:pPr>
+      <w:r>
+        <w:rPr>
+          <w:highlight w:val="yellow"/>
+          <w:lang w:eastAsia="fr-FR"/>
+        </w:rPr>
+        <w:t>Equipe autonome et homogène</w:t>
+      </w:r>
+      <w:r>
+        <w:rPr>
+          <w:highlight w:val="yellow"/>
+          <w:lang w:eastAsia="fr-FR"/>
+        </w:rPr>
+        <w:t xml:space="preserve"> (merci </w:t>
+      </w:r>
+      <w:proofErr w:type="spellStart"/>
+      <w:r>
+        <w:rPr>
+          <w:highlight w:val="yellow"/>
+          <w:lang w:eastAsia="fr-FR"/>
+        </w:rPr>
+        <w:t>openclassroom</w:t>
+      </w:r>
+      <w:proofErr w:type="spellEnd"/>
+      <w:r>
+        <w:rPr>
+          <w:highlight w:val="yellow"/>
+          <w:lang w:eastAsia="fr-FR"/>
+        </w:rPr>
+        <w:t>)</w:t>
+      </w:r>
+      <w:r>
+        <w:rPr>
+          <w:highlight w:val="yellow"/>
+          <w:lang w:eastAsia="fr-FR"/>
+        </w:rPr>
+        <w:t xml:space="preserve"> avec un leader technique</w:t>
+      </w:r>
+      <w:r>
+        <w:rPr>
+          <w:highlight w:val="yellow"/>
+          <w:lang w:eastAsia="fr-FR"/>
+        </w:rPr>
+        <w:t xml:space="preserve"> Hadrien </w:t>
+      </w:r>
+      <w:proofErr w:type="spellStart"/>
+      <w:r>
+        <w:rPr>
+          <w:highlight w:val="yellow"/>
+          <w:lang w:eastAsia="fr-FR"/>
+        </w:rPr>
+        <w:t>Houtmann</w:t>
+      </w:r>
+      <w:proofErr w:type="spellEnd"/>
+      <w:r>
+        <w:rPr>
+          <w:lang w:eastAsia="fr-FR"/>
+        </w:rPr>
         <w:t xml:space="preserve"> </w:t>
       </w:r>
-      <w:r>
+    </w:p>
+    <w:p>
+      <w:pPr>
+        <w:pStyle w:val="Titre3"/>
+      </w:pPr>
+      <w:bookmarkStart w:id="13" w:name="_Toc514677967"/>
+      <w:r>
+        <w:lastRenderedPageBreak/>
+        <w:t>Utilisation de la technologie GIT</w:t>
+      </w:r>
+      <w:bookmarkEnd w:id="13"/>
+      <w:r>
+        <w:t xml:space="preserve"> </w:t>
+      </w:r>
+    </w:p>
+    <w:p>
+      <w:pPr>
+        <w:pStyle w:val="Sansinterligne"/>
         <w:rPr>
           <w:lang w:eastAsia="fr-FR"/>
         </w:rPr>
-        <w:t>»</w:t>
-      </w:r>
+      </w:pPr>
       <w:r>
         <w:rPr>
           <w:lang w:eastAsia="fr-FR"/>
         </w:rPr>
+        <w:t>Afin de développer à plusieurs sur le même projet il est nécessaire d’adopter une méthode d’organisation.</w:t>
+      </w:r>
+      <w:r>
+        <w:rPr>
+          <w:lang w:eastAsia="fr-FR"/>
+        </w:rPr>
         <w:t xml:space="preserve"> </w:t>
+      </w:r>
+      <w:r>
+        <w:rPr>
+          <w:lang w:eastAsia="fr-FR"/>
+        </w:rPr>
+        <w:t xml:space="preserve">Nous avons </w:t>
+      </w:r>
+      <w:r>
+        <w:rPr>
+          <w:lang w:eastAsia="fr-FR"/>
+        </w:rPr>
+        <w:t>développé</w:t>
+      </w:r>
+      <w:r>
+        <w:rPr>
+          <w:lang w:eastAsia="fr-FR"/>
+        </w:rPr>
+        <w:t xml:space="preserve"> régulièrement en groupe le week-end car nous avons ressenti que nous progressions plus ensemble. Cependant en semaine l’équipe développait séparément. Dans ce cadre</w:t>
+      </w:r>
+      <w:r>
+        <w:rPr>
+          <w:lang w:eastAsia="fr-FR"/>
+        </w:rPr>
+        <w:t>,</w:t>
+      </w:r>
+      <w:r>
+        <w:rPr>
+          <w:lang w:eastAsia="fr-FR"/>
+        </w:rPr>
+        <w:t xml:space="preserve"> il </w:t>
+      </w:r>
+      <w:r>
+        <w:rPr>
+          <w:lang w:eastAsia="fr-FR"/>
+        </w:rPr>
+        <w:t>a</w:t>
+      </w:r>
+      <w:r>
+        <w:rPr>
+          <w:lang w:eastAsia="fr-FR"/>
+        </w:rPr>
+        <w:t xml:space="preserve"> été nécessaire d’adopter l’utilisation de GIT</w:t>
       </w:r>
       <w:r>
         <w:rPr>
           <w:rStyle w:val="Appelnotedebasdep"/>
           <w:lang w:eastAsia="fr-FR"/>
         </w:rPr>
-        <w:footnoteReference w:id="1"/>
+        <w:footnoteReference w:id="3"/>
+      </w:r>
+      <w:r>
+        <w:rPr>
+          <w:lang w:eastAsia="fr-FR"/>
+        </w:rPr>
+        <w:t> </w:t>
+      </w:r>
+      <w:proofErr w:type="gramStart"/>
+      <w:r>
+        <w:rPr>
+          <w:lang w:eastAsia="fr-FR"/>
+        </w:rPr>
+        <w:t>(«</w:t>
+      </w:r>
+      <w:r>
+        <w:rPr>
+          <w:lang w:eastAsia="fr-FR"/>
+        </w:rPr>
+        <w:t>git</w:t>
+      </w:r>
+      <w:proofErr w:type="gramEnd"/>
+      <w:r>
+        <w:rPr>
+          <w:lang w:eastAsia="fr-FR"/>
+        </w:rPr>
+        <w:t xml:space="preserve"> est un logiciel de gestion de versions décentralisé</w:t>
+      </w:r>
+      <w:r>
+        <w:rPr>
+          <w:lang w:eastAsia="fr-FR"/>
+        </w:rPr>
+        <w:t> »</w:t>
+      </w:r>
+      <w:r>
+        <w:rPr>
+          <w:rStyle w:val="Appelnotedebasdep"/>
+          <w:lang w:eastAsia="fr-FR"/>
+        </w:rPr>
+        <w:footnoteReference w:id="4"/>
+      </w:r>
+      <w:r>
+        <w:rPr>
+          <w:lang w:eastAsia="fr-FR"/>
+        </w:rPr>
+        <w:t xml:space="preserve"> ).</w:t>
       </w:r>
     </w:p>
     <w:p>
       <w:pPr>
-        <w:rPr>
-          <w:lang w:eastAsia="fr-FR"/>
-        </w:rPr>
-      </w:pPr>
+        <w:pStyle w:val="Sansinterligne"/>
+        <w:keepNext/>
+        <w:ind w:firstLine="0"/>
+        <w:jc w:val="center"/>
+      </w:pPr>
+      <w:r>
+        <w:rPr>
+          <w:noProof/>
+        </w:rPr>
+        <w:drawing>
+          <wp:inline distT="0" distB="0" distL="0" distR="0" wp14:anchorId="1BD92ECA" wp14:editId="71851EA9">
+            <wp:extent cx="6154275" cy="2153168"/>
+            <wp:effectExtent l="0" t="0" r="0" b="0"/>
+            <wp:docPr id="8" name="Image 8"/>
+            <wp:cNvGraphicFramePr>
+              <a:graphicFrameLocks xmlns:a="http://schemas.openxmlformats.org/drawingml/2006/main" noChangeAspect="1"/>
+            </wp:cNvGraphicFramePr>
+            <a:graphic xmlns:a="http://schemas.openxmlformats.org/drawingml/2006/main">
+              <a:graphicData uri="http://schemas.openxmlformats.org/drawingml/2006/picture">
+                <pic:pic xmlns:pic="http://schemas.openxmlformats.org/drawingml/2006/picture">
+                  <pic:nvPicPr>
+                    <pic:cNvPr id="1" name=""/>
+                    <pic:cNvPicPr/>
+                  </pic:nvPicPr>
+                  <pic:blipFill>
+                    <a:blip r:embed="rId13"/>
+                    <a:stretch>
+                      <a:fillRect/>
+                    </a:stretch>
+                  </pic:blipFill>
+                  <pic:spPr>
+                    <a:xfrm>
+                      <a:off x="0" y="0"/>
+                      <a:ext cx="6188811" cy="2165251"/>
+                    </a:xfrm>
+                    <a:prstGeom prst="rect">
+                      <a:avLst/>
+                    </a:prstGeom>
+                  </pic:spPr>
+                </pic:pic>
+              </a:graphicData>
+            </a:graphic>
+          </wp:inline>
+        </w:drawing>
+      </w:r>
     </w:p>
     <w:p>
       <w:pPr>
-        <w:rPr>
-          <w:lang w:eastAsia="fr-FR"/>
-        </w:rPr>
-      </w:pPr>
-      <w:r>
-        <w:rPr>
-          <w:lang w:eastAsia="fr-FR"/>
-        </w:rPr>
-        <w:t>Dans ce cadre nous avons utilisé le Framework SCRUM</w:t>
-      </w:r>
-      <w:r>
-        <w:rPr>
-          <w:lang w:eastAsia="fr-FR"/>
-        </w:rPr>
-        <w:t>, ce Framework vise à régulièrement produire des livrable au client afin de pouvoir avoir un retour régulier. Ainsi le travail sur le projet à été découpé en différents sprints sanctionné par un livrable.</w:t>
-      </w:r>
+        <w:pStyle w:val="Lgende"/>
+        <w:jc w:val="center"/>
+      </w:pPr>
+      <w:r>
+        <w:t xml:space="preserve">Figure </w:t>
+      </w:r>
+      <w:r>
+        <w:fldChar w:fldCharType="begin"/>
+      </w:r>
+      <w:r>
+        <w:instrText xml:space="preserve"> SEQ Figure \* ARABIC </w:instrText>
+      </w:r>
+      <w:r>
+        <w:fldChar w:fldCharType="separate"/>
+      </w:r>
+      <w:r>
+        <w:rPr>
+          <w:noProof/>
+        </w:rPr>
+        <w:t>3</w:t>
+      </w:r>
+      <w:r>
+        <w:fldChar w:fldCharType="end"/>
+      </w:r>
+      <w:r>
+        <w:t xml:space="preserve"> - Organisation code sous </w:t>
+      </w:r>
+      <w:proofErr w:type="spellStart"/>
+      <w:r>
+        <w:t>Gitkraken</w:t>
+      </w:r>
+      <w:proofErr w:type="spellEnd"/>
     </w:p>
     <w:p>
       <w:pPr>
-        <w:rPr>
-          <w:lang w:eastAsia="fr-FR"/>
-        </w:rPr>
-      </w:pPr>
-      <w:r>
-        <w:rPr>
-          <w:lang w:eastAsia="fr-FR"/>
-        </w:rPr>
-        <w:t xml:space="preserve">Pour l’organisation des Sprints nous avons utilisé Trello </w:t>
-      </w:r>
-      <w:r>
-        <w:rPr>
-          <w:rStyle w:val="Appelnotedebasdep"/>
-          <w:lang w:eastAsia="fr-FR"/>
-        </w:rPr>
-        <w:footnoteReference w:id="2"/>
-      </w:r>
-      <w:r>
-        <w:rPr>
-          <w:lang w:eastAsia="fr-FR"/>
-        </w:rPr>
-        <w:t>. Chaque sprint étant d’une durée de 2 semaines</w:t>
-      </w:r>
-      <w:r>
-        <w:rPr>
-          <w:lang w:eastAsia="fr-FR"/>
-        </w:rPr>
-        <w:t>, sanctionné par un test avec le client.</w:t>
+        <w:pStyle w:val="Sansinterligne"/>
+      </w:pPr>
+      <w:r>
+        <w:rPr>
+          <w:highlight w:val="yellow"/>
+        </w:rPr>
+        <w:t xml:space="preserve">3 blocks : Stock, Tache, Personnel (release et </w:t>
+      </w:r>
+      <w:proofErr w:type="spellStart"/>
+      <w:r>
+        <w:rPr>
+          <w:highlight w:val="yellow"/>
+        </w:rPr>
+        <w:t>feature</w:t>
+      </w:r>
+      <w:proofErr w:type="spellEnd"/>
+      <w:r>
+        <w:rPr>
+          <w:highlight w:val="yellow"/>
+        </w:rPr>
+        <w:t>)</w:t>
+      </w:r>
+    </w:p>
+    <w:tbl>
+      <w:tblPr>
+        <w:tblStyle w:val="TableauGrille4-Accentuation3"/>
+        <w:tblW w:w="0" w:type="auto"/>
+        <w:tblLook w:val="04A0" w:firstRow="1" w:lastRow="0" w:firstColumn="1" w:lastColumn="0" w:noHBand="0" w:noVBand="1"/>
+      </w:tblPr>
+      <w:tblGrid>
+        <w:gridCol w:w="1980"/>
+        <w:gridCol w:w="4438"/>
+        <w:gridCol w:w="3210"/>
+      </w:tblGrid>
+      <w:tr>
+        <w:trPr>
+          <w:cnfStyle w:val="100000000000" w:firstRow="1" w:lastRow="0" w:firstColumn="0" w:lastColumn="0" w:oddVBand="0" w:evenVBand="0" w:oddHBand="0" w:evenHBand="0" w:firstRowFirstColumn="0" w:firstRowLastColumn="0" w:lastRowFirstColumn="0" w:lastRowLastColumn="0"/>
+        </w:trPr>
+        <w:tc>
+          <w:tcPr>
+            <w:cnfStyle w:val="001000000000" w:firstRow="0" w:lastRow="0" w:firstColumn="1" w:lastColumn="0" w:oddVBand="0" w:evenVBand="0" w:oddHBand="0" w:evenHBand="0" w:firstRowFirstColumn="0" w:firstRowLastColumn="0" w:lastRowFirstColumn="0" w:lastRowLastColumn="0"/>
+            <w:tcW w:w="1980" w:type="dxa"/>
+          </w:tcPr>
+          <w:p>
+            <w:r>
+              <w:t>Type de branche</w:t>
+            </w:r>
+          </w:p>
+        </w:tc>
+        <w:tc>
+          <w:tcPr>
+            <w:tcW w:w="4438" w:type="dxa"/>
+          </w:tcPr>
+          <w:p>
+            <w:pPr>
+              <w:cnfStyle w:val="100000000000" w:firstRow="1" w:lastRow="0" w:firstColumn="0" w:lastColumn="0" w:oddVBand="0" w:evenVBand="0" w:oddHBand="0" w:evenHBand="0" w:firstRowFirstColumn="0" w:firstRowLastColumn="0" w:lastRowFirstColumn="0" w:lastRowLastColumn="0"/>
+            </w:pPr>
+            <w:r>
+              <w:t>Qui valide ?</w:t>
+            </w:r>
+          </w:p>
+        </w:tc>
+        <w:tc>
+          <w:tcPr>
+            <w:tcW w:w="3210" w:type="dxa"/>
+          </w:tcPr>
+          <w:p>
+            <w:pPr>
+              <w:cnfStyle w:val="100000000000" w:firstRow="1" w:lastRow="0" w:firstColumn="0" w:lastColumn="0" w:oddVBand="0" w:evenVBand="0" w:oddHBand="0" w:evenHBand="0" w:firstRowFirstColumn="0" w:firstRowLastColumn="0" w:lastRowFirstColumn="0" w:lastRowLastColumn="0"/>
+            </w:pPr>
+            <w:r>
+              <w:t>Fréquence</w:t>
+            </w:r>
+          </w:p>
+        </w:tc>
+      </w:tr>
+      <w:tr>
+        <w:trPr>
+          <w:cnfStyle w:val="000000100000" w:firstRow="0" w:lastRow="0" w:firstColumn="0" w:lastColumn="0" w:oddVBand="0" w:evenVBand="0" w:oddHBand="1" w:evenHBand="0" w:firstRowFirstColumn="0" w:firstRowLastColumn="0" w:lastRowFirstColumn="0" w:lastRowLastColumn="0"/>
+        </w:trPr>
+        <w:tc>
+          <w:tcPr>
+            <w:cnfStyle w:val="001000000000" w:firstRow="0" w:lastRow="0" w:firstColumn="1" w:lastColumn="0" w:oddVBand="0" w:evenVBand="0" w:oddHBand="0" w:evenHBand="0" w:firstRowFirstColumn="0" w:firstRowLastColumn="0" w:lastRowFirstColumn="0" w:lastRowLastColumn="0"/>
+            <w:tcW w:w="1980" w:type="dxa"/>
+          </w:tcPr>
+          <w:p>
+            <w:r>
+              <w:t>Dev</w:t>
+            </w:r>
+          </w:p>
+        </w:tc>
+        <w:tc>
+          <w:tcPr>
+            <w:tcW w:w="4438" w:type="dxa"/>
+          </w:tcPr>
+          <w:p>
+            <w:pPr>
+              <w:cnfStyle w:val="000000100000" w:firstRow="0" w:lastRow="0" w:firstColumn="0" w:lastColumn="0" w:oddVBand="0" w:evenVBand="0" w:oddHBand="1" w:evenHBand="0" w:firstRowFirstColumn="0" w:firstRowLastColumn="0" w:lastRowFirstColumn="0" w:lastRowLastColumn="0"/>
+            </w:pPr>
+            <w:r>
+              <w:t>Tous</w:t>
+            </w:r>
+          </w:p>
+        </w:tc>
+        <w:tc>
+          <w:tcPr>
+            <w:tcW w:w="3210" w:type="dxa"/>
+          </w:tcPr>
+          <w:p>
+            <w:pPr>
+              <w:cnfStyle w:val="000000100000" w:firstRow="0" w:lastRow="0" w:firstColumn="0" w:lastColumn="0" w:oddVBand="0" w:evenVBand="0" w:oddHBand="1" w:evenHBand="0" w:firstRowFirstColumn="0" w:firstRowLastColumn="0" w:lastRowFirstColumn="0" w:lastRowLastColumn="0"/>
+            </w:pPr>
+            <w:r>
+              <w:t>Très souvent</w:t>
+            </w:r>
+            <w:r>
+              <w:t xml:space="preserve"> (journalier)</w:t>
+            </w:r>
+          </w:p>
+        </w:tc>
+      </w:tr>
+      <w:tr>
+        <w:tc>
+          <w:tcPr>
+            <w:cnfStyle w:val="001000000000" w:firstRow="0" w:lastRow="0" w:firstColumn="1" w:lastColumn="0" w:oddVBand="0" w:evenVBand="0" w:oddHBand="0" w:evenHBand="0" w:firstRowFirstColumn="0" w:firstRowLastColumn="0" w:lastRowFirstColumn="0" w:lastRowLastColumn="0"/>
+            <w:tcW w:w="1980" w:type="dxa"/>
+          </w:tcPr>
+          <w:p>
+            <w:proofErr w:type="spellStart"/>
+            <w:r>
+              <w:t>Feature</w:t>
+            </w:r>
+            <w:proofErr w:type="spellEnd"/>
+            <w:r>
+              <w:t>…</w:t>
+            </w:r>
+          </w:p>
+        </w:tc>
+        <w:tc>
+          <w:tcPr>
+            <w:tcW w:w="4438" w:type="dxa"/>
+          </w:tcPr>
+          <w:p>
+            <w:pPr>
+              <w:cnfStyle w:val="000000000000" w:firstRow="0" w:lastRow="0" w:firstColumn="0" w:lastColumn="0" w:oddVBand="0" w:evenVBand="0" w:oddHBand="0" w:evenHBand="0" w:firstRowFirstColumn="0" w:firstRowLastColumn="0" w:lastRowFirstColumn="0" w:lastRowLastColumn="0"/>
+            </w:pPr>
+            <w:r>
+              <w:t>Tous</w:t>
+            </w:r>
+          </w:p>
+        </w:tc>
+        <w:tc>
+          <w:tcPr>
+            <w:tcW w:w="3210" w:type="dxa"/>
+          </w:tcPr>
+          <w:p>
+            <w:pPr>
+              <w:cnfStyle w:val="000000000000" w:firstRow="0" w:lastRow="0" w:firstColumn="0" w:lastColumn="0" w:oddVBand="0" w:evenVBand="0" w:oddHBand="0" w:evenHBand="0" w:firstRowFirstColumn="0" w:firstRowLastColumn="0" w:lastRowFirstColumn="0" w:lastRowLastColumn="0"/>
+            </w:pPr>
+            <w:r>
+              <w:t xml:space="preserve">Souvent (hebdomadaire) </w:t>
+            </w:r>
+          </w:p>
+        </w:tc>
+      </w:tr>
+      <w:tr>
+        <w:trPr>
+          <w:cnfStyle w:val="000000100000" w:firstRow="0" w:lastRow="0" w:firstColumn="0" w:lastColumn="0" w:oddVBand="0" w:evenVBand="0" w:oddHBand="1" w:evenHBand="0" w:firstRowFirstColumn="0" w:firstRowLastColumn="0" w:lastRowFirstColumn="0" w:lastRowLastColumn="0"/>
+        </w:trPr>
+        <w:tc>
+          <w:tcPr>
+            <w:cnfStyle w:val="001000000000" w:firstRow="0" w:lastRow="0" w:firstColumn="1" w:lastColumn="0" w:oddVBand="0" w:evenVBand="0" w:oddHBand="0" w:evenHBand="0" w:firstRowFirstColumn="0" w:firstRowLastColumn="0" w:lastRowFirstColumn="0" w:lastRowLastColumn="0"/>
+            <w:tcW w:w="1980" w:type="dxa"/>
+          </w:tcPr>
+          <w:p>
+            <w:r>
+              <w:t>Release…</w:t>
+            </w:r>
+          </w:p>
+        </w:tc>
+        <w:tc>
+          <w:tcPr>
+            <w:tcW w:w="4438" w:type="dxa"/>
+          </w:tcPr>
+          <w:p>
+            <w:pPr>
+              <w:cnfStyle w:val="000000100000" w:firstRow="0" w:lastRow="0" w:firstColumn="0" w:lastColumn="0" w:oddVBand="0" w:evenVBand="0" w:oddHBand="1" w:evenHBand="0" w:firstRowFirstColumn="0" w:firstRowLastColumn="0" w:lastRowFirstColumn="0" w:lastRowLastColumn="0"/>
+            </w:pPr>
+            <w:r>
+              <w:t xml:space="preserve">Scrum master et Product </w:t>
+            </w:r>
+            <w:proofErr w:type="spellStart"/>
+            <w:r>
+              <w:t>Owner</w:t>
+            </w:r>
+            <w:proofErr w:type="spellEnd"/>
+          </w:p>
+        </w:tc>
+        <w:tc>
+          <w:tcPr>
+            <w:tcW w:w="3210" w:type="dxa"/>
+          </w:tcPr>
+          <w:p>
+            <w:pPr>
+              <w:cnfStyle w:val="000000100000" w:firstRow="0" w:lastRow="0" w:firstColumn="0" w:lastColumn="0" w:oddVBand="0" w:evenVBand="0" w:oddHBand="1" w:evenHBand="0" w:firstRowFirstColumn="0" w:firstRowLastColumn="0" w:lastRowFirstColumn="0" w:lastRowLastColumn="0"/>
+            </w:pPr>
+            <w:r>
+              <w:t>Rarement (un sprint, bimensuel)</w:t>
+            </w:r>
+          </w:p>
+        </w:tc>
+      </w:tr>
+      <w:tr>
+        <w:tc>
+          <w:tcPr>
+            <w:cnfStyle w:val="001000000000" w:firstRow="0" w:lastRow="0" w:firstColumn="1" w:lastColumn="0" w:oddVBand="0" w:evenVBand="0" w:oddHBand="0" w:evenHBand="0" w:firstRowFirstColumn="0" w:firstRowLastColumn="0" w:lastRowFirstColumn="0" w:lastRowLastColumn="0"/>
+            <w:tcW w:w="1980" w:type="dxa"/>
+          </w:tcPr>
+          <w:p>
+            <w:r>
+              <w:t>Master</w:t>
+            </w:r>
+          </w:p>
+        </w:tc>
+        <w:tc>
+          <w:tcPr>
+            <w:tcW w:w="4438" w:type="dxa"/>
+          </w:tcPr>
+          <w:p>
+            <w:pPr>
+              <w:cnfStyle w:val="000000000000" w:firstRow="0" w:lastRow="0" w:firstColumn="0" w:lastColumn="0" w:oddVBand="0" w:evenVBand="0" w:oddHBand="0" w:evenHBand="0" w:firstRowFirstColumn="0" w:firstRowLastColumn="0" w:lastRowFirstColumn="0" w:lastRowLastColumn="0"/>
+            </w:pPr>
+            <w:r>
+              <w:t xml:space="preserve">Scrum master et Product </w:t>
+            </w:r>
+            <w:proofErr w:type="spellStart"/>
+            <w:r>
+              <w:t>Owner</w:t>
+            </w:r>
+            <w:proofErr w:type="spellEnd"/>
+          </w:p>
+        </w:tc>
+        <w:tc>
+          <w:tcPr>
+            <w:tcW w:w="3210" w:type="dxa"/>
+          </w:tcPr>
+          <w:p>
+            <w:pPr>
+              <w:keepNext/>
+              <w:cnfStyle w:val="000000000000" w:firstRow="0" w:lastRow="0" w:firstColumn="0" w:lastColumn="0" w:oddVBand="0" w:evenVBand="0" w:oddHBand="0" w:evenHBand="0" w:firstRowFirstColumn="0" w:firstRowLastColumn="0" w:lastRowFirstColumn="0" w:lastRowLastColumn="0"/>
+            </w:pPr>
+            <w:r>
+              <w:t xml:space="preserve">Très rarement </w:t>
+            </w:r>
+            <w:r>
+              <w:t>(mensuel)</w:t>
+            </w:r>
+          </w:p>
+        </w:tc>
+      </w:tr>
+    </w:tbl>
+    <w:p>
+      <w:pPr>
+        <w:pStyle w:val="Lgende"/>
+        <w:jc w:val="center"/>
+      </w:pPr>
+      <w:r>
+        <w:t xml:space="preserve">Tableau </w:t>
+      </w:r>
+      <w:r>
+        <w:fldChar w:fldCharType="begin"/>
+      </w:r>
+      <w:r>
+        <w:instrText xml:space="preserve"> SEQ Tableau \* ARABIC </w:instrText>
+      </w:r>
+      <w:r>
+        <w:fldChar w:fldCharType="separate"/>
+      </w:r>
+      <w:r>
+        <w:rPr>
+          <w:noProof/>
+        </w:rPr>
+        <w:t>3</w:t>
+      </w:r>
+      <w:r>
+        <w:fldChar w:fldCharType="end"/>
+      </w:r>
+      <w:r>
+        <w:t xml:space="preserve"> - </w:t>
+      </w:r>
+      <w:r>
+        <w:t>Procédure d'utilisation des branches</w:t>
       </w:r>
     </w:p>
     <w:p>
       <w:pPr>
         <w:pStyle w:val="Titre3"/>
       </w:pPr>
-      <w:bookmarkStart w:id="13" w:name="_Toc514677966"/>
-      <w:r>
-        <w:t>Présentation de l’équipe Agile</w:t>
-      </w:r>
-      <w:bookmarkEnd w:id="13"/>
+      <w:r>
+        <w:t>Communication</w:t>
+      </w:r>
     </w:p>
     <w:p>
       <w:pPr>
-        <w:rPr>
-          <w:lang w:eastAsia="fr-FR"/>
-        </w:rPr>
-      </w:pPr>
-      <w:proofErr w:type="spellStart"/>
-      <w:r>
-        <w:rPr>
-          <w:lang w:eastAsia="fr-FR"/>
-        </w:rPr>
-        <w:t>S</w:t>
-      </w:r>
-      <w:r>
-        <w:rPr>
-          <w:lang w:eastAsia="fr-FR"/>
-        </w:rPr>
-        <w:t>crumaster</w:t>
-      </w:r>
-      <w:proofErr w:type="spellEnd"/>
-      <w:r>
-        <w:rPr>
-          <w:lang w:eastAsia="fr-FR"/>
-        </w:rPr>
-        <w:t xml:space="preserve"> : Julien </w:t>
-      </w:r>
-      <w:proofErr w:type="spellStart"/>
-      <w:r>
-        <w:rPr>
-          <w:lang w:eastAsia="fr-FR"/>
-        </w:rPr>
-        <w:t>Trottet</w:t>
-      </w:r>
-      <w:proofErr w:type="spellEnd"/>
-      <w:r>
-        <w:rPr>
-          <w:lang w:eastAsia="fr-FR"/>
-        </w:rPr>
-        <w:t xml:space="preserve"> </w:t>
+        <w:pStyle w:val="Sansinterligne"/>
+        <w:rPr>
+          <w:highlight w:val="yellow"/>
+        </w:rPr>
+      </w:pPr>
+      <w:r>
+        <w:rPr>
+          <w:highlight w:val="yellow"/>
+        </w:rPr>
+        <w:t>JULIEN + HAD</w:t>
       </w:r>
     </w:p>
     <w:p>
       <w:pPr>
-        <w:rPr>
-          <w:lang w:eastAsia="fr-FR"/>
-        </w:rPr>
-      </w:pPr>
+        <w:pStyle w:val="Sansinterligne"/>
+      </w:pPr>
+      <w:r>
+        <w:rPr>
+          <w:highlight w:val="yellow"/>
+        </w:rPr>
+        <w:t xml:space="preserve">Slack pour le </w:t>
+      </w:r>
       <w:proofErr w:type="spellStart"/>
       <w:r>
         <w:rPr>
-          <w:lang w:eastAsia="fr-FR"/>
-        </w:rPr>
-        <w:t>P</w:t>
-      </w:r>
-      <w:r>
-        <w:rPr>
-          <w:lang w:eastAsia="fr-FR"/>
-        </w:rPr>
-        <w:t>roductonneur</w:t>
+          <w:highlight w:val="yellow"/>
+        </w:rPr>
+        <w:t>dév</w:t>
       </w:r>
       <w:proofErr w:type="spellEnd"/>
       <w:r>
         <w:rPr>
-          <w:lang w:eastAsia="fr-FR"/>
-        </w:rPr>
-        <w:t> : Sébastien POUSSARD</w:t>
+          <w:highlight w:val="yellow"/>
+        </w:rPr>
+        <w:t xml:space="preserve">, réunion hebdomadaire physique sur nouvelle notion en </w:t>
+      </w:r>
+      <w:proofErr w:type="spellStart"/>
+      <w:r>
+        <w:rPr>
+          <w:highlight w:val="yellow"/>
+        </w:rPr>
+        <w:t>hyperprogramming</w:t>
+      </w:r>
+      <w:proofErr w:type="spellEnd"/>
+      <w:r>
+        <w:rPr>
+          <w:highlight w:val="yellow"/>
+        </w:rPr>
+        <w:t>, mail rdv client</w:t>
+      </w:r>
+      <w:r>
+        <w:rPr>
+          <w:highlight w:val="yellow"/>
+        </w:rPr>
+        <w:t>.</w:t>
       </w:r>
     </w:p>
     <w:p>
       <w:pPr>
-        <w:rPr>
-          <w:lang w:eastAsia="fr-FR"/>
-        </w:rPr>
-      </w:pPr>
-      <w:r>
-        <w:rPr>
-          <w:lang w:eastAsia="fr-FR"/>
-        </w:rPr>
-        <w:t>Client : Thierry Beltran</w:t>
+        <w:pStyle w:val="Titre2"/>
+      </w:pPr>
+      <w:bookmarkStart w:id="14" w:name="_Toc514677968"/>
+      <w:r>
+        <w:t>Planification du projet</w:t>
+      </w:r>
+      <w:bookmarkEnd w:id="14"/>
+      <w:r>
+        <w:t xml:space="preserve"> </w:t>
       </w:r>
     </w:p>
     <w:p>
       <w:pPr>
-        <w:rPr>
-          <w:lang w:eastAsia="fr-FR"/>
-        </w:rPr>
-      </w:pPr>
-      <w:r>
-        <w:rPr>
-          <w:lang w:eastAsia="fr-FR"/>
-        </w:rPr>
-        <w:t xml:space="preserve">Développeurs : Julien </w:t>
-      </w:r>
-      <w:proofErr w:type="spellStart"/>
-      <w:r>
-        <w:rPr>
-          <w:lang w:eastAsia="fr-FR"/>
-        </w:rPr>
-        <w:t>Trottet</w:t>
-      </w:r>
-      <w:proofErr w:type="spellEnd"/>
-      <w:r>
-        <w:rPr>
-          <w:lang w:eastAsia="fr-FR"/>
-        </w:rPr>
-        <w:t xml:space="preserve">, Diego Romero, Maxime </w:t>
-      </w:r>
-      <w:proofErr w:type="spellStart"/>
-      <w:r>
-        <w:rPr>
-          <w:lang w:eastAsia="fr-FR"/>
-        </w:rPr>
-        <w:t>Bresolin</w:t>
-      </w:r>
-      <w:proofErr w:type="spellEnd"/>
-      <w:r>
-        <w:rPr>
-          <w:lang w:eastAsia="fr-FR"/>
-        </w:rPr>
-        <w:t xml:space="preserve">, Hadrien </w:t>
-      </w:r>
-      <w:proofErr w:type="spellStart"/>
-      <w:r>
-        <w:rPr>
-          <w:lang w:eastAsia="fr-FR"/>
-        </w:rPr>
-        <w:t>Ho</w:t>
-      </w:r>
-      <w:r>
-        <w:rPr>
-          <w:lang w:eastAsia="fr-FR"/>
-        </w:rPr>
-        <w:t>u</w:t>
-      </w:r>
-      <w:r>
-        <w:rPr>
-          <w:lang w:eastAsia="fr-FR"/>
-        </w:rPr>
-        <w:t>tman</w:t>
-      </w:r>
-      <w:r>
-        <w:rPr>
-          <w:lang w:eastAsia="fr-FR"/>
-        </w:rPr>
-        <w:t>n</w:t>
-      </w:r>
-      <w:proofErr w:type="spellEnd"/>
-      <w:r>
-        <w:rPr>
-          <w:lang w:eastAsia="fr-FR"/>
-        </w:rPr>
-        <w:t>, Sébastien POUSSARD</w:t>
-      </w:r>
+        <w:pStyle w:val="Titre3"/>
+      </w:pPr>
+      <w:bookmarkStart w:id="15" w:name="_Toc514677969"/>
+      <w:r>
+        <w:t>Planification prévisionnelle</w:t>
+      </w:r>
+      <w:bookmarkEnd w:id="15"/>
     </w:p>
     <w:p>
       <w:pPr>
-        <w:pStyle w:val="Titre3"/>
-      </w:pPr>
-      <w:bookmarkStart w:id="14" w:name="_Toc514677967"/>
-      <w:r>
-        <w:t>Utilisation de la technologie GIT</w:t>
-      </w:r>
-      <w:bookmarkEnd w:id="14"/>
-      <w:r>
-        <w:t xml:space="preserve"> </w:t>
+        <w:rPr>
+          <w:lang w:eastAsia="fr-FR"/>
+        </w:rPr>
+      </w:pPr>
+      <w:r>
+        <w:rPr>
+          <w:highlight w:val="yellow"/>
+          <w:lang w:eastAsia="fr-FR"/>
+        </w:rPr>
+        <w:t>SEB + MAXIME</w:t>
       </w:r>
     </w:p>
     <w:p>
       <w:pPr>
-        <w:rPr>
-          <w:lang w:eastAsia="fr-FR"/>
-        </w:rPr>
-      </w:pPr>
-      <w:r>
-        <w:rPr>
-          <w:lang w:eastAsia="fr-FR"/>
-        </w:rPr>
-        <w:t>Afin de développer à plusieurs sur le même projet il est nécessaire d’adopter une méthode d’organisation.</w:t>
-      </w:r>
-    </w:p>
-    <w:p>
-      <w:pPr>
-        <w:rPr>
-          <w:lang w:eastAsia="fr-FR"/>
-        </w:rPr>
-      </w:pPr>
-      <w:r>
-        <w:rPr>
-          <w:lang w:eastAsia="fr-FR"/>
-        </w:rPr>
-        <w:t>Nous avons développer régulièrement en groupe le week-end car nous avons ressenti que nous progressions plus ensemble. Cependant en semaine l’équipe développait séparément. Dans ce cadre il à été nécessaire d’adopter l’utilisation de GIT</w:t>
-      </w:r>
-      <w:r>
-        <w:rPr>
-          <w:rStyle w:val="Appelnotedebasdep"/>
-          <w:lang w:eastAsia="fr-FR"/>
-        </w:rPr>
-        <w:footnoteReference w:id="3"/>
-      </w:r>
-      <w:r>
-        <w:rPr>
-          <w:lang w:eastAsia="fr-FR"/>
-        </w:rPr>
-        <w:t> («</w:t>
-      </w:r>
-      <w:r>
-        <w:rPr>
-          <w:lang w:eastAsia="fr-FR"/>
-        </w:rPr>
-        <w:t>git est un logiciel de gestion de versions décentralisé</w:t>
-      </w:r>
-      <w:r>
-        <w:rPr>
-          <w:lang w:eastAsia="fr-FR"/>
-        </w:rPr>
-        <w:t> »</w:t>
-      </w:r>
-      <w:r>
-        <w:rPr>
-          <w:rStyle w:val="Appelnotedebasdep"/>
-          <w:lang w:eastAsia="fr-FR"/>
-        </w:rPr>
-        <w:footnoteReference w:id="4"/>
-      </w:r>
-      <w:r>
-        <w:rPr>
-          <w:lang w:eastAsia="fr-FR"/>
-        </w:rPr>
-        <w:t xml:space="preserve"> ).</w:t>
-      </w:r>
-    </w:p>
-    <w:p>
-      <w:pPr>
-        <w:pStyle w:val="Titre2"/>
-      </w:pPr>
-      <w:bookmarkStart w:id="15" w:name="_Toc514677968"/>
-      <w:r>
-        <w:lastRenderedPageBreak/>
-        <w:t>Planification du projet</w:t>
-      </w:r>
-      <w:bookmarkEnd w:id="15"/>
-      <w:r>
-        <w:t xml:space="preserve"> </w:t>
-      </w:r>
-    </w:p>
-    <w:p>
-      <w:pPr>
         <w:pStyle w:val="Titre3"/>
       </w:pPr>
-      <w:bookmarkStart w:id="16" w:name="_Toc514677969"/>
-      <w:r>
-        <w:t>Planification prévisionnelle</w:t>
+      <w:bookmarkStart w:id="16" w:name="_Toc514677970"/>
+      <w:r>
+        <w:t>Planification réelle</w:t>
       </w:r>
       <w:bookmarkEnd w:id="16"/>
     </w:p>
     <w:p>
       <w:pPr>
-        <w:pStyle w:val="Titre3"/>
-      </w:pPr>
-      <w:bookmarkStart w:id="17" w:name="_Toc514677970"/>
-      <w:r>
-        <w:t>Planification réelle</w:t>
-      </w:r>
+        <w:rPr>
+          <w:lang w:eastAsia="fr-FR"/>
+        </w:rPr>
+      </w:pPr>
+      <w:bookmarkStart w:id="17" w:name="_GoBack"/>
       <w:bookmarkEnd w:id="17"/>
+      <w:r>
+        <w:rPr>
+          <w:highlight w:val="yellow"/>
+          <w:lang w:eastAsia="fr-FR"/>
+        </w:rPr>
+        <w:t>SEB + MAXIME</w:t>
+      </w:r>
     </w:p>
     <w:p>
       <w:pPr>
@@ -7952,6 +8711,7 @@
         <w:rPr>
           <w:lang w:eastAsia="fr-FR"/>
         </w:rPr>
+        <w:lastRenderedPageBreak/>
         <w:t>Conception du logiciel</w:t>
       </w:r>
       <w:bookmarkEnd w:id="18"/>
@@ -7993,7 +8753,7 @@
                     <pic:cNvPicPr/>
                   </pic:nvPicPr>
                   <pic:blipFill>
-                    <a:blip r:embed="rId12">
+                    <a:blip r:embed="rId14">
                       <a:extLst>
                         <a:ext uri="{28A0092B-C50C-407E-A947-70E740481C1C}">
                           <a14:useLocalDpi xmlns:a14="http://schemas.microsoft.com/office/drawing/2010/main" val="0"/>
@@ -8087,9 +8847,12 @@
                               <w:rPr>
                                 <w:noProof/>
                               </w:rPr>
-                              <w:t>2</w:t>
+                              <w:t>4</w:t>
                             </w:r>
                             <w:r>
+                              <w:rPr>
+                                <w:noProof/>
+                              </w:rPr>
                               <w:fldChar w:fldCharType="end"/>
                             </w:r>
                             <w:r>
@@ -8146,9 +8909,12 @@
                         <w:rPr>
                           <w:noProof/>
                         </w:rPr>
-                        <w:t>2</w:t>
+                        <w:t>4</w:t>
                       </w:r>
                       <w:r>
+                        <w:rPr>
+                          <w:noProof/>
+                        </w:rPr>
                         <w:fldChar w:fldCharType="end"/>
                       </w:r>
                       <w:r>
@@ -8186,26 +8952,50 @@
         <w:rPr>
           <w:lang w:eastAsia="fr-FR"/>
         </w:rPr>
-        <w:t xml:space="preserve">Un Triathlon est caractérisé par une Type de triathlon afin de pouvoir réutiliser les différents type de triathlon ( </w:t>
-      </w:r>
-      <w:proofErr w:type="spellStart"/>
+        <w:t xml:space="preserve">Un Triathlon est caractérisé par une Type de triathlon afin de pouvoir réutiliser </w:t>
+      </w:r>
+      <w:proofErr w:type="gramStart"/>
       <w:r>
         <w:rPr>
           <w:lang w:eastAsia="fr-FR"/>
         </w:rPr>
-        <w:t>ironman</w:t>
-      </w:r>
-      <w:proofErr w:type="spellEnd"/>
+        <w:t>les différents type</w:t>
+      </w:r>
+      <w:proofErr w:type="gramEnd"/>
       <w:r>
         <w:rPr>
           <w:lang w:eastAsia="fr-FR"/>
         </w:rPr>
-        <w:t>, long, short … ).</w:t>
+        <w:t xml:space="preserve"> de triathlon (</w:t>
+      </w:r>
+      <w:r>
+        <w:rPr>
+          <w:lang w:eastAsia="fr-FR"/>
+        </w:rPr>
+        <w:t>Ironman</w:t>
+      </w:r>
+      <w:r>
+        <w:rPr>
+          <w:lang w:eastAsia="fr-FR"/>
+        </w:rPr>
+        <w:t xml:space="preserve">, long, short </w:t>
+      </w:r>
+      <w:r>
+        <w:rPr>
+          <w:lang w:eastAsia="fr-FR"/>
+        </w:rPr>
+        <w:t>…)</w:t>
+      </w:r>
+      <w:r>
+        <w:rPr>
+          <w:lang w:eastAsia="fr-FR"/>
+        </w:rPr>
+        <w:t>.</w:t>
       </w:r>
     </w:p>
     <w:p>
       <w:pPr>
-        <w:jc w:val="left"/>
+        <w:pStyle w:val="Sansinterligne"/>
         <w:rPr>
           <w:lang w:eastAsia="fr-FR"/>
         </w:rPr>
@@ -8226,12 +9016,36 @@
         <w:rPr>
           <w:lang w:eastAsia="fr-FR"/>
         </w:rPr>
-        <w:t xml:space="preserve"> ( médecins, animateurs … ) étant donné que ces interventions peuvent être payante</w:t>
+        <w:t xml:space="preserve"> </w:t>
       </w:r>
       <w:r>
         <w:rPr>
           <w:lang w:eastAsia="fr-FR"/>
         </w:rPr>
+        <w:t>(médecins</w:t>
+      </w:r>
+      <w:r>
+        <w:rPr>
+          <w:lang w:eastAsia="fr-FR"/>
+        </w:rPr>
+        <w:t>, animateurs </w:t>
+      </w:r>
+      <w:r>
+        <w:rPr>
+          <w:lang w:eastAsia="fr-FR"/>
+        </w:rPr>
+        <w:t>…)</w:t>
+      </w:r>
+      <w:r>
+        <w:rPr>
+          <w:lang w:eastAsia="fr-FR"/>
+        </w:rPr>
+        <w:t xml:space="preserve"> étant donné que ces interventions peuvent être payante</w:t>
+      </w:r>
+      <w:r>
+        <w:rPr>
+          <w:lang w:eastAsia="fr-FR"/>
+        </w:rPr>
         <w:t>s</w:t>
       </w:r>
       <w:r>
@@ -8250,7 +9064,31 @@
         <w:rPr>
           <w:lang w:eastAsia="fr-FR"/>
         </w:rPr>
-        <w:t xml:space="preserve"> Devis ( sous forme binaire ) et le</w:t>
+        <w:t xml:space="preserve"> Devis </w:t>
+      </w:r>
+      <w:r>
+        <w:rPr>
+          <w:lang w:eastAsia="fr-FR"/>
+        </w:rPr>
+        <w:t>(sous</w:t>
+      </w:r>
+      <w:r>
+        <w:rPr>
+          <w:lang w:eastAsia="fr-FR"/>
+        </w:rPr>
+        <w:t xml:space="preserve"> forme </w:t>
+      </w:r>
+      <w:r>
+        <w:rPr>
+          <w:lang w:eastAsia="fr-FR"/>
+        </w:rPr>
+        <w:t>binaire)</w:t>
+      </w:r>
+      <w:r>
+        <w:rPr>
+          <w:lang w:eastAsia="fr-FR"/>
+        </w:rPr>
+        <w:t xml:space="preserve"> et le</w:t>
       </w:r>
       <w:r>
         <w:rPr>
@@ -8279,7 +9117,7 @@
     </w:p>
     <w:p>
       <w:pPr>
-        <w:jc w:val="left"/>
+        <w:pStyle w:val="Sansinterligne"/>
         <w:rPr>
           <w:lang w:eastAsia="fr-FR"/>
         </w:rPr>
@@ -8288,12 +9126,24 @@
         <w:rPr>
           <w:lang w:eastAsia="fr-FR"/>
         </w:rPr>
-        <w:t>A chaque triathlon sont associés également des sponsor qui vont faire des donations.</w:t>
+        <w:t xml:space="preserve">A chaque triathlon sont associés également </w:t>
+      </w:r>
+      <w:r>
+        <w:rPr>
+          <w:lang w:eastAsia="fr-FR"/>
+        </w:rPr>
+        <w:t>des sponsors</w:t>
+      </w:r>
+      <w:r>
+        <w:rPr>
+          <w:lang w:eastAsia="fr-FR"/>
+        </w:rPr>
+        <w:t xml:space="preserve"> qui vont faire des donations.</w:t>
       </w:r>
     </w:p>
     <w:p>
       <w:pPr>
-        <w:jc w:val="left"/>
+        <w:pStyle w:val="Sansinterligne"/>
         <w:rPr>
           <w:lang w:eastAsia="fr-FR"/>
         </w:rPr>
@@ -8313,7 +9163,7 @@
     </w:p>
     <w:p>
       <w:pPr>
-        <w:jc w:val="left"/>
+        <w:pStyle w:val="Sansinterligne"/>
         <w:rPr>
           <w:lang w:eastAsia="fr-FR"/>
         </w:rPr>
@@ -8322,12 +9172,48 @@
         <w:rPr>
           <w:lang w:eastAsia="fr-FR"/>
         </w:rPr>
-        <w:t>Les taches seront associés à un triathlon et auront à chaque fois un responsable ( qui est un bénévole ) mais aussi une liste de bénévoles qui y participent.</w:t>
+        <w:t xml:space="preserve">Les taches seront </w:t>
+      </w:r>
+      <w:r>
+        <w:rPr>
+          <w:lang w:eastAsia="fr-FR"/>
+        </w:rPr>
+        <w:t>associées</w:t>
+      </w:r>
+      <w:r>
+        <w:rPr>
+          <w:lang w:eastAsia="fr-FR"/>
+        </w:rPr>
+        <w:t xml:space="preserve"> à un triathlon et auront à chaque fois un responsable </w:t>
+      </w:r>
+      <w:r>
+        <w:rPr>
+          <w:lang w:eastAsia="fr-FR"/>
+        </w:rPr>
+        <w:t>(qui</w:t>
+      </w:r>
+      <w:r>
+        <w:rPr>
+          <w:lang w:eastAsia="fr-FR"/>
+        </w:rPr>
+        <w:t xml:space="preserve"> est un </w:t>
+      </w:r>
+      <w:r>
+        <w:rPr>
+          <w:lang w:eastAsia="fr-FR"/>
+        </w:rPr>
+        <w:t>bénévole)</w:t>
+      </w:r>
+      <w:r>
+        <w:rPr>
+          <w:lang w:eastAsia="fr-FR"/>
+        </w:rPr>
+        <w:t xml:space="preserve"> mais aussi une liste de bénévoles qui y participent.</w:t>
       </w:r>
     </w:p>
     <w:p>
       <w:pPr>
-        <w:jc w:val="left"/>
+        <w:pStyle w:val="Sansinterligne"/>
         <w:rPr>
           <w:lang w:eastAsia="fr-FR"/>
         </w:rPr>
@@ -8336,12 +9222,24 @@
         <w:rPr>
           <w:lang w:eastAsia="fr-FR"/>
         </w:rPr>
-        <w:t>Enfin nous enregistrons également le matériel disponible par l’association, ce matériel peut être dispatché dans différents triathlons via l’allocation notons qu’un bénévole gère ce matériel alloué , il en est le responsable.</w:t>
+        <w:t xml:space="preserve">Enfin nous enregistrons également le matériel disponible par l’association, ce matériel peut être dispatché dans différents triathlons via l’allocation notons qu’un bénévole gère ce matériel </w:t>
+      </w:r>
+      <w:r>
+        <w:rPr>
+          <w:lang w:eastAsia="fr-FR"/>
+        </w:rPr>
+        <w:t>alloué,</w:t>
+      </w:r>
+      <w:r>
+        <w:rPr>
+          <w:lang w:eastAsia="fr-FR"/>
+        </w:rPr>
+        <w:t xml:space="preserve"> il en est le responsable.</w:t>
       </w:r>
     </w:p>
     <w:p>
       <w:pPr>
-        <w:jc w:val="left"/>
+        <w:pStyle w:val="Sansinterligne"/>
         <w:rPr>
           <w:lang w:eastAsia="fr-FR"/>
         </w:rPr>
@@ -8350,8 +9248,37 @@
         <w:rPr>
           <w:lang w:eastAsia="fr-FR"/>
         </w:rPr>
-        <w:t>La base de donnée utilise le format MySQL.</w:t>
-      </w:r>
+        <w:t xml:space="preserve">La base de </w:t>
+      </w:r>
+      <w:r>
+        <w:rPr>
+          <w:lang w:eastAsia="fr-FR"/>
+        </w:rPr>
+        <w:t>données</w:t>
+      </w:r>
+      <w:r>
+        <w:rPr>
+          <w:lang w:eastAsia="fr-FR"/>
+        </w:rPr>
+        <w:t xml:space="preserve"> utilise le format MySQL.</w:t>
+      </w:r>
+    </w:p>
+    <w:p>
+      <w:pPr>
+        <w:pStyle w:val="Sansinterligne"/>
+        <w:rPr>
+          <w:lang w:eastAsia="fr-FR"/>
+        </w:rPr>
+      </w:pPr>
+      <w:proofErr w:type="spellStart"/>
+      <w:r>
+        <w:rPr>
+          <w:highlight w:val="yellow"/>
+          <w:lang w:eastAsia="fr-FR"/>
+        </w:rPr>
+        <w:t>HAD</w:t>
+      </w:r>
+      <w:proofErr w:type="spellEnd"/>
     </w:p>
     <w:p>
       <w:pPr>
@@ -8389,6 +9316,20 @@
           <w:lang w:eastAsia="fr-FR"/>
         </w:rPr>
       </w:pPr>
+      <w:r>
+        <w:rPr>
+          <w:highlight w:val="yellow"/>
+          <w:lang w:eastAsia="fr-FR"/>
+        </w:rPr>
+        <w:t>HADRIEN</w:t>
+      </w:r>
+      <w:r>
+        <w:rPr>
+          <w:highlight w:val="yellow"/>
+          <w:lang w:eastAsia="fr-FR"/>
+        </w:rPr>
+        <w:t xml:space="preserve"> + DIEGO</w:t>
+      </w:r>
     </w:p>
     <w:p>
       <w:pPr>
@@ -8402,6 +9343,20 @@
     </w:p>
     <w:p>
       <w:pPr>
+        <w:rPr>
+          <w:lang w:eastAsia="fr-FR"/>
+        </w:rPr>
+      </w:pPr>
+      <w:r>
+        <w:rPr>
+          <w:highlight w:val="yellow"/>
+          <w:lang w:eastAsia="fr-FR"/>
+        </w:rPr>
+        <w:t>JULIEN + HADRIEN</w:t>
+      </w:r>
+    </w:p>
+    <w:p>
+      <w:pPr>
         <w:pStyle w:val="Titre2"/>
       </w:pPr>
       <w:bookmarkStart w:id="23" w:name="_Toc514677976"/>
@@ -8422,6 +9377,20 @@
     </w:p>
     <w:p>
       <w:pPr>
+        <w:rPr>
+          <w:lang w:eastAsia="fr-FR"/>
+        </w:rPr>
+      </w:pPr>
+      <w:r>
+        <w:rPr>
+          <w:highlight w:val="yellow"/>
+          <w:lang w:eastAsia="fr-FR"/>
+        </w:rPr>
+        <w:t>MAXIME</w:t>
+      </w:r>
+    </w:p>
+    <w:p>
+      <w:pPr>
         <w:pStyle w:val="Titre3"/>
       </w:pPr>
       <w:bookmarkStart w:id="25" w:name="_Toc514677978"/>
@@ -8432,6 +9401,20 @@
     </w:p>
     <w:p>
       <w:pPr>
+        <w:rPr>
+          <w:lang w:eastAsia="fr-FR"/>
+        </w:rPr>
+      </w:pPr>
+      <w:r>
+        <w:rPr>
+          <w:highlight w:val="yellow"/>
+          <w:lang w:eastAsia="fr-FR"/>
+        </w:rPr>
+        <w:t>SEB</w:t>
+      </w:r>
+    </w:p>
+    <w:p>
+      <w:pPr>
         <w:pStyle w:val="Titre3"/>
       </w:pPr>
       <w:bookmarkStart w:id="26" w:name="_Toc514677979"/>
@@ -8442,6 +9425,20 @@
     </w:p>
     <w:p>
       <w:pPr>
+        <w:rPr>
+          <w:lang w:eastAsia="fr-FR"/>
+        </w:rPr>
+      </w:pPr>
+      <w:r>
+        <w:rPr>
+          <w:highlight w:val="yellow"/>
+          <w:lang w:eastAsia="fr-FR"/>
+        </w:rPr>
+        <w:t>JULIEN</w:t>
+      </w:r>
+    </w:p>
+    <w:p>
+      <w:pPr>
         <w:pStyle w:val="Titre3"/>
       </w:pPr>
       <w:bookmarkStart w:id="27" w:name="_Toc514677980"/>
@@ -8449,6 +9446,20 @@
         <w:t>Le Template</w:t>
       </w:r>
       <w:bookmarkEnd w:id="27"/>
+    </w:p>
+    <w:p>
+      <w:pPr>
+        <w:rPr>
+          <w:lang w:eastAsia="fr-FR"/>
+        </w:rPr>
+      </w:pPr>
+      <w:r>
+        <w:rPr>
+          <w:highlight w:val="yellow"/>
+          <w:lang w:eastAsia="fr-FR"/>
+        </w:rPr>
+        <w:t>DIEGO</w:t>
+      </w:r>
     </w:p>
     <w:p>
       <w:pPr>
@@ -8485,7 +9496,7 @@
       <w:r>
         <w:t> </w:t>
       </w:r>
-      <w:bookmarkEnd w:id="9"/>
+      <w:bookmarkEnd w:id="8"/>
     </w:p>
     <w:sectPr>
       <w:pgSz w:w="11906" w:h="16838" w:code="9"/>
@@ -8533,7 +9544,6 @@
         <w:docPartUnique/>
       </w:docPartObj>
     </w:sdtPr>
-    <w:sdtEndPr/>
     <w:sdtContent>
       <w:sdt>
         <w:sdtPr>
@@ -8543,7 +9553,6 @@
             <w:docPartUnique/>
           </w:docPartObj>
         </w:sdtPr>
-        <w:sdtEndPr/>
         <w:sdtContent>
           <w:p>
             <w:pPr>
@@ -13596,6 +14605,82 @@
       <w:vertAlign w:val="superscript"/>
     </w:rPr>
   </w:style>
+  <w:style w:type="table" w:styleId="TableauGrille4-Accentuation3">
+    <w:name w:val="Grid Table 4 Accent 3"/>
+    <w:basedOn w:val="TableauNormal"/>
+    <w:uiPriority w:val="49"/>
+    <w:rsid w:val="00B6596F"/>
+    <w:pPr>
+      <w:spacing w:after="0" w:line="240" w:lineRule="auto"/>
+    </w:pPr>
+    <w:tblPr>
+      <w:tblStyleRowBandSize w:val="1"/>
+      <w:tblStyleColBandSize w:val="1"/>
+      <w:tblBorders>
+        <w:top w:val="single" w:sz="4" w:space="0" w:color="C9C9C9" w:themeColor="accent3" w:themeTint="99"/>
+        <w:left w:val="single" w:sz="4" w:space="0" w:color="C9C9C9" w:themeColor="accent3" w:themeTint="99"/>
+        <w:bottom w:val="single" w:sz="4" w:space="0" w:color="C9C9C9" w:themeColor="accent3" w:themeTint="99"/>
+        <w:right w:val="single" w:sz="4" w:space="0" w:color="C9C9C9" w:themeColor="accent3" w:themeTint="99"/>
+        <w:insideH w:val="single" w:sz="4" w:space="0" w:color="C9C9C9" w:themeColor="accent3" w:themeTint="99"/>
+        <w:insideV w:val="single" w:sz="4" w:space="0" w:color="C9C9C9" w:themeColor="accent3" w:themeTint="99"/>
+      </w:tblBorders>
+    </w:tblPr>
+    <w:tblStylePr w:type="firstRow">
+      <w:rPr>
+        <w:b/>
+        <w:bCs/>
+        <w:color w:val="FFFFFF" w:themeColor="background1"/>
+      </w:rPr>
+      <w:tblPr/>
+      <w:tcPr>
+        <w:tcBorders>
+          <w:top w:val="single" w:sz="4" w:space="0" w:color="A5A5A5" w:themeColor="accent3"/>
+          <w:left w:val="single" w:sz="4" w:space="0" w:color="A5A5A5" w:themeColor="accent3"/>
+          <w:bottom w:val="single" w:sz="4" w:space="0" w:color="A5A5A5" w:themeColor="accent3"/>
+          <w:right w:val="single" w:sz="4" w:space="0" w:color="A5A5A5" w:themeColor="accent3"/>
+          <w:insideH w:val="nil"/>
+          <w:insideV w:val="nil"/>
+        </w:tcBorders>
+        <w:shd w:val="clear" w:color="auto" w:fill="A5A5A5" w:themeFill="accent3"/>
+      </w:tcPr>
+    </w:tblStylePr>
+    <w:tblStylePr w:type="lastRow">
+      <w:rPr>
+        <w:b/>
+        <w:bCs/>
+      </w:rPr>
+      <w:tblPr/>
+      <w:tcPr>
+        <w:tcBorders>
+          <w:top w:val="double" w:sz="4" w:space="0" w:color="A5A5A5" w:themeColor="accent3"/>
+        </w:tcBorders>
+      </w:tcPr>
+    </w:tblStylePr>
+    <w:tblStylePr w:type="firstCol">
+      <w:rPr>
+        <w:b/>
+        <w:bCs/>
+      </w:rPr>
+    </w:tblStylePr>
+    <w:tblStylePr w:type="lastCol">
+      <w:rPr>
+        <w:b/>
+        <w:bCs/>
+      </w:rPr>
+    </w:tblStylePr>
+    <w:tblStylePr w:type="band1Vert">
+      <w:tblPr/>
+      <w:tcPr>
+        <w:shd w:val="clear" w:color="auto" w:fill="EDEDED" w:themeFill="accent3" w:themeFillTint="33"/>
+      </w:tcPr>
+    </w:tblStylePr>
+    <w:tblStylePr w:type="band1Horz">
+      <w:tblPr/>
+      <w:tcPr>
+        <w:shd w:val="clear" w:color="auto" w:fill="EDEDED" w:themeFill="accent3" w:themeFillTint="33"/>
+      </w:tcPr>
+    </w:tblStylePr>
+  </w:style>
 </w:styles>
 </file>
 
@@ -13899,7 +14984,7 @@
 </file>
 
 <file path=customXml/itemProps1.xml><?xml version="1.0" encoding="utf-8"?>
-<ds:datastoreItem xmlns:ds="http://schemas.openxmlformats.org/officeDocument/2006/customXml" ds:itemID="{2147D0CD-A862-4716-82BF-E5E070E20D1C}">
+<ds:datastoreItem xmlns:ds="http://schemas.openxmlformats.org/officeDocument/2006/customXml" ds:itemID="{19A8F5BC-ADC9-4F48-B0AD-E79767BF076A}">
   <ds:schemaRefs>
     <ds:schemaRef ds:uri="http://schemas.openxmlformats.org/officeDocument/2006/bibliography"/>
   </ds:schemaRefs>

</xml_diff>

<commit_message>
Rédaction de la conclusion
</commit_message>
<xml_diff>
--- a/DossierProgrammation.docx
+++ b/DossierProgrammation.docx
@@ -1717,7 +1717,7 @@
           <w:r>
             <w:fldChar w:fldCharType="separate"/>
           </w:r>
-          <w:hyperlink w:anchor="_Toc514840586" w:history="1">
+          <w:hyperlink w:anchor="_Toc515272922" w:history="1">
             <w:r>
               <w:rPr>
                 <w:rStyle w:val="Lienhypertexte"/>
@@ -1758,7 +1758,7 @@
                 <w:noProof/>
                 <w:webHidden/>
               </w:rPr>
-              <w:instrText xml:space="preserve"> PAGEREF _Toc514840586 \h </w:instrText>
+              <w:instrText xml:space="preserve"> PAGEREF _Toc515272922 \h </w:instrText>
             </w:r>
             <w:r>
               <w:rPr>
@@ -1797,7 +1797,7 @@
               <w:noProof/>
             </w:rPr>
           </w:pPr>
-          <w:hyperlink w:anchor="_Toc514840587" w:history="1">
+          <w:hyperlink w:anchor="_Toc515272923" w:history="1">
             <w:r>
               <w:rPr>
                 <w:rStyle w:val="Lienhypertexte"/>
@@ -1838,7 +1838,7 @@
                 <w:noProof/>
                 <w:webHidden/>
               </w:rPr>
-              <w:instrText xml:space="preserve"> PAGEREF _Toc514840587 \h </w:instrText>
+              <w:instrText xml:space="preserve"> PAGEREF _Toc515272923 \h </w:instrText>
             </w:r>
             <w:r>
               <w:rPr>
@@ -1881,7 +1881,7 @@
               <w:noProof/>
             </w:rPr>
           </w:pPr>
-          <w:hyperlink w:anchor="_Toc514840588" w:history="1">
+          <w:hyperlink w:anchor="_Toc515272924" w:history="1">
             <w:r>
               <w:rPr>
                 <w:rStyle w:val="Lienhypertexte"/>
@@ -1928,7 +1928,7 @@
                 <w:noProof/>
                 <w:webHidden/>
               </w:rPr>
-              <w:instrText xml:space="preserve"> PAGEREF _Toc514840588 \h </w:instrText>
+              <w:instrText xml:space="preserve"> PAGEREF _Toc515272924 \h </w:instrText>
             </w:r>
             <w:r>
               <w:rPr>
@@ -1971,7 +1971,7 @@
               <w:noProof/>
             </w:rPr>
           </w:pPr>
-          <w:hyperlink w:anchor="_Toc514840589" w:history="1">
+          <w:hyperlink w:anchor="_Toc515272925" w:history="1">
             <w:r>
               <w:rPr>
                 <w:rStyle w:val="Lienhypertexte"/>
@@ -2012,7 +2012,7 @@
                 <w:noProof/>
                 <w:webHidden/>
               </w:rPr>
-              <w:instrText xml:space="preserve"> PAGEREF _Toc514840589 \h </w:instrText>
+              <w:instrText xml:space="preserve"> PAGEREF _Toc515272925 \h </w:instrText>
             </w:r>
             <w:r>
               <w:rPr>
@@ -2051,7 +2051,7 @@
               <w:noProof/>
             </w:rPr>
           </w:pPr>
-          <w:hyperlink w:anchor="_Toc514840590" w:history="1">
+          <w:hyperlink w:anchor="_Toc515272926" w:history="1">
             <w:r>
               <w:rPr>
                 <w:rStyle w:val="Lienhypertexte"/>
@@ -2092,7 +2092,7 @@
                 <w:noProof/>
                 <w:webHidden/>
               </w:rPr>
-              <w:instrText xml:space="preserve"> PAGEREF _Toc514840590 \h </w:instrText>
+              <w:instrText xml:space="preserve"> PAGEREF _Toc515272926 \h </w:instrText>
             </w:r>
             <w:r>
               <w:rPr>
@@ -2135,7 +2135,7 @@
               <w:noProof/>
             </w:rPr>
           </w:pPr>
-          <w:hyperlink w:anchor="_Toc514840591" w:history="1">
+          <w:hyperlink w:anchor="_Toc515272927" w:history="1">
             <w:r>
               <w:rPr>
                 <w:rStyle w:val="Lienhypertexte"/>
@@ -2182,7 +2182,7 @@
                 <w:noProof/>
                 <w:webHidden/>
               </w:rPr>
-              <w:instrText xml:space="preserve"> PAGEREF _Toc514840591 \h </w:instrText>
+              <w:instrText xml:space="preserve"> PAGEREF _Toc515272927 \h </w:instrText>
             </w:r>
             <w:r>
               <w:rPr>
@@ -2225,7 +2225,7 @@
               <w:noProof/>
             </w:rPr>
           </w:pPr>
-          <w:hyperlink w:anchor="_Toc514840592" w:history="1">
+          <w:hyperlink w:anchor="_Toc515272928" w:history="1">
             <w:r>
               <w:rPr>
                 <w:rStyle w:val="Lienhypertexte"/>
@@ -2266,7 +2266,7 @@
                 <w:noProof/>
                 <w:webHidden/>
               </w:rPr>
-              <w:instrText xml:space="preserve"> PAGEREF _Toc514840592 \h </w:instrText>
+              <w:instrText xml:space="preserve"> PAGEREF _Toc515272928 \h </w:instrText>
             </w:r>
             <w:r>
               <w:rPr>
@@ -2309,7 +2309,7 @@
               <w:noProof/>
             </w:rPr>
           </w:pPr>
-          <w:hyperlink w:anchor="_Toc514840593" w:history="1">
+          <w:hyperlink w:anchor="_Toc515272929" w:history="1">
             <w:r>
               <w:rPr>
                 <w:rStyle w:val="Lienhypertexte"/>
@@ -2350,7 +2350,7 @@
                 <w:noProof/>
                 <w:webHidden/>
               </w:rPr>
-              <w:instrText xml:space="preserve"> PAGEREF _Toc514840593 \h </w:instrText>
+              <w:instrText xml:space="preserve"> PAGEREF _Toc515272929 \h </w:instrText>
             </w:r>
             <w:r>
               <w:rPr>
@@ -2393,7 +2393,7 @@
               <w:noProof/>
             </w:rPr>
           </w:pPr>
-          <w:hyperlink w:anchor="_Toc514840594" w:history="1">
+          <w:hyperlink w:anchor="_Toc515272930" w:history="1">
             <w:r>
               <w:rPr>
                 <w:rStyle w:val="Lienhypertexte"/>
@@ -2434,7 +2434,7 @@
                 <w:noProof/>
                 <w:webHidden/>
               </w:rPr>
-              <w:instrText xml:space="preserve"> PAGEREF _Toc514840594 \h </w:instrText>
+              <w:instrText xml:space="preserve"> PAGEREF _Toc515272930 \h </w:instrText>
             </w:r>
             <w:r>
               <w:rPr>
@@ -2477,7 +2477,7 @@
               <w:noProof/>
             </w:rPr>
           </w:pPr>
-          <w:hyperlink w:anchor="_Toc514840595" w:history="1">
+          <w:hyperlink w:anchor="_Toc515272931" w:history="1">
             <w:r>
               <w:rPr>
                 <w:rStyle w:val="Lienhypertexte"/>
@@ -2518,7 +2518,7 @@
                 <w:noProof/>
                 <w:webHidden/>
               </w:rPr>
-              <w:instrText xml:space="preserve"> PAGEREF _Toc514840595 \h </w:instrText>
+              <w:instrText xml:space="preserve"> PAGEREF _Toc515272931 \h </w:instrText>
             </w:r>
             <w:r>
               <w:rPr>
@@ -2561,7 +2561,7 @@
               <w:noProof/>
             </w:rPr>
           </w:pPr>
-          <w:hyperlink w:anchor="_Toc514840596" w:history="1">
+          <w:hyperlink w:anchor="_Toc515272932" w:history="1">
             <w:r>
               <w:rPr>
                 <w:rStyle w:val="Lienhypertexte"/>
@@ -2602,7 +2602,7 @@
                 <w:noProof/>
                 <w:webHidden/>
               </w:rPr>
-              <w:instrText xml:space="preserve"> PAGEREF _Toc514840596 \h </w:instrText>
+              <w:instrText xml:space="preserve"> PAGEREF _Toc515272932 \h </w:instrText>
             </w:r>
             <w:r>
               <w:rPr>
@@ -2645,7 +2645,7 @@
               <w:noProof/>
             </w:rPr>
           </w:pPr>
-          <w:hyperlink w:anchor="_Toc514840597" w:history="1">
+          <w:hyperlink w:anchor="_Toc515272933" w:history="1">
             <w:r>
               <w:rPr>
                 <w:rStyle w:val="Lienhypertexte"/>
@@ -2686,7 +2686,7 @@
                 <w:noProof/>
                 <w:webHidden/>
               </w:rPr>
-              <w:instrText xml:space="preserve"> PAGEREF _Toc514840597 \h </w:instrText>
+              <w:instrText xml:space="preserve"> PAGEREF _Toc515272933 \h </w:instrText>
             </w:r>
             <w:r>
               <w:rPr>
@@ -2729,7 +2729,7 @@
               <w:noProof/>
             </w:rPr>
           </w:pPr>
-          <w:hyperlink w:anchor="_Toc514840598" w:history="1">
+          <w:hyperlink w:anchor="_Toc515272934" w:history="1">
             <w:r>
               <w:rPr>
                 <w:rStyle w:val="Lienhypertexte"/>
@@ -2770,7 +2770,7 @@
                 <w:noProof/>
                 <w:webHidden/>
               </w:rPr>
-              <w:instrText xml:space="preserve"> PAGEREF _Toc514840598 \h </w:instrText>
+              <w:instrText xml:space="preserve"> PAGEREF _Toc515272934 \h </w:instrText>
             </w:r>
             <w:r>
               <w:rPr>
@@ -2809,7 +2809,7 @@
               <w:noProof/>
             </w:rPr>
           </w:pPr>
-          <w:hyperlink w:anchor="_Toc514840599" w:history="1">
+          <w:hyperlink w:anchor="_Toc515272935" w:history="1">
             <w:r>
               <w:rPr>
                 <w:rStyle w:val="Lienhypertexte"/>
@@ -2850,7 +2850,7 @@
                 <w:noProof/>
                 <w:webHidden/>
               </w:rPr>
-              <w:instrText xml:space="preserve"> PAGEREF _Toc514840599 \h </w:instrText>
+              <w:instrText xml:space="preserve"> PAGEREF _Toc515272935 \h </w:instrText>
             </w:r>
             <w:r>
               <w:rPr>
@@ -2893,7 +2893,7 @@
               <w:noProof/>
             </w:rPr>
           </w:pPr>
-          <w:hyperlink w:anchor="_Toc514840600" w:history="1">
+          <w:hyperlink w:anchor="_Toc515272936" w:history="1">
             <w:r>
               <w:rPr>
                 <w:rStyle w:val="Lienhypertexte"/>
@@ -2940,7 +2940,7 @@
                 <w:noProof/>
                 <w:webHidden/>
               </w:rPr>
-              <w:instrText xml:space="preserve"> PAGEREF _Toc514840600 \h </w:instrText>
+              <w:instrText xml:space="preserve"> PAGEREF _Toc515272936 \h </w:instrText>
             </w:r>
             <w:r>
               <w:rPr>
@@ -2983,7 +2983,7 @@
               <w:noProof/>
             </w:rPr>
           </w:pPr>
-          <w:hyperlink w:anchor="_Toc514840601" w:history="1">
+          <w:hyperlink w:anchor="_Toc515272937" w:history="1">
             <w:r>
               <w:rPr>
                 <w:rStyle w:val="Lienhypertexte"/>
@@ -3024,7 +3024,7 @@
                 <w:noProof/>
                 <w:webHidden/>
               </w:rPr>
-              <w:instrText xml:space="preserve"> PAGEREF _Toc514840601 \h </w:instrText>
+              <w:instrText xml:space="preserve"> PAGEREF _Toc515272937 \h </w:instrText>
             </w:r>
             <w:r>
               <w:rPr>
@@ -3067,7 +3067,7 @@
               <w:noProof/>
             </w:rPr>
           </w:pPr>
-          <w:hyperlink w:anchor="_Toc514840602" w:history="1">
+          <w:hyperlink w:anchor="_Toc515272938" w:history="1">
             <w:r>
               <w:rPr>
                 <w:rStyle w:val="Lienhypertexte"/>
@@ -3108,7 +3108,7 @@
                 <w:noProof/>
                 <w:webHidden/>
               </w:rPr>
-              <w:instrText xml:space="preserve"> PAGEREF _Toc514840602 \h </w:instrText>
+              <w:instrText xml:space="preserve"> PAGEREF _Toc515272938 \h </w:instrText>
             </w:r>
             <w:r>
               <w:rPr>
@@ -3151,7 +3151,7 @@
               <w:noProof/>
             </w:rPr>
           </w:pPr>
-          <w:hyperlink w:anchor="_Toc514840603" w:history="1">
+          <w:hyperlink w:anchor="_Toc515272939" w:history="1">
             <w:r>
               <w:rPr>
                 <w:rStyle w:val="Lienhypertexte"/>
@@ -3192,7 +3192,7 @@
                 <w:noProof/>
                 <w:webHidden/>
               </w:rPr>
-              <w:instrText xml:space="preserve"> PAGEREF _Toc514840603 \h </w:instrText>
+              <w:instrText xml:space="preserve"> PAGEREF _Toc515272939 \h </w:instrText>
             </w:r>
             <w:r>
               <w:rPr>
@@ -3235,7 +3235,7 @@
               <w:noProof/>
             </w:rPr>
           </w:pPr>
-          <w:hyperlink w:anchor="_Toc514840604" w:history="1">
+          <w:hyperlink w:anchor="_Toc515272940" w:history="1">
             <w:r>
               <w:rPr>
                 <w:rStyle w:val="Lienhypertexte"/>
@@ -3276,7 +3276,7 @@
                 <w:noProof/>
                 <w:webHidden/>
               </w:rPr>
-              <w:instrText xml:space="preserve"> PAGEREF _Toc514840604 \h </w:instrText>
+              <w:instrText xml:space="preserve"> PAGEREF _Toc515272940 \h </w:instrText>
             </w:r>
             <w:r>
               <w:rPr>
@@ -3319,7 +3319,7 @@
               <w:noProof/>
             </w:rPr>
           </w:pPr>
-          <w:hyperlink w:anchor="_Toc514840605" w:history="1">
+          <w:hyperlink w:anchor="_Toc515272941" w:history="1">
             <w:r>
               <w:rPr>
                 <w:rStyle w:val="Lienhypertexte"/>
@@ -3360,7 +3360,7 @@
                 <w:noProof/>
                 <w:webHidden/>
               </w:rPr>
-              <w:instrText xml:space="preserve"> PAGEREF _Toc514840605 \h </w:instrText>
+              <w:instrText xml:space="preserve"> PAGEREF _Toc515272941 \h </w:instrText>
             </w:r>
             <w:r>
               <w:rPr>
@@ -3403,7 +3403,7 @@
               <w:noProof/>
             </w:rPr>
           </w:pPr>
-          <w:hyperlink w:anchor="_Toc514840606" w:history="1">
+          <w:hyperlink w:anchor="_Toc515272942" w:history="1">
             <w:r>
               <w:rPr>
                 <w:rStyle w:val="Lienhypertexte"/>
@@ -3444,7 +3444,7 @@
                 <w:noProof/>
                 <w:webHidden/>
               </w:rPr>
-              <w:instrText xml:space="preserve"> PAGEREF _Toc514840606 \h </w:instrText>
+              <w:instrText xml:space="preserve"> PAGEREF _Toc515272942 \h </w:instrText>
             </w:r>
             <w:r>
               <w:rPr>
@@ -3487,7 +3487,7 @@
               <w:noProof/>
             </w:rPr>
           </w:pPr>
-          <w:hyperlink w:anchor="_Toc514840607" w:history="1">
+          <w:hyperlink w:anchor="_Toc515272943" w:history="1">
             <w:r>
               <w:rPr>
                 <w:rStyle w:val="Lienhypertexte"/>
@@ -3528,7 +3528,7 @@
                 <w:noProof/>
                 <w:webHidden/>
               </w:rPr>
-              <w:instrText xml:space="preserve"> PAGEREF _Toc514840607 \h </w:instrText>
+              <w:instrText xml:space="preserve"> PAGEREF _Toc515272943 \h </w:instrText>
             </w:r>
             <w:r>
               <w:rPr>
@@ -3571,7 +3571,7 @@
               <w:noProof/>
             </w:rPr>
           </w:pPr>
-          <w:hyperlink w:anchor="_Toc514840608" w:history="1">
+          <w:hyperlink w:anchor="_Toc515272944" w:history="1">
             <w:r>
               <w:rPr>
                 <w:rStyle w:val="Lienhypertexte"/>
@@ -3612,7 +3612,7 @@
                 <w:noProof/>
                 <w:webHidden/>
               </w:rPr>
-              <w:instrText xml:space="preserve"> PAGEREF _Toc514840608 \h </w:instrText>
+              <w:instrText xml:space="preserve"> PAGEREF _Toc515272944 \h </w:instrText>
             </w:r>
             <w:r>
               <w:rPr>
@@ -3645,19 +3645,23 @@
         </w:p>
         <w:p>
           <w:pPr>
-            <w:pStyle w:val="TM1"/>
+            <w:pStyle w:val="TM3"/>
+            <w:tabs>
+              <w:tab w:val="left" w:pos="1320"/>
+              <w:tab w:val="right" w:leader="dot" w:pos="9628"/>
+            </w:tabs>
             <w:rPr>
               <w:rFonts w:cstheme="minorBidi"/>
               <w:noProof/>
             </w:rPr>
           </w:pPr>
-          <w:hyperlink w:anchor="_Toc514840609" w:history="1">
+          <w:hyperlink w:anchor="_Toc515272945" w:history="1">
             <w:r>
               <w:rPr>
                 <w:rStyle w:val="Lienhypertexte"/>
                 <w:noProof/>
               </w:rPr>
-              <w:t>5.</w:t>
+              <w:t>4.3.5</w:t>
             </w:r>
             <w:r>
               <w:rPr>
@@ -3671,7 +3675,7 @@
                 <w:rStyle w:val="Lienhypertexte"/>
                 <w:noProof/>
               </w:rPr>
-              <w:t>Bilan</w:t>
+              <w:t>Les formulaires</w:t>
             </w:r>
             <w:r>
               <w:rPr>
@@ -3692,7 +3696,7 @@
                 <w:noProof/>
                 <w:webHidden/>
               </w:rPr>
-              <w:instrText xml:space="preserve"> PAGEREF _Toc514840609 \h </w:instrText>
+              <w:instrText xml:space="preserve"> PAGEREF _Toc515272945 \h </w:instrText>
             </w:r>
             <w:r>
               <w:rPr>
@@ -3735,19 +3739,13 @@
               <w:noProof/>
             </w:rPr>
           </w:pPr>
-          <w:hyperlink w:anchor="_Toc514840610" w:history="1">
+          <w:hyperlink w:anchor="_Toc515272946" w:history="1">
             <w:r>
               <w:rPr>
                 <w:rStyle w:val="Lienhypertexte"/>
                 <w:noProof/>
-                <w14:scene3d>
-                  <w14:camera w14:prst="orthographicFront"/>
-                  <w14:lightRig w14:rig="threePt" w14:dir="t">
-                    <w14:rot w14:lat="0" w14:lon="0" w14:rev="0"/>
-                  </w14:lightRig>
-                </w14:scene3d>
-              </w:rPr>
-              <w:t>1.1</w:t>
+              </w:rPr>
+              <w:t>4.4</w:t>
             </w:r>
             <w:r>
               <w:rPr>
@@ -3761,7 +3759,7 @@
                 <w:rStyle w:val="Lienhypertexte"/>
                 <w:noProof/>
               </w:rPr>
-              <w:t>Bilan technique</w:t>
+              <w:t>Test de robustesse</w:t>
             </w:r>
             <w:r>
               <w:rPr>
@@ -3782,7 +3780,87 @@
                 <w:noProof/>
                 <w:webHidden/>
               </w:rPr>
-              <w:instrText xml:space="preserve"> PAGEREF _Toc514840610 \h </w:instrText>
+              <w:instrText xml:space="preserve"> PAGEREF _Toc515272946 \h </w:instrText>
+            </w:r>
+            <w:r>
+              <w:rPr>
+                <w:noProof/>
+                <w:webHidden/>
+              </w:rPr>
+            </w:r>
+            <w:r>
+              <w:rPr>
+                <w:noProof/>
+                <w:webHidden/>
+              </w:rPr>
+              <w:fldChar w:fldCharType="separate"/>
+            </w:r>
+            <w:r>
+              <w:rPr>
+                <w:noProof/>
+                <w:webHidden/>
+              </w:rPr>
+              <w:t>15</w:t>
+            </w:r>
+            <w:r>
+              <w:rPr>
+                <w:noProof/>
+                <w:webHidden/>
+              </w:rPr>
+              <w:fldChar w:fldCharType="end"/>
+            </w:r>
+          </w:hyperlink>
+        </w:p>
+        <w:p>
+          <w:pPr>
+            <w:pStyle w:val="TM1"/>
+            <w:rPr>
+              <w:rFonts w:cstheme="minorBidi"/>
+              <w:noProof/>
+            </w:rPr>
+          </w:pPr>
+          <w:hyperlink w:anchor="_Toc515272947" w:history="1">
+            <w:r>
+              <w:rPr>
+                <w:rStyle w:val="Lienhypertexte"/>
+                <w:noProof/>
+              </w:rPr>
+              <w:t>5.</w:t>
+            </w:r>
+            <w:r>
+              <w:rPr>
+                <w:rFonts w:cstheme="minorBidi"/>
+                <w:noProof/>
+              </w:rPr>
+              <w:tab/>
+            </w:r>
+            <w:r>
+              <w:rPr>
+                <w:rStyle w:val="Lienhypertexte"/>
+                <w:noProof/>
+              </w:rPr>
+              <w:t>Bilan</w:t>
+            </w:r>
+            <w:r>
+              <w:rPr>
+                <w:noProof/>
+                <w:webHidden/>
+              </w:rPr>
+              <w:tab/>
+            </w:r>
+            <w:r>
+              <w:rPr>
+                <w:noProof/>
+                <w:webHidden/>
+              </w:rPr>
+              <w:fldChar w:fldCharType="begin"/>
+            </w:r>
+            <w:r>
+              <w:rPr>
+                <w:noProof/>
+                <w:webHidden/>
+              </w:rPr>
+              <w:instrText xml:space="preserve"> PAGEREF _Toc515272947 \h </w:instrText>
             </w:r>
             <w:r>
               <w:rPr>
@@ -3825,11 +3903,101 @@
               <w:noProof/>
             </w:rPr>
           </w:pPr>
-          <w:hyperlink w:anchor="_Toc514840611" w:history="1">
+          <w:hyperlink w:anchor="_Toc515272948" w:history="1">
             <w:r>
               <w:rPr>
                 <w:rStyle w:val="Lienhypertexte"/>
                 <w:noProof/>
+                <w14:scene3d>
+                  <w14:camera w14:prst="orthographicFront"/>
+                  <w14:lightRig w14:rig="threePt" w14:dir="t">
+                    <w14:rot w14:lat="0" w14:lon="0" w14:rev="0"/>
+                  </w14:lightRig>
+                </w14:scene3d>
+              </w:rPr>
+              <w:t>1.1</w:t>
+            </w:r>
+            <w:r>
+              <w:rPr>
+                <w:rFonts w:cstheme="minorBidi"/>
+                <w:noProof/>
+              </w:rPr>
+              <w:tab/>
+            </w:r>
+            <w:r>
+              <w:rPr>
+                <w:rStyle w:val="Lienhypertexte"/>
+                <w:noProof/>
+              </w:rPr>
+              <w:t>Bilan technique</w:t>
+            </w:r>
+            <w:r>
+              <w:rPr>
+                <w:noProof/>
+                <w:webHidden/>
+              </w:rPr>
+              <w:tab/>
+            </w:r>
+            <w:r>
+              <w:rPr>
+                <w:noProof/>
+                <w:webHidden/>
+              </w:rPr>
+              <w:fldChar w:fldCharType="begin"/>
+            </w:r>
+            <w:r>
+              <w:rPr>
+                <w:noProof/>
+                <w:webHidden/>
+              </w:rPr>
+              <w:instrText xml:space="preserve"> PAGEREF _Toc515272948 \h </w:instrText>
+            </w:r>
+            <w:r>
+              <w:rPr>
+                <w:noProof/>
+                <w:webHidden/>
+              </w:rPr>
+            </w:r>
+            <w:r>
+              <w:rPr>
+                <w:noProof/>
+                <w:webHidden/>
+              </w:rPr>
+              <w:fldChar w:fldCharType="separate"/>
+            </w:r>
+            <w:r>
+              <w:rPr>
+                <w:noProof/>
+                <w:webHidden/>
+              </w:rPr>
+              <w:t>15</w:t>
+            </w:r>
+            <w:r>
+              <w:rPr>
+                <w:noProof/>
+                <w:webHidden/>
+              </w:rPr>
+              <w:fldChar w:fldCharType="end"/>
+            </w:r>
+          </w:hyperlink>
+        </w:p>
+        <w:p>
+          <w:pPr>
+            <w:pStyle w:val="TM2"/>
+            <w:tabs>
+              <w:tab w:val="left" w:pos="880"/>
+              <w:tab w:val="right" w:leader="dot" w:pos="9628"/>
+            </w:tabs>
+            <w:rPr>
+              <w:rFonts w:cstheme="minorBidi"/>
+              <w:noProof/>
+            </w:rPr>
+          </w:pPr>
+          <w:hyperlink w:anchor="_Toc515272949" w:history="1">
+            <w:r>
+              <w:rPr>
+                <w:rStyle w:val="Lienhypertexte"/>
+                <w:noProof/>
               </w:rPr>
               <w:t>5.2</w:t>
             </w:r>
@@ -3866,7 +4034,7 @@
                 <w:noProof/>
                 <w:webHidden/>
               </w:rPr>
-              <w:instrText xml:space="preserve"> PAGEREF _Toc514840611 \h </w:instrText>
+              <w:instrText xml:space="preserve"> PAGEREF _Toc515272949 \h </w:instrText>
             </w:r>
             <w:r>
               <w:rPr>
@@ -3886,7 +4054,7 @@
                 <w:noProof/>
                 <w:webHidden/>
               </w:rPr>
-              <w:t>15</w:t>
+              <w:t>16</w:t>
             </w:r>
             <w:r>
               <w:rPr>
@@ -3905,7 +4073,7 @@
               <w:noProof/>
             </w:rPr>
           </w:pPr>
-          <w:hyperlink w:anchor="_Toc514840612" w:history="1">
+          <w:hyperlink w:anchor="_Toc515272950" w:history="1">
             <w:r>
               <w:rPr>
                 <w:rStyle w:val="Lienhypertexte"/>
@@ -3946,7 +4114,7 @@
                 <w:noProof/>
                 <w:webHidden/>
               </w:rPr>
-              <w:instrText xml:space="preserve"> PAGEREF _Toc514840612 \h </w:instrText>
+              <w:instrText xml:space="preserve"> PAGEREF _Toc515272950 \h </w:instrText>
             </w:r>
             <w:r>
               <w:rPr>
@@ -3966,7 +4134,7 @@
                 <w:noProof/>
                 <w:webHidden/>
               </w:rPr>
-              <w:t>15</w:t>
+              <w:t>16</w:t>
             </w:r>
             <w:r>
               <w:rPr>
@@ -4009,7 +4177,7 @@
         <w:pStyle w:val="Titre1"/>
       </w:pPr>
       <w:bookmarkStart w:id="0" w:name="_Toc495854667"/>
-      <w:bookmarkStart w:id="1" w:name="_Toc514840586"/>
+      <w:bookmarkStart w:id="1" w:name="_Toc515272922"/>
       <w:r>
         <w:lastRenderedPageBreak/>
         <w:t>Introduction</w:t>
@@ -4136,7 +4304,7 @@
       <w:pPr>
         <w:pStyle w:val="Titre1"/>
       </w:pPr>
-      <w:bookmarkStart w:id="2" w:name="_Toc514840587"/>
+      <w:bookmarkStart w:id="2" w:name="_Toc515272923"/>
       <w:r>
         <w:t>Rappel</w:t>
       </w:r>
@@ -4170,7 +4338,7 @@
         </w:numPr>
       </w:pPr>
       <w:bookmarkStart w:id="3" w:name="_Toc496813854"/>
-      <w:bookmarkStart w:id="4" w:name="_Toc514840588"/>
+      <w:bookmarkStart w:id="4" w:name="_Toc515272924"/>
       <w:r>
         <w:t>Recherche des fonctions de services</w:t>
       </w:r>
@@ -5739,27 +5907,14 @@
       <w:r>
         <w:t xml:space="preserve">Figure </w:t>
       </w:r>
-      <w:r>
-        <w:fldChar w:fldCharType="begin"/>
-      </w:r>
-      <w:r>
-        <w:instrText xml:space="preserve"> SEQ Figure \* ARABIC </w:instrText>
-      </w:r>
-      <w:r>
-        <w:fldChar w:fldCharType="separate"/>
-      </w:r>
-      <w:r>
-        <w:rPr>
-          <w:noProof/>
-        </w:rPr>
-        <w:t>1</w:t>
-      </w:r>
-      <w:r>
-        <w:rPr>
-          <w:noProof/>
-        </w:rPr>
-        <w:fldChar w:fldCharType="end"/>
-      </w:r>
+      <w:fldSimple w:instr=" SEQ Figure \* ARABIC ">
+        <w:r>
+          <w:rPr>
+            <w:noProof/>
+          </w:rPr>
+          <w:t>1</w:t>
+        </w:r>
+      </w:fldSimple>
       <w:r>
         <w:t xml:space="preserve"> – Diagramme Pieuvre IRONTASK</w:t>
       </w:r>
@@ -6560,24 +6715,14 @@
       <w:r>
         <w:t xml:space="preserve">Tableau </w:t>
       </w:r>
-      <w:r>
-        <w:fldChar w:fldCharType="begin"/>
-      </w:r>
-      <w:r>
-        <w:instrText xml:space="preserve"> SEQ Tableau \* ARABIC </w:instrText>
-      </w:r>
-      <w:r>
-        <w:fldChar w:fldCharType="separate"/>
-      </w:r>
-      <w:r>
-        <w:rPr>
-          <w:noProof/>
-        </w:rPr>
-        <w:t>1</w:t>
-      </w:r>
-      <w:r>
-        <w:fldChar w:fldCharType="end"/>
-      </w:r>
+      <w:fldSimple w:instr=" SEQ Tableau \* ARABIC ">
+        <w:r>
+          <w:rPr>
+            <w:noProof/>
+          </w:rPr>
+          <w:t>1</w:t>
+        </w:r>
+      </w:fldSimple>
       <w:r>
         <w:t xml:space="preserve"> - Fonctions de services</w:t>
       </w:r>
@@ -6586,7 +6731,7 @@
       <w:pPr>
         <w:pStyle w:val="Titre2"/>
       </w:pPr>
-      <w:bookmarkStart w:id="7" w:name="_Toc514840589"/>
+      <w:bookmarkStart w:id="7" w:name="_Toc515272925"/>
       <w:r>
         <w:t>Caractérisation des fonctions</w:t>
       </w:r>
@@ -7731,24 +7876,14 @@
       <w:r>
         <w:t xml:space="preserve">Tableau </w:t>
       </w:r>
-      <w:r>
-        <w:fldChar w:fldCharType="begin"/>
-      </w:r>
-      <w:r>
-        <w:instrText xml:space="preserve"> SEQ Tableau \* ARABIC </w:instrText>
-      </w:r>
-      <w:r>
-        <w:fldChar w:fldCharType="separate"/>
-      </w:r>
-      <w:r>
-        <w:rPr>
-          <w:noProof/>
-        </w:rPr>
-        <w:t>2</w:t>
-      </w:r>
-      <w:r>
-        <w:fldChar w:fldCharType="end"/>
-      </w:r>
+      <w:fldSimple w:instr=" SEQ Tableau \* ARABIC ">
+        <w:r>
+          <w:rPr>
+            <w:noProof/>
+          </w:rPr>
+          <w:t>2</w:t>
+        </w:r>
+      </w:fldSimple>
       <w:r>
         <w:t xml:space="preserve"> - FONCTIONS DE SERVICES, CRITERES, NIVEAU ET FLEXIBILITE</w:t>
       </w:r>
@@ -7757,7 +7892,7 @@
       <w:pPr>
         <w:pStyle w:val="Titre1"/>
       </w:pPr>
-      <w:bookmarkStart w:id="9" w:name="_Toc514840590"/>
+      <w:bookmarkStart w:id="9" w:name="_Toc515272926"/>
       <w:r>
         <w:lastRenderedPageBreak/>
         <w:t>Processus organisationnel</w:t>
@@ -7772,7 +7907,7 @@
           <w:numId w:val="36"/>
         </w:numPr>
       </w:pPr>
-      <w:bookmarkStart w:id="10" w:name="_Toc514840591"/>
+      <w:bookmarkStart w:id="10" w:name="_Toc515272927"/>
       <w:r>
         <w:t>Méthode de travail</w:t>
       </w:r>
@@ -7782,7 +7917,7 @@
       <w:pPr>
         <w:pStyle w:val="Titre3"/>
       </w:pPr>
-      <w:bookmarkStart w:id="11" w:name="_Toc514840592"/>
+      <w:bookmarkStart w:id="11" w:name="_Toc515272928"/>
       <w:r>
         <w:t>Mise en place de la méthode agile</w:t>
       </w:r>
@@ -7983,24 +8118,14 @@
       <w:r>
         <w:t xml:space="preserve">Figure </w:t>
       </w:r>
-      <w:r>
-        <w:fldChar w:fldCharType="begin"/>
-      </w:r>
-      <w:r>
-        <w:instrText xml:space="preserve"> SEQ Figure \* ARABIC </w:instrText>
-      </w:r>
-      <w:r>
-        <w:fldChar w:fldCharType="separate"/>
-      </w:r>
-      <w:r>
-        <w:rPr>
-          <w:noProof/>
-        </w:rPr>
-        <w:t>2</w:t>
-      </w:r>
-      <w:r>
-        <w:fldChar w:fldCharType="end"/>
-      </w:r>
+      <w:fldSimple w:instr=" SEQ Figure \* ARABIC ">
+        <w:r>
+          <w:rPr>
+            <w:noProof/>
+          </w:rPr>
+          <w:t>2</w:t>
+        </w:r>
+      </w:fldSimple>
       <w:r>
         <w:t xml:space="preserve"> - Organisation sous Trello</w:t>
       </w:r>
@@ -8107,7 +8232,7 @@
       <w:pPr>
         <w:pStyle w:val="Titre3"/>
       </w:pPr>
-      <w:bookmarkStart w:id="12" w:name="_Toc514840593"/>
+      <w:bookmarkStart w:id="12" w:name="_Toc515272929"/>
       <w:r>
         <w:lastRenderedPageBreak/>
         <w:t>Présentation de l’équipe Agile</w:t>
@@ -8201,24 +8326,14 @@
       <w:r>
         <w:t xml:space="preserve">Figure </w:t>
       </w:r>
-      <w:r>
-        <w:fldChar w:fldCharType="begin"/>
-      </w:r>
-      <w:r>
-        <w:instrText xml:space="preserve"> SEQ Figure \* ARABIC </w:instrText>
-      </w:r>
-      <w:r>
-        <w:fldChar w:fldCharType="separate"/>
-      </w:r>
-      <w:r>
-        <w:rPr>
-          <w:noProof/>
-        </w:rPr>
-        <w:t>3</w:t>
-      </w:r>
-      <w:r>
-        <w:fldChar w:fldCharType="end"/>
-      </w:r>
+      <w:fldSimple w:instr=" SEQ Figure \* ARABIC ">
+        <w:r>
+          <w:rPr>
+            <w:noProof/>
+          </w:rPr>
+          <w:t>3</w:t>
+        </w:r>
+      </w:fldSimple>
       <w:r>
         <w:t xml:space="preserve"> - Présentation de l'</w:t>
       </w:r>
@@ -8378,7 +8493,7 @@
       <w:pPr>
         <w:pStyle w:val="Titre3"/>
       </w:pPr>
-      <w:bookmarkStart w:id="13" w:name="_Toc514840594"/>
+      <w:bookmarkStart w:id="13" w:name="_Toc515272930"/>
       <w:r>
         <w:t>Utilisation de la technologie GIT</w:t>
       </w:r>
@@ -8557,24 +8672,14 @@
       <w:r>
         <w:t xml:space="preserve">Figure </w:t>
       </w:r>
-      <w:r>
-        <w:fldChar w:fldCharType="begin"/>
-      </w:r>
-      <w:r>
-        <w:instrText xml:space="preserve"> SEQ Figure \* ARABIC </w:instrText>
-      </w:r>
-      <w:r>
-        <w:fldChar w:fldCharType="separate"/>
-      </w:r>
-      <w:r>
-        <w:rPr>
-          <w:noProof/>
-        </w:rPr>
-        <w:t>4</w:t>
-      </w:r>
-      <w:r>
-        <w:fldChar w:fldCharType="end"/>
-      </w:r>
+      <w:fldSimple w:instr=" SEQ Figure \* ARABIC ">
+        <w:r>
+          <w:rPr>
+            <w:noProof/>
+          </w:rPr>
+          <w:t>4</w:t>
+        </w:r>
+      </w:fldSimple>
       <w:r>
         <w:t xml:space="preserve"> - Organisation code sous </w:t>
       </w:r>
@@ -8893,24 +8998,14 @@
       <w:r>
         <w:t xml:space="preserve">Tableau </w:t>
       </w:r>
-      <w:r>
-        <w:fldChar w:fldCharType="begin"/>
-      </w:r>
-      <w:r>
-        <w:instrText xml:space="preserve"> SEQ Tableau \* ARABIC </w:instrText>
-      </w:r>
-      <w:r>
-        <w:fldChar w:fldCharType="separate"/>
-      </w:r>
-      <w:r>
-        <w:rPr>
-          <w:noProof/>
-        </w:rPr>
-        <w:t>3</w:t>
-      </w:r>
-      <w:r>
-        <w:fldChar w:fldCharType="end"/>
-      </w:r>
+      <w:fldSimple w:instr=" SEQ Tableau \* ARABIC ">
+        <w:r>
+          <w:rPr>
+            <w:noProof/>
+          </w:rPr>
+          <w:t>3</w:t>
+        </w:r>
+      </w:fldSimple>
       <w:r>
         <w:t xml:space="preserve"> - </w:t>
       </w:r>
@@ -8922,7 +9017,7 @@
       <w:pPr>
         <w:pStyle w:val="Titre3"/>
       </w:pPr>
-      <w:bookmarkStart w:id="14" w:name="_Toc514840595"/>
+      <w:bookmarkStart w:id="14" w:name="_Toc515272931"/>
       <w:r>
         <w:t>Communication</w:t>
       </w:r>
@@ -8935,11 +9030,9 @@
       <w:r>
         <w:t xml:space="preserve">En ce qui concerne la communication, nous avons </w:t>
       </w:r>
-      <w:proofErr w:type="spellStart"/>
-      <w:r>
-        <w:t>utiliser</w:t>
-      </w:r>
-      <w:proofErr w:type="spellEnd"/>
+      <w:r>
+        <w:t>utilisé</w:t>
+      </w:r>
       <w:r>
         <w:t xml:space="preserve"> le logiciel Slack et nous avons fait des réunions </w:t>
       </w:r>
@@ -9022,7 +9115,7 @@
       <w:pPr>
         <w:pStyle w:val="Titre2"/>
       </w:pPr>
-      <w:bookmarkStart w:id="15" w:name="_Toc514840596"/>
+      <w:bookmarkStart w:id="15" w:name="_Toc515272932"/>
       <w:r>
         <w:t>Planification du projet</w:t>
       </w:r>
@@ -9035,7 +9128,7 @@
       <w:pPr>
         <w:pStyle w:val="Titre3"/>
       </w:pPr>
-      <w:bookmarkStart w:id="16" w:name="_Toc514840597"/>
+      <w:bookmarkStart w:id="16" w:name="_Toc515272933"/>
       <w:r>
         <w:t>Planification prévisionnelle</w:t>
       </w:r>
@@ -9059,7 +9152,7 @@
       <w:pPr>
         <w:pStyle w:val="Titre3"/>
       </w:pPr>
-      <w:bookmarkStart w:id="17" w:name="_Toc514840598"/>
+      <w:bookmarkStart w:id="17" w:name="_Toc515272934"/>
       <w:r>
         <w:t>Planification réelle</w:t>
       </w:r>
@@ -9086,7 +9179,7 @@
           <w:lang w:eastAsia="fr-FR"/>
         </w:rPr>
       </w:pPr>
-      <w:bookmarkStart w:id="18" w:name="_Toc514840599"/>
+      <w:bookmarkStart w:id="18" w:name="_Toc515272935"/>
       <w:r>
         <w:rPr>
           <w:lang w:eastAsia="fr-FR"/>
@@ -9104,7 +9197,7 @@
           <w:numId w:val="35"/>
         </w:numPr>
       </w:pPr>
-      <w:bookmarkStart w:id="19" w:name="_Toc514840600"/>
+      <w:bookmarkStart w:id="19" w:name="_Toc515272936"/>
       <w:r>
         <w:rPr>
           <w:noProof/>
@@ -9214,27 +9307,14 @@
                             <w:r>
                               <w:t xml:space="preserve">Figure </w:t>
                             </w:r>
-                            <w:r>
-                              <w:fldChar w:fldCharType="begin"/>
-                            </w:r>
-                            <w:r>
-                              <w:instrText xml:space="preserve"> SEQ Figure \* ARABIC </w:instrText>
-                            </w:r>
-                            <w:r>
-                              <w:fldChar w:fldCharType="separate"/>
-                            </w:r>
-                            <w:r>
-                              <w:rPr>
-                                <w:noProof/>
-                              </w:rPr>
-                              <w:t>5</w:t>
-                            </w:r>
-                            <w:r>
-                              <w:rPr>
-                                <w:noProof/>
-                              </w:rPr>
-                              <w:fldChar w:fldCharType="end"/>
-                            </w:r>
+                            <w:fldSimple w:instr=" SEQ Figure \* ARABIC ">
+                              <w:r>
+                                <w:rPr>
+                                  <w:noProof/>
+                                </w:rPr>
+                                <w:t>5</w:t>
+                              </w:r>
+                            </w:fldSimple>
                             <w:r>
                               <w:t xml:space="preserve"> : MCD de la base de donnée</w:t>
                             </w:r>
@@ -9276,27 +9356,14 @@
                       <w:r>
                         <w:t xml:space="preserve">Figure </w:t>
                       </w:r>
-                      <w:r>
-                        <w:fldChar w:fldCharType="begin"/>
-                      </w:r>
-                      <w:r>
-                        <w:instrText xml:space="preserve"> SEQ Figure \* ARABIC </w:instrText>
-                      </w:r>
-                      <w:r>
-                        <w:fldChar w:fldCharType="separate"/>
-                      </w:r>
-                      <w:r>
-                        <w:rPr>
-                          <w:noProof/>
-                        </w:rPr>
-                        <w:t>5</w:t>
-                      </w:r>
-                      <w:r>
-                        <w:rPr>
-                          <w:noProof/>
-                        </w:rPr>
-                        <w:fldChar w:fldCharType="end"/>
-                      </w:r>
+                      <w:fldSimple w:instr=" SEQ Figure \* ARABIC ">
+                        <w:r>
+                          <w:rPr>
+                            <w:noProof/>
+                          </w:rPr>
+                          <w:t>5</w:t>
+                        </w:r>
+                      </w:fldSimple>
                       <w:r>
                         <w:t xml:space="preserve"> : MCD de la base de donnée</w:t>
                       </w:r>
@@ -9580,7 +9647,7 @@
       <w:pPr>
         <w:pStyle w:val="Titre2"/>
       </w:pPr>
-      <w:bookmarkStart w:id="20" w:name="_Toc514840601"/>
+      <w:bookmarkStart w:id="20" w:name="_Toc515272937"/>
       <w:r>
         <w:lastRenderedPageBreak/>
         <w:t>Cadre de travail</w:t>
@@ -9591,7 +9658,7 @@
       <w:pPr>
         <w:pStyle w:val="Titre3"/>
       </w:pPr>
-      <w:bookmarkStart w:id="21" w:name="_Toc514840602"/>
+      <w:bookmarkStart w:id="21" w:name="_Toc515272938"/>
       <w:r>
         <w:t>Choix d</w:t>
       </w:r>
@@ -9712,7 +9779,7 @@
       <w:pPr>
         <w:pStyle w:val="Titre3"/>
       </w:pPr>
-      <w:bookmarkStart w:id="22" w:name="_Toc514840603"/>
+      <w:bookmarkStart w:id="22" w:name="_Toc515272939"/>
       <w:r>
         <w:t xml:space="preserve">Modèle </w:t>
       </w:r>
@@ -9887,24 +9954,14 @@
       <w:r>
         <w:t xml:space="preserve">Figure </w:t>
       </w:r>
-      <w:r>
-        <w:fldChar w:fldCharType="begin"/>
-      </w:r>
-      <w:r>
-        <w:instrText xml:space="preserve"> SEQ Figure \* ARABIC </w:instrText>
-      </w:r>
-      <w:r>
-        <w:fldChar w:fldCharType="separate"/>
-      </w:r>
-      <w:r>
-        <w:rPr>
-          <w:noProof/>
-        </w:rPr>
-        <w:t>6</w:t>
-      </w:r>
-      <w:r>
-        <w:fldChar w:fldCharType="end"/>
-      </w:r>
+      <w:fldSimple w:instr=" SEQ Figure \* ARABIC ">
+        <w:r>
+          <w:rPr>
+            <w:noProof/>
+          </w:rPr>
+          <w:t>6</w:t>
+        </w:r>
+      </w:fldSimple>
       <w:r>
         <w:t xml:space="preserve"> - Modèle </w:t>
       </w:r>
@@ -10323,6 +10380,9 @@
         </mc:AlternateContent>
       </w:r>
       <w:r>
+        <w:rPr>
+          <w:noProof/>
+        </w:rPr>
         <mc:AlternateContent>
           <mc:Choice Requires="wpg">
             <w:drawing>
@@ -10519,6 +10579,9 @@
         </mc:AlternateContent>
       </w:r>
       <w:r>
+        <w:rPr>
+          <w:noProof/>
+        </w:rPr>
         <mc:AlternateContent>
           <mc:Choice Requires="wpg">
             <w:drawing>
@@ -10866,6 +10929,9 @@
         </mc:AlternateContent>
       </w:r>
       <w:r>
+        <w:rPr>
+          <w:noProof/>
+        </w:rPr>
         <mc:AlternateContent>
           <mc:Choice Requires="wpg">
             <w:drawing>
@@ -11046,7 +11112,6 @@
           </mc:Fallback>
         </mc:AlternateContent>
       </w:r>
-      <w:bookmarkStart w:id="23" w:name="_GoBack"/>
       <w:r>
         <w:rPr>
           <w:noProof/>
@@ -11102,144 +11167,133 @@
           </wp:inline>
         </w:drawing>
       </w:r>
+    </w:p>
+    <w:p>
+      <w:pPr>
+        <w:pStyle w:val="Lgende"/>
+        <w:jc w:val="center"/>
+        <w:rPr>
+          <w:lang w:eastAsia="fr-FR"/>
+        </w:rPr>
+      </w:pPr>
+      <w:r>
+        <w:t xml:space="preserve">Figure </w:t>
+      </w:r>
+      <w:fldSimple w:instr=" SEQ Figure \* ARABIC ">
+        <w:r>
+          <w:rPr>
+            <w:noProof/>
+          </w:rPr>
+          <w:t>7</w:t>
+        </w:r>
+      </w:fldSimple>
+      <w:r>
+        <w:t xml:space="preserve"> - Structure </w:t>
+      </w:r>
+      <w:proofErr w:type="spellStart"/>
+      <w:r>
+        <w:t>MVT</w:t>
+      </w:r>
+      <w:proofErr w:type="spellEnd"/>
+      <w:r>
+        <w:t xml:space="preserve"> sous </w:t>
+      </w:r>
+      <w:proofErr w:type="spellStart"/>
+      <w:r>
+        <w:t>Pycharm</w:t>
+      </w:r>
+      <w:proofErr w:type="spellEnd"/>
+    </w:p>
+    <w:p>
+      <w:pPr>
+        <w:pStyle w:val="Titre2"/>
+      </w:pPr>
+      <w:bookmarkStart w:id="23" w:name="_Toc515272940"/>
+      <w:r>
+        <w:lastRenderedPageBreak/>
+        <w:t>Détails du récit utilisateur, « Ajouter un triathlon »</w:t>
+      </w:r>
       <w:bookmarkEnd w:id="23"/>
     </w:p>
     <w:p>
       <w:pPr>
-        <w:pStyle w:val="Lgende"/>
-        <w:jc w:val="center"/>
-        <w:rPr>
-          <w:lang w:eastAsia="fr-FR"/>
-        </w:rPr>
-      </w:pPr>
-      <w:r>
-        <w:t xml:space="preserve">Figure </w:t>
-      </w:r>
-      <w:r>
-        <w:fldChar w:fldCharType="begin"/>
-      </w:r>
-      <w:r>
-        <w:instrText xml:space="preserve"> SEQ Figure \* ARABIC </w:instrText>
-      </w:r>
-      <w:r>
-        <w:fldChar w:fldCharType="separate"/>
-      </w:r>
-      <w:r>
-        <w:rPr>
-          <w:noProof/>
-        </w:rPr>
-        <w:t>7</w:t>
-      </w:r>
-      <w:r>
-        <w:fldChar w:fldCharType="end"/>
-      </w:r>
-      <w:r>
-        <w:t xml:space="preserve"> - Structure </w:t>
+        <w:pStyle w:val="Sansinterligne"/>
+        <w:rPr>
+          <w:lang w:eastAsia="fr-FR"/>
+        </w:rPr>
+      </w:pPr>
+      <w:r>
+        <w:rPr>
+          <w:lang w:eastAsia="fr-FR"/>
+        </w:rPr>
+        <w:t xml:space="preserve">Afin de bien expliquer notre projet d’un point de vue technique, nous nous focaliser sur </w:t>
+      </w:r>
+      <w:r>
+        <w:rPr>
+          <w:lang w:eastAsia="fr-FR"/>
+        </w:rPr>
+        <w:t xml:space="preserve">un </w:t>
+      </w:r>
+      <w:r>
+        <w:rPr>
+          <w:lang w:eastAsia="fr-FR"/>
+        </w:rPr>
+        <w:t xml:space="preserve">seul </w:t>
+      </w:r>
+      <w:r>
+        <w:rPr>
+          <w:lang w:eastAsia="fr-FR"/>
+        </w:rPr>
+        <w:t xml:space="preserve">récit utilisateur, à savoir : « En tant qu’organisateur, je souhaite ajouter une tâche à un triathlon donné ». Ce récit sera détaillé dans chaque partie du modèle </w:t>
       </w:r>
       <w:proofErr w:type="spellStart"/>
       <w:r>
+        <w:rPr>
+          <w:lang w:eastAsia="fr-FR"/>
+        </w:rPr>
         <w:t>MVT</w:t>
       </w:r>
       <w:proofErr w:type="spellEnd"/>
       <w:r>
-        <w:t xml:space="preserve"> sous </w:t>
-      </w:r>
-      <w:proofErr w:type="spellStart"/>
-      <w:r>
-        <w:t>Pycharm</w:t>
-      </w:r>
-      <w:proofErr w:type="spellEnd"/>
+        <w:rPr>
+          <w:lang w:eastAsia="fr-FR"/>
+        </w:rPr>
+        <w:t xml:space="preserve"> comme présenté ci-dessus.  </w:t>
+      </w:r>
     </w:p>
     <w:p>
       <w:pPr>
-        <w:pStyle w:val="Titre2"/>
-      </w:pPr>
-      <w:bookmarkStart w:id="24" w:name="_Toc514840604"/>
-      <w:r>
-        <w:lastRenderedPageBreak/>
-        <w:t>Détails du récit utilisateur, « Ajouter un triathlon »</w:t>
+        <w:pStyle w:val="Titre3"/>
+      </w:pPr>
+      <w:bookmarkStart w:id="24" w:name="_Toc515272941"/>
+      <w:r>
+        <w:t>Les Liens (URL)</w:t>
       </w:r>
       <w:bookmarkEnd w:id="24"/>
     </w:p>
     <w:p>
       <w:pPr>
-        <w:pStyle w:val="Sansinterligne"/>
-        <w:rPr>
-          <w:lang w:eastAsia="fr-FR"/>
-        </w:rPr>
-      </w:pPr>
-      <w:r>
-        <w:rPr>
-          <w:lang w:eastAsia="fr-FR"/>
-        </w:rPr>
-        <w:t xml:space="preserve">Afin de bien expliquer notre projet d’un point de vue technique, nous nous focaliser sur </w:t>
-      </w:r>
-      <w:r>
-        <w:rPr>
-          <w:lang w:eastAsia="fr-FR"/>
-        </w:rPr>
-        <w:t xml:space="preserve">un </w:t>
-      </w:r>
-      <w:r>
-        <w:rPr>
-          <w:lang w:eastAsia="fr-FR"/>
-        </w:rPr>
-        <w:t xml:space="preserve">seul </w:t>
-      </w:r>
-      <w:r>
-        <w:rPr>
-          <w:lang w:eastAsia="fr-FR"/>
-        </w:rPr>
-        <w:t xml:space="preserve">récit utilisateur, à savoir : « En tant qu’organisateur, je souhaite ajouter une tâche à un triathlon donné ». Ce récit sera détaillé dans chaque partie du modèle </w:t>
-      </w:r>
-      <w:proofErr w:type="spellStart"/>
-      <w:r>
-        <w:rPr>
-          <w:lang w:eastAsia="fr-FR"/>
-        </w:rPr>
-        <w:t>MVT</w:t>
-      </w:r>
-      <w:proofErr w:type="spellEnd"/>
-      <w:r>
-        <w:rPr>
-          <w:lang w:eastAsia="fr-FR"/>
-        </w:rPr>
-        <w:t xml:space="preserve"> comme présenté ci-dessus.  </w:t>
+        <w:rPr>
+          <w:lang w:eastAsia="fr-FR"/>
+        </w:rPr>
+      </w:pPr>
+      <w:r>
+        <w:rPr>
+          <w:highlight w:val="yellow"/>
+          <w:lang w:eastAsia="fr-FR"/>
+        </w:rPr>
+        <w:t>MAXIME</w:t>
       </w:r>
     </w:p>
     <w:p>
       <w:pPr>
         <w:pStyle w:val="Titre3"/>
       </w:pPr>
-      <w:bookmarkStart w:id="25" w:name="_Toc514840605"/>
-      <w:r>
-        <w:t>Les Liens (URL)</w:t>
+      <w:bookmarkStart w:id="25" w:name="_Toc515272942"/>
+      <w:r>
+        <w:t>Le Modèle</w:t>
       </w:r>
       <w:bookmarkEnd w:id="25"/>
-    </w:p>
-    <w:p>
-      <w:pPr>
-        <w:rPr>
-          <w:lang w:eastAsia="fr-FR"/>
-        </w:rPr>
-      </w:pPr>
-      <w:r>
-        <w:rPr>
-          <w:highlight w:val="yellow"/>
-          <w:lang w:eastAsia="fr-FR"/>
-        </w:rPr>
-        <w:t>MAXIME</w:t>
-      </w:r>
-    </w:p>
-    <w:p>
-      <w:pPr>
-        <w:pStyle w:val="Titre3"/>
-      </w:pPr>
-      <w:bookmarkStart w:id="26" w:name="_Toc514840606"/>
-      <w:r>
-        <w:t>Le Modèle</w:t>
-      </w:r>
-      <w:bookmarkEnd w:id="26"/>
     </w:p>
     <w:p>
       <w:pPr>
@@ -11411,24 +11465,14 @@
       <w:r>
         <w:t xml:space="preserve">Figure </w:t>
       </w:r>
-      <w:r>
-        <w:fldChar w:fldCharType="begin"/>
-      </w:r>
-      <w:r>
-        <w:instrText xml:space="preserve"> SEQ Figure \* ARABIC </w:instrText>
-      </w:r>
-      <w:r>
-        <w:fldChar w:fldCharType="separate"/>
-      </w:r>
-      <w:r>
-        <w:rPr>
-          <w:noProof/>
-        </w:rPr>
-        <w:t>8</w:t>
-      </w:r>
-      <w:r>
-        <w:fldChar w:fldCharType="end"/>
-      </w:r>
+      <w:fldSimple w:instr=" SEQ Figure \* ARABIC ">
+        <w:r>
+          <w:rPr>
+            <w:noProof/>
+          </w:rPr>
+          <w:t>8</w:t>
+        </w:r>
+      </w:fldSimple>
       <w:r>
         <w:t xml:space="preserve"> : import de models.py</w:t>
       </w:r>
@@ -11572,24 +11616,14 @@
                             <w:r>
                               <w:t xml:space="preserve">Figure </w:t>
                             </w:r>
-                            <w:r>
-                              <w:fldChar w:fldCharType="begin"/>
-                            </w:r>
-                            <w:r>
-                              <w:instrText xml:space="preserve"> SEQ Figure \* ARABIC </w:instrText>
-                            </w:r>
-                            <w:r>
-                              <w:fldChar w:fldCharType="separate"/>
-                            </w:r>
-                            <w:r>
-                              <w:rPr>
-                                <w:noProof/>
-                              </w:rPr>
-                              <w:t>9</w:t>
-                            </w:r>
-                            <w:r>
-                              <w:fldChar w:fldCharType="end"/>
-                            </w:r>
+                            <w:fldSimple w:instr=" SEQ Figure \* ARABIC ">
+                              <w:r>
+                                <w:rPr>
+                                  <w:noProof/>
+                                </w:rPr>
+                                <w:t>9</w:t>
+                              </w:r>
+                            </w:fldSimple>
                             <w:r>
                               <w:t xml:space="preserve"> : DEFINITION DE LA TABLE TACHE</w:t>
                             </w:r>
@@ -11624,24 +11658,14 @@
                       <w:r>
                         <w:t xml:space="preserve">Figure </w:t>
                       </w:r>
-                      <w:r>
-                        <w:fldChar w:fldCharType="begin"/>
-                      </w:r>
-                      <w:r>
-                        <w:instrText xml:space="preserve"> SEQ Figure \* ARABIC </w:instrText>
-                      </w:r>
-                      <w:r>
-                        <w:fldChar w:fldCharType="separate"/>
-                      </w:r>
-                      <w:r>
-                        <w:rPr>
-                          <w:noProof/>
-                        </w:rPr>
-                        <w:t>9</w:t>
-                      </w:r>
-                      <w:r>
-                        <w:fldChar w:fldCharType="end"/>
-                      </w:r>
+                      <w:fldSimple w:instr=" SEQ Figure \* ARABIC ">
+                        <w:r>
+                          <w:rPr>
+                            <w:noProof/>
+                          </w:rPr>
+                          <w:t>9</w:t>
+                        </w:r>
+                      </w:fldSimple>
                       <w:r>
                         <w:t xml:space="preserve"> : DEFINITION DE LA TABLE TACHE</w:t>
                       </w:r>
@@ -12044,6 +12068,7 @@
       <w:r>
         <w:rPr>
           <w:rStyle w:val="SansinterligneCar"/>
+          <w:noProof/>
         </w:rPr>
         <mc:AlternateContent>
           <mc:Choice Requires="wps">
@@ -12093,24 +12118,14 @@
                             <w:r>
                               <w:t xml:space="preserve">Figure </w:t>
                             </w:r>
-                            <w:r>
-                              <w:fldChar w:fldCharType="begin"/>
-                            </w:r>
-                            <w:r>
-                              <w:instrText xml:space="preserve"> SEQ Figure \* ARABIC </w:instrText>
-                            </w:r>
-                            <w:r>
-                              <w:fldChar w:fldCharType="separate"/>
-                            </w:r>
-                            <w:r>
-                              <w:rPr>
-                                <w:noProof/>
-                              </w:rPr>
-                              <w:t>10</w:t>
-                            </w:r>
-                            <w:r>
-                              <w:fldChar w:fldCharType="end"/>
-                            </w:r>
+                            <w:fldSimple w:instr=" SEQ Figure \* ARABIC ">
+                              <w:r>
+                                <w:rPr>
+                                  <w:noProof/>
+                                </w:rPr>
+                                <w:t>10</w:t>
+                              </w:r>
+                            </w:fldSimple>
                             <w:r>
                               <w:t xml:space="preserve"> : surcharge de __</w:t>
                             </w:r>
@@ -12153,24 +12168,14 @@
                       <w:r>
                         <w:t xml:space="preserve">Figure </w:t>
                       </w:r>
-                      <w:r>
-                        <w:fldChar w:fldCharType="begin"/>
-                      </w:r>
-                      <w:r>
-                        <w:instrText xml:space="preserve"> SEQ Figure \* ARABIC </w:instrText>
-                      </w:r>
-                      <w:r>
-                        <w:fldChar w:fldCharType="separate"/>
-                      </w:r>
-                      <w:r>
-                        <w:rPr>
-                          <w:noProof/>
-                        </w:rPr>
-                        <w:t>10</w:t>
-                      </w:r>
-                      <w:r>
-                        <w:fldChar w:fldCharType="end"/>
-                      </w:r>
+                      <w:fldSimple w:instr=" SEQ Figure \* ARABIC ">
+                        <w:r>
+                          <w:rPr>
+                            <w:noProof/>
+                          </w:rPr>
+                          <w:t>10</w:t>
+                        </w:r>
+                      </w:fldSimple>
                       <w:r>
                         <w:t xml:space="preserve"> : surcharge de __</w:t>
                       </w:r>
@@ -12194,6 +12199,7 @@
       <w:r>
         <w:rPr>
           <w:rStyle w:val="SansinterligneCar"/>
+          <w:noProof/>
         </w:rPr>
         <w:drawing>
           <wp:anchor distT="0" distB="0" distL="114300" distR="114300" simplePos="0" relativeHeight="251664384" behindDoc="0" locked="0" layoutInCell="1" allowOverlap="1" wp14:anchorId="00733EC2" wp14:editId="03E33814">
@@ -12337,40 +12343,58 @@
       <w:pPr>
         <w:pStyle w:val="Titre3"/>
       </w:pPr>
-      <w:bookmarkStart w:id="27" w:name="_Toc514840607"/>
+      <w:bookmarkStart w:id="26" w:name="_Toc515272943"/>
       <w:r>
         <w:t>La Vue</w:t>
+      </w:r>
+      <w:bookmarkEnd w:id="26"/>
+    </w:p>
+    <w:p>
+      <w:pPr>
+        <w:rPr>
+          <w:lang w:eastAsia="fr-FR"/>
+        </w:rPr>
+      </w:pPr>
+      <w:r>
+        <w:rPr>
+          <w:highlight w:val="yellow"/>
+          <w:lang w:eastAsia="fr-FR"/>
+        </w:rPr>
+        <w:t>MAXIME</w:t>
+      </w:r>
+    </w:p>
+    <w:p>
+      <w:pPr>
+        <w:pStyle w:val="Titre3"/>
+      </w:pPr>
+      <w:bookmarkStart w:id="27" w:name="_Toc515272944"/>
+      <w:r>
+        <w:t>Le Template</w:t>
       </w:r>
       <w:bookmarkEnd w:id="27"/>
     </w:p>
     <w:p>
       <w:pPr>
         <w:rPr>
-          <w:lang w:eastAsia="fr-FR"/>
-        </w:rPr>
-      </w:pPr>
-      <w:r>
-        <w:rPr>
           <w:highlight w:val="yellow"/>
           <w:lang w:eastAsia="fr-FR"/>
         </w:rPr>
-        <w:t>JULIEN</w:t>
-      </w:r>
+      </w:pPr>
       <w:r>
         <w:rPr>
           <w:highlight w:val="yellow"/>
           <w:lang w:eastAsia="fr-FR"/>
         </w:rPr>
-        <w:t xml:space="preserve"> + MAXIME</w:t>
+        <w:t>DIEGO</w:t>
       </w:r>
     </w:p>
     <w:p>
       <w:pPr>
         <w:pStyle w:val="Titre3"/>
       </w:pPr>
-      <w:bookmarkStart w:id="28" w:name="_Toc514840608"/>
-      <w:r>
-        <w:t>Le Template</w:t>
+      <w:bookmarkStart w:id="28" w:name="_Toc515272945"/>
+      <w:r>
+        <w:t>Les formulaires</w:t>
       </w:r>
       <w:bookmarkEnd w:id="28"/>
     </w:p>
@@ -12385,18 +12409,52 @@
           <w:highlight w:val="yellow"/>
           <w:lang w:eastAsia="fr-FR"/>
         </w:rPr>
-        <w:t>DIEGO</w:t>
+        <w:t>JULIEN</w:t>
       </w:r>
     </w:p>
     <w:p>
       <w:pPr>
+        <w:pStyle w:val="Titre2"/>
+      </w:pPr>
+      <w:bookmarkStart w:id="29" w:name="_Toc515272946"/>
+      <w:r>
+        <w:t>Test de robustesse</w:t>
+      </w:r>
+      <w:bookmarkEnd w:id="29"/>
+    </w:p>
+    <w:p>
+      <w:pPr>
+        <w:rPr>
+          <w:lang w:eastAsia="fr-FR"/>
+        </w:rPr>
+      </w:pPr>
+      <w:proofErr w:type="spellStart"/>
+      <w:r>
+        <w:rPr>
+          <w:highlight w:val="yellow"/>
+          <w:lang w:eastAsia="fr-FR"/>
+        </w:rPr>
+        <w:t>HAD</w:t>
+      </w:r>
+      <w:proofErr w:type="spellEnd"/>
+    </w:p>
+    <w:p>
+      <w:pPr>
+        <w:rPr>
+          <w:highlight w:val="yellow"/>
+          <w:lang w:eastAsia="fr-FR"/>
+        </w:rPr>
+      </w:pPr>
+    </w:p>
+    <w:p>
+      <w:pPr>
         <w:pStyle w:val="Titre1"/>
       </w:pPr>
-      <w:bookmarkStart w:id="29" w:name="_Toc514840609"/>
+      <w:bookmarkStart w:id="30" w:name="_Toc515272947"/>
       <w:r>
         <w:t>Bilan</w:t>
       </w:r>
-      <w:bookmarkEnd w:id="29"/>
+      <w:bookmarkEnd w:id="30"/>
     </w:p>
     <w:p>
       <w:pPr>
@@ -12406,32 +12464,244 @@
           <w:numId w:val="38"/>
         </w:numPr>
       </w:pPr>
-      <w:bookmarkStart w:id="30" w:name="_Toc514840610"/>
+      <w:bookmarkStart w:id="31" w:name="_Toc515272948"/>
       <w:r>
         <w:t>Bilan technique</w:t>
-      </w:r>
-      <w:bookmarkEnd w:id="30"/>
-    </w:p>
-    <w:p>
-      <w:pPr>
-        <w:pStyle w:val="Titre2"/>
-      </w:pPr>
-      <w:bookmarkStart w:id="31" w:name="_Toc514840611"/>
-      <w:r>
-        <w:t>Bilan humain</w:t>
       </w:r>
       <w:bookmarkEnd w:id="31"/>
     </w:p>
     <w:p>
       <w:pPr>
-        <w:pStyle w:val="Titre1"/>
-      </w:pPr>
-      <w:bookmarkStart w:id="32" w:name="_Toc514840612"/>
-      <w:r>
-        <w:t>Conclusion</w:t>
+        <w:rPr>
+          <w:lang w:eastAsia="fr-FR"/>
+        </w:rPr>
+      </w:pPr>
+      <w:r>
+        <w:rPr>
+          <w:highlight w:val="yellow"/>
+          <w:lang w:eastAsia="fr-FR"/>
+        </w:rPr>
+        <w:t>JULIEN</w:t>
+      </w:r>
+    </w:p>
+    <w:p>
+      <w:pPr>
+        <w:pStyle w:val="Sansinterligne"/>
+        <w:rPr>
+          <w:highlight w:val="yellow"/>
+          <w:lang w:eastAsia="fr-FR"/>
+        </w:rPr>
+      </w:pPr>
+      <w:r>
+        <w:rPr>
+          <w:highlight w:val="yellow"/>
+          <w:lang w:eastAsia="fr-FR"/>
+        </w:rPr>
+        <w:t>Application des choses vue en cours</w:t>
+      </w:r>
+      <w:r>
+        <w:rPr>
+          <w:highlight w:val="yellow"/>
+          <w:lang w:eastAsia="fr-FR"/>
+        </w:rPr>
+        <w:t>, méthode agile + test + TDD (essayer de mettre en place mais pas assez mature avec le langage) ……</w:t>
+      </w:r>
+    </w:p>
+    <w:p>
+      <w:pPr>
+        <w:pStyle w:val="Sansinterligne"/>
+        <w:rPr>
+          <w:lang w:eastAsia="fr-FR"/>
+        </w:rPr>
+      </w:pPr>
+      <w:r>
+        <w:rPr>
+          <w:highlight w:val="yellow"/>
+          <w:lang w:eastAsia="fr-FR"/>
+        </w:rPr>
+        <w:t xml:space="preserve">+ </w:t>
+      </w:r>
+      <w:r>
+        <w:rPr>
+          <w:highlight w:val="yellow"/>
+          <w:lang w:eastAsia="fr-FR"/>
+        </w:rPr>
+        <w:t>c</w:t>
+      </w:r>
+      <w:r>
+        <w:rPr>
+          <w:highlight w:val="yellow"/>
+          <w:lang w:eastAsia="fr-FR"/>
+        </w:rPr>
+        <w:t>e qu’il reste à faire…</w:t>
+      </w:r>
+    </w:p>
+    <w:p>
+      <w:pPr>
+        <w:pStyle w:val="Titre2"/>
+      </w:pPr>
+      <w:bookmarkStart w:id="32" w:name="_Toc515272949"/>
+      <w:r>
+        <w:lastRenderedPageBreak/>
+        <w:t>Bilan humain</w:t>
       </w:r>
       <w:bookmarkEnd w:id="32"/>
     </w:p>
+    <w:p>
+      <w:pPr>
+        <w:rPr>
+          <w:lang w:eastAsia="fr-FR"/>
+        </w:rPr>
+      </w:pPr>
+      <w:r>
+        <w:rPr>
+          <w:highlight w:val="yellow"/>
+          <w:lang w:eastAsia="fr-FR"/>
+        </w:rPr>
+        <w:t>JULIEN</w:t>
+      </w:r>
+    </w:p>
+    <w:p>
+      <w:pPr>
+        <w:pStyle w:val="Sansinterligne"/>
+        <w:rPr>
+          <w:lang w:eastAsia="fr-FR"/>
+        </w:rPr>
+      </w:pPr>
+      <w:r>
+        <w:rPr>
+          <w:highlight w:val="yellow"/>
+          <w:lang w:eastAsia="fr-FR"/>
+        </w:rPr>
+        <w:t>Différence de fonctionnement, mise en place terrain d’entente. Réunion personnelle point négatif et positif sans langue de bois</w:t>
+      </w:r>
+    </w:p>
+    <w:p>
+      <w:pPr>
+        <w:pStyle w:val="Titre1"/>
+      </w:pPr>
+      <w:bookmarkStart w:id="33" w:name="_Toc515272950"/>
+      <w:r>
+        <w:t>Conclusion</w:t>
+      </w:r>
+      <w:bookmarkEnd w:id="33"/>
+    </w:p>
+    <w:p>
+      <w:pPr>
+        <w:pStyle w:val="Sansinterligne"/>
+        <w:rPr>
+          <w:highlight w:val="yellow"/>
+        </w:rPr>
+      </w:pPr>
+      <w:r>
+        <w:t xml:space="preserve">Dans, ce rapport nous mettons l’accent sur l’organisation. En effet, après l’établissement d’un cahier des charges </w:t>
+      </w:r>
+      <w:r>
+        <w:t xml:space="preserve">et d’un dossier de conception se basant sur les principes </w:t>
+      </w:r>
+      <w:proofErr w:type="spellStart"/>
+      <w:r>
+        <w:t>UML</w:t>
+      </w:r>
+      <w:proofErr w:type="spellEnd"/>
+      <w:r>
+        <w:t xml:space="preserve">, nous avons aborder la programmation en utilisant les méthodes agiles que nous avons vu en cours de notre formation. Nous avons pu noter que c’est une méthode très pratique et très orienté client. De ce fait, nous avons été plutôt efficace aux nouvelles attentes du client. Celui-ci a pu tester notre application avant le livrable final. Pour notre part, nous avons été surpris par la facilité à nous organiser et à travailler ensemble efficacement. </w:t>
+      </w:r>
+      <w:r>
+        <w:t>En définissant</w:t>
+      </w:r>
+      <w:r>
+        <w:t xml:space="preserve"> la taille de nos fonctions à implémenter, nous avons pu mesurer la taille de notre projet et donc nous avons gardé un rythme soutenu et régulier </w:t>
+      </w:r>
+      <w:r>
+        <w:t xml:space="preserve">tout au long, </w:t>
+      </w:r>
+      <w:r>
+        <w:t xml:space="preserve">afin de fournir un livrable correct dans le temps qui nous était imparti. </w:t>
+      </w:r>
+    </w:p>
+    <w:p>
+      <w:pPr>
+        <w:pStyle w:val="Sansinterligne"/>
+      </w:pPr>
+      <w:r>
+        <w:t xml:space="preserve">D’autre part, nous avons trouvé que la technologie GIT apporte une réelle plus-value d’un </w:t>
+      </w:r>
+      <w:bookmarkStart w:id="34" w:name="_GoBack"/>
+      <w:bookmarkEnd w:id="34"/>
+      <w:r>
+        <w:t xml:space="preserve">point de vue personnelle. Cela, c’est évidement </w:t>
+      </w:r>
+      <w:r>
+        <w:t xml:space="preserve">traduit par une facilité de travailler en groupe et notre projet a pu avancer à grand pas. Nous sommes conscients du travail des uns et des autres, et les nouvelles notions ont pu être acquises de manière homogène au sein du groupe. </w:t>
+      </w:r>
+    </w:p>
+    <w:p>
+      <w:pPr>
+        <w:pStyle w:val="Sansinterligne"/>
+      </w:pPr>
+      <w:r>
+        <w:t xml:space="preserve">En ce qui concerne la programmation, même si, nous n’avons pas forcément utilisant un langage vu en cours (ici Python), nous avons essayé d’utiliser au maximum les méthodes de travail académiques comme les tests et l’utilisation du langage </w:t>
+      </w:r>
+      <w:proofErr w:type="spellStart"/>
+      <w:r>
+        <w:t>UML</w:t>
+      </w:r>
+      <w:proofErr w:type="spellEnd"/>
+      <w:r>
+        <w:t xml:space="preserve">. En effet, nous avons trouvé que le patron de travail Django utilise la programmation objet et </w:t>
+      </w:r>
+      <w:r>
+        <w:t>se rapproche fortement</w:t>
+      </w:r>
+      <w:r>
+        <w:t xml:space="preserve"> du modèle MVC vue en cours d’année. </w:t>
+      </w:r>
+    </w:p>
+    <w:p>
+      <w:pPr>
+        <w:pStyle w:val="Sansinterligne"/>
+      </w:pPr>
+      <w:r>
+        <w:t>Enfin, humainement</w:t>
+      </w:r>
+      <w:r>
+        <w:t>,</w:t>
+      </w:r>
+      <w:r>
+        <w:t xml:space="preserve"> nous avons</w:t>
+      </w:r>
+      <w:r>
+        <w:t>,</w:t>
+      </w:r>
+      <w:r>
+        <w:t xml:space="preserve"> </w:t>
+      </w:r>
+      <w:r>
+        <w:t>malgré certaines difficultés, réussi à travailler en groupe</w:t>
+      </w:r>
+      <w:r>
+        <w:t xml:space="preserve"> et progresser ensemble</w:t>
+      </w:r>
+      <w:r>
+        <w:t xml:space="preserve">. Nous sommes montés en compétence par l’utilisation de la méthode agile, la technologie Git et par l’acquisition du patron de travail Django. Nous avions volontairement fait </w:t>
+      </w:r>
+      <w:r>
+        <w:t xml:space="preserve">une conception plutôt ambitieuse (voir MCD) afin d’y trouver un chalenge et de nous forcer à utiliser des méthodes de travail très efficace. Le bilan est donc très positif pour nous. En espérant que le client soit également satisfait. </w:t>
+      </w:r>
+    </w:p>
+    <w:p>
+      <w:pPr>
+        <w:pStyle w:val="Sansinterligne"/>
+      </w:pPr>
+      <w:r>
+        <w:t xml:space="preserve"> </w:t>
+      </w:r>
+      <w:r>
+        <w:t xml:space="preserve"> </w:t>
+      </w:r>
+    </w:p>
+    <w:p/>
     <w:p>
       <w:pPr>
         <w:pStyle w:val="Titre1"/>
@@ -18681,7 +18951,7 @@
 </file>
 
 <file path=customXml/itemProps1.xml><?xml version="1.0" encoding="utf-8"?>
-<ds:datastoreItem xmlns:ds="http://schemas.openxmlformats.org/officeDocument/2006/customXml" ds:itemID="{B2875E89-C170-46E9-81F3-A2E0A6325694}">
+<ds:datastoreItem xmlns:ds="http://schemas.openxmlformats.org/officeDocument/2006/customXml" ds:itemID="{3A1DA447-183A-4474-9CD6-E20E7E911C2A}">
   <ds:schemaRefs>
     <ds:schemaRef ds:uri="http://schemas.openxmlformats.org/officeDocument/2006/bibliography"/>
   </ds:schemaRefs>

</xml_diff>